<commit_message>
Guardians of the galaxy 2
Sections
</commit_message>
<xml_diff>
--- a/Marvel Movie Information.docx
+++ b/Marvel Movie Information.docx
@@ -136,6 +136,7 @@
     </w:p>
     <w:p>
       <w:pPr>
+        <w:jc w:val="center"/>
         <w:rPr>
           <w:rFonts w:cstheme="minorHAnsi"/>
           <w:b/>
@@ -181,6 +182,7 @@
     </w:p>
     <w:p>
       <w:pPr>
+        <w:jc w:val="center"/>
         <w:rPr>
           <w:rFonts w:cstheme="minorHAnsi"/>
           <w:b/>
@@ -1380,7 +1382,7 @@
       <w:r>
         <w:rPr>
           <w:noProof/>
-          <w:lang w:eastAsia="en-PH"/>
+          <w:lang w:val="en-US"/>
         </w:rPr>
         <w:lastRenderedPageBreak/>
         <w:drawing>
@@ -1535,7 +1537,7 @@
       <w:r>
         <w:rPr>
           <w:noProof/>
-          <w:lang w:eastAsia="en-PH"/>
+          <w:lang w:val="en-US"/>
         </w:rPr>
         <w:drawing>
           <wp:anchor distT="0" distB="0" distL="114300" distR="114300" simplePos="0" relativeHeight="251660288" behindDoc="1" locked="0" layoutInCell="1" allowOverlap="1" wp14:anchorId="5AAE2D17" wp14:editId="6704B753">
@@ -1629,7 +1631,7 @@
       <w:r>
         <w:rPr>
           <w:noProof/>
-          <w:lang w:eastAsia="en-PH"/>
+          <w:lang w:val="en-US"/>
         </w:rPr>
         <w:drawing>
           <wp:anchor distT="0" distB="0" distL="114300" distR="114300" simplePos="0" relativeHeight="251661312" behindDoc="0" locked="0" layoutInCell="1" allowOverlap="1" wp14:anchorId="3AF9E18A" wp14:editId="1F4E44AD">
@@ -1713,7 +1715,7 @@
       <w:r>
         <w:rPr>
           <w:noProof/>
-          <w:lang w:eastAsia="en-PH"/>
+          <w:lang w:val="en-US"/>
         </w:rPr>
         <w:drawing>
           <wp:anchor distT="0" distB="0" distL="114300" distR="114300" simplePos="0" relativeHeight="251662336" behindDoc="1" locked="0" layoutInCell="1" allowOverlap="1" wp14:anchorId="18AD56A6" wp14:editId="4CE1E1D1">
@@ -1811,7 +1813,7 @@
       <w:r>
         <w:rPr>
           <w:noProof/>
-          <w:lang w:eastAsia="en-PH"/>
+          <w:lang w:val="en-US"/>
         </w:rPr>
         <w:drawing>
           <wp:anchor distT="0" distB="0" distL="114300" distR="114300" simplePos="0" relativeHeight="251663360" behindDoc="0" locked="0" layoutInCell="1" allowOverlap="1" wp14:anchorId="10A0DBA8" wp14:editId="06176F83">
@@ -1897,7 +1899,7 @@
       <w:r>
         <w:rPr>
           <w:noProof/>
-          <w:lang w:eastAsia="en-PH"/>
+          <w:lang w:val="en-US"/>
         </w:rPr>
         <w:drawing>
           <wp:anchor distT="0" distB="0" distL="114300" distR="114300" simplePos="0" relativeHeight="251664384" behindDoc="1" locked="0" layoutInCell="1" allowOverlap="1" wp14:anchorId="4C1D9FE6" wp14:editId="278C13F2">
@@ -1983,7 +1985,7 @@
       <w:r>
         <w:rPr>
           <w:noProof/>
-          <w:lang w:eastAsia="en-PH"/>
+          <w:lang w:val="en-US"/>
         </w:rPr>
         <w:drawing>
           <wp:anchor distT="0" distB="0" distL="114300" distR="114300" simplePos="0" relativeHeight="251665408" behindDoc="1" locked="0" layoutInCell="1" allowOverlap="1" wp14:anchorId="43E5F924" wp14:editId="6893A5D4">
@@ -2068,7 +2070,7 @@
       <w:r>
         <w:rPr>
           <w:noProof/>
-          <w:lang w:eastAsia="en-PH"/>
+          <w:lang w:val="en-US"/>
         </w:rPr>
         <w:lastRenderedPageBreak/>
         <w:drawing>
@@ -2192,7 +2194,7 @@
       <w:r>
         <w:rPr>
           <w:noProof/>
-          <w:lang w:eastAsia="en-PH"/>
+          <w:lang w:val="en-US"/>
         </w:rPr>
         <w:drawing>
           <wp:anchor distT="0" distB="0" distL="114300" distR="114300" simplePos="0" relativeHeight="251667456" behindDoc="1" locked="0" layoutInCell="1" allowOverlap="1" wp14:anchorId="28457113" wp14:editId="0B0FAC30">
@@ -2283,7 +2285,7 @@
       <w:r>
         <w:rPr>
           <w:noProof/>
-          <w:lang w:eastAsia="en-PH"/>
+          <w:lang w:val="en-US"/>
         </w:rPr>
         <w:drawing>
           <wp:anchor distT="0" distB="0" distL="114300" distR="114300" simplePos="0" relativeHeight="251668480" behindDoc="1" locked="0" layoutInCell="1" allowOverlap="1" wp14:anchorId="734D6F72" wp14:editId="7CB96996">
@@ -2369,7 +2371,7 @@
       <w:r>
         <w:rPr>
           <w:noProof/>
-          <w:lang w:eastAsia="en-PH"/>
+          <w:lang w:val="en-US"/>
         </w:rPr>
         <w:drawing>
           <wp:anchor distT="0" distB="0" distL="114300" distR="114300" simplePos="0" relativeHeight="251669504" behindDoc="1" locked="0" layoutInCell="1" allowOverlap="1" wp14:anchorId="7014A563" wp14:editId="6319B795">
@@ -2466,7 +2468,7 @@
       <w:r>
         <w:rPr>
           <w:noProof/>
-          <w:lang w:eastAsia="en-PH"/>
+          <w:lang w:val="en-US"/>
         </w:rPr>
         <w:drawing>
           <wp:anchor distT="0" distB="0" distL="114300" distR="114300" simplePos="0" relativeHeight="251670528" behindDoc="1" locked="0" layoutInCell="1" allowOverlap="1" wp14:anchorId="6CA4A944" wp14:editId="03FE8341">
@@ -2552,7 +2554,7 @@
       <w:r>
         <w:rPr>
           <w:noProof/>
-          <w:lang w:eastAsia="en-PH"/>
+          <w:lang w:val="en-US"/>
         </w:rPr>
         <w:drawing>
           <wp:anchor distT="0" distB="0" distL="114300" distR="114300" simplePos="0" relativeHeight="251671552" behindDoc="1" locked="0" layoutInCell="1" allowOverlap="1" wp14:anchorId="55FDF74E" wp14:editId="0B054900">
@@ -2638,7 +2640,7 @@
       <w:r>
         <w:rPr>
           <w:noProof/>
-          <w:lang w:eastAsia="en-PH"/>
+          <w:lang w:val="en-US"/>
         </w:rPr>
         <w:drawing>
           <wp:anchor distT="0" distB="0" distL="114300" distR="114300" simplePos="0" relativeHeight="251672576" behindDoc="0" locked="0" layoutInCell="1" allowOverlap="1" wp14:anchorId="64CE3A6C" wp14:editId="56A42EA1">
@@ -2716,7 +2718,7 @@
       <w:r>
         <w:rPr>
           <w:noProof/>
-          <w:lang w:eastAsia="en-PH"/>
+          <w:lang w:val="en-US"/>
         </w:rPr>
         <w:lastRenderedPageBreak/>
         <w:drawing>
@@ -2809,13 +2811,1005 @@
       </w:r>
     </w:p>
     <w:p/>
-    <w:p/>
+    <w:p>
+      <w:pPr>
+        <w:jc w:val="center"/>
+        <w:rPr>
+          <w:b/>
+          <w:sz w:val="28"/>
+        </w:rPr>
+      </w:pPr>
+      <w:r>
+        <w:rPr>
+          <w:b/>
+          <w:sz w:val="28"/>
+        </w:rPr>
+        <w:t>GUARDIANS OF THE GALAXY 2 (2017)</w:t>
+      </w:r>
+    </w:p>
+    <w:p>
+      <w:pPr>
+        <w:jc w:val="center"/>
+        <w:rPr>
+          <w:b/>
+          <w:sz w:val="28"/>
+        </w:rPr>
+      </w:pPr>
+    </w:p>
+    <w:p>
+      <w:pPr>
+        <w:jc w:val="center"/>
+        <w:rPr>
+          <w:b/>
+          <w:sz w:val="28"/>
+        </w:rPr>
+      </w:pPr>
+      <w:r>
+        <w:rPr>
+          <w:b/>
+          <w:sz w:val="28"/>
+        </w:rPr>
+        <w:t>BUDGET:</w:t>
+      </w:r>
+    </w:p>
+    <w:p>
+      <w:pPr>
+        <w:jc w:val="center"/>
+        <w:rPr>
+          <w:sz w:val="28"/>
+        </w:rPr>
+      </w:pPr>
+      <w:r>
+        <w:rPr>
+          <w:sz w:val="28"/>
+        </w:rPr>
+        <w:t>$200 million</w:t>
+      </w:r>
+    </w:p>
+    <w:p>
+      <w:pPr>
+        <w:jc w:val="center"/>
+        <w:rPr>
+          <w:b/>
+          <w:sz w:val="28"/>
+        </w:rPr>
+      </w:pPr>
+      <w:r>
+        <w:rPr>
+          <w:b/>
+          <w:sz w:val="28"/>
+        </w:rPr>
+        <w:t>BOX OFFICE:</w:t>
+      </w:r>
+    </w:p>
+    <w:p>
+      <w:pPr>
+        <w:jc w:val="center"/>
+        <w:rPr>
+          <w:sz w:val="28"/>
+        </w:rPr>
+      </w:pPr>
+      <w:r>
+        <w:rPr>
+          <w:sz w:val="28"/>
+        </w:rPr>
+        <w:t>$863.8 million</w:t>
+      </w:r>
+    </w:p>
+    <w:p>
+      <w:pPr>
+        <w:jc w:val="center"/>
+        <w:rPr>
+          <w:b/>
+          <w:sz w:val="28"/>
+        </w:rPr>
+      </w:pPr>
+      <w:r>
+        <w:rPr>
+          <w:b/>
+          <w:sz w:val="28"/>
+        </w:rPr>
+        <w:t>SUMMARY:</w:t>
+      </w:r>
+    </w:p>
     <w:p>
       <w:pPr>
         <w:jc w:val="both"/>
-      </w:pPr>
+        <w:rPr>
+          <w:sz w:val="28"/>
+        </w:rPr>
+      </w:pPr>
+      <w:r>
+        <w:rPr>
+          <w:sz w:val="28"/>
+        </w:rPr>
+        <w:t xml:space="preserve">The Guardians of the Galaxy are hired by the leader of the well-planned Sovereign race Ayesha to destroy a monster to protect their valuable batteries. Peter Quill, </w:t>
+      </w:r>
+      <w:proofErr w:type="spellStart"/>
+      <w:r>
+        <w:rPr>
+          <w:sz w:val="28"/>
+        </w:rPr>
+        <w:t>Gamora</w:t>
+      </w:r>
+      <w:proofErr w:type="spellEnd"/>
+      <w:r>
+        <w:rPr>
+          <w:sz w:val="28"/>
+        </w:rPr>
+        <w:t xml:space="preserve">, </w:t>
+      </w:r>
+      <w:proofErr w:type="spellStart"/>
+      <w:r>
+        <w:rPr>
+          <w:sz w:val="28"/>
+        </w:rPr>
+        <w:t>Drax</w:t>
+      </w:r>
+      <w:proofErr w:type="spellEnd"/>
+      <w:r>
+        <w:rPr>
+          <w:sz w:val="28"/>
+        </w:rPr>
+        <w:t xml:space="preserve">, Rocket and Baby Groot defeat the monster and receive the notorious Nebula, who is </w:t>
+      </w:r>
+      <w:proofErr w:type="spellStart"/>
+      <w:r>
+        <w:rPr>
+          <w:sz w:val="28"/>
+        </w:rPr>
+        <w:t>Gamora</w:t>
+      </w:r>
+      <w:proofErr w:type="spellEnd"/>
+      <w:r>
+        <w:rPr>
+          <w:sz w:val="28"/>
+        </w:rPr>
+        <w:t xml:space="preserve"> estranged sister, as previously agreed to receive the bounty offered for her. However Rocket steals a couple of batteries and their spacecraft is attacked by the Ayesha and Sovereign. Out of the blue, the Sovereign fleet is destroyed by a mysterious ship and the Guardians crash on a planet. Soon they learn that the ship that helped them is owned by Ego, who claims to be Quill's father and invites Quill to visit his planet. He goes with </w:t>
+      </w:r>
+      <w:proofErr w:type="spellStart"/>
+      <w:r>
+        <w:rPr>
+          <w:sz w:val="28"/>
+        </w:rPr>
+        <w:t>Gamora</w:t>
+      </w:r>
+      <w:proofErr w:type="spellEnd"/>
+      <w:r>
+        <w:rPr>
+          <w:sz w:val="28"/>
+        </w:rPr>
+        <w:t xml:space="preserve"> and </w:t>
+      </w:r>
+      <w:proofErr w:type="spellStart"/>
+      <w:r>
+        <w:rPr>
+          <w:sz w:val="28"/>
+        </w:rPr>
+        <w:t>Drax</w:t>
+      </w:r>
+      <w:proofErr w:type="spellEnd"/>
+      <w:r>
+        <w:rPr>
+          <w:sz w:val="28"/>
+        </w:rPr>
+        <w:t xml:space="preserve"> while Rocket </w:t>
+      </w:r>
+      <w:proofErr w:type="gramStart"/>
+      <w:r>
+        <w:rPr>
+          <w:sz w:val="28"/>
+        </w:rPr>
+        <w:t>fix</w:t>
+      </w:r>
+      <w:proofErr w:type="gramEnd"/>
+      <w:r>
+        <w:rPr>
+          <w:sz w:val="28"/>
+        </w:rPr>
+        <w:t xml:space="preserve"> their space craft with Baby Groot and Nebula cuffed to debris. They head to the planet and </w:t>
+      </w:r>
+      <w:proofErr w:type="spellStart"/>
+      <w:r>
+        <w:rPr>
+          <w:sz w:val="28"/>
+        </w:rPr>
+        <w:t>Gamora</w:t>
+      </w:r>
+      <w:proofErr w:type="spellEnd"/>
+      <w:r>
+        <w:rPr>
+          <w:sz w:val="28"/>
+        </w:rPr>
+        <w:t xml:space="preserve"> and </w:t>
+      </w:r>
+      <w:proofErr w:type="spellStart"/>
+      <w:r>
+        <w:rPr>
+          <w:sz w:val="28"/>
+        </w:rPr>
+        <w:t>Drax</w:t>
+      </w:r>
+      <w:proofErr w:type="spellEnd"/>
+      <w:r>
+        <w:rPr>
+          <w:sz w:val="28"/>
+        </w:rPr>
+        <w:t xml:space="preserve"> Befriend the empathetic Mantis while Quill learns from the celestial Ego that he has powerful abilities. Meanwhile Ayesha hires the outcast </w:t>
+      </w:r>
+      <w:proofErr w:type="spellStart"/>
+      <w:r>
+        <w:rPr>
+          <w:sz w:val="28"/>
+        </w:rPr>
+        <w:t>Ravager</w:t>
+      </w:r>
+      <w:proofErr w:type="spellEnd"/>
+      <w:r>
+        <w:rPr>
+          <w:sz w:val="28"/>
+        </w:rPr>
+        <w:t xml:space="preserve"> </w:t>
+      </w:r>
+      <w:proofErr w:type="spellStart"/>
+      <w:r>
+        <w:rPr>
+          <w:sz w:val="28"/>
+        </w:rPr>
+        <w:t>Yondu</w:t>
+      </w:r>
+      <w:proofErr w:type="spellEnd"/>
+      <w:r>
+        <w:rPr>
+          <w:sz w:val="28"/>
+        </w:rPr>
+        <w:t xml:space="preserve"> </w:t>
+      </w:r>
+      <w:proofErr w:type="spellStart"/>
+      <w:r>
+        <w:rPr>
+          <w:sz w:val="28"/>
+        </w:rPr>
+        <w:t>Udonta</w:t>
+      </w:r>
+      <w:proofErr w:type="spellEnd"/>
+      <w:r>
+        <w:rPr>
+          <w:sz w:val="28"/>
+        </w:rPr>
+        <w:t>, who raised Quill, to hunt down the Guardians for them.</w:t>
+      </w:r>
+      <w:r>
+        <w:rPr>
+          <w:sz w:val="28"/>
+        </w:rPr>
+        <w:t xml:space="preserve"> </w:t>
+      </w:r>
+      <w:r>
+        <w:rPr>
+          <w:sz w:val="28"/>
+        </w:rPr>
+        <w:t xml:space="preserve">After stealing some extremely valuable batteries from a snooty high priestess, the Guardians crash on a planet where they meet Ego, a man who claims to be Quill's father. They go with Ego to his home planet, were he tells them that he is a god, </w:t>
+      </w:r>
+      <w:proofErr w:type="gramStart"/>
+      <w:r>
+        <w:rPr>
+          <w:sz w:val="28"/>
+        </w:rPr>
+        <w:t>meaning</w:t>
+      </w:r>
+      <w:proofErr w:type="gramEnd"/>
+      <w:r>
+        <w:rPr>
+          <w:sz w:val="28"/>
+        </w:rPr>
+        <w:t xml:space="preserve"> Quill is too. Although Ego's planet seems like a paradise to Quill, </w:t>
+      </w:r>
+      <w:proofErr w:type="spellStart"/>
+      <w:r>
+        <w:rPr>
+          <w:sz w:val="28"/>
+        </w:rPr>
+        <w:t>Gamora</w:t>
+      </w:r>
+      <w:proofErr w:type="spellEnd"/>
+      <w:r>
+        <w:rPr>
+          <w:sz w:val="28"/>
+        </w:rPr>
+        <w:t xml:space="preserve"> is uneasy and when she goes to investigate, she di</w:t>
+      </w:r>
+      <w:r>
+        <w:rPr>
+          <w:sz w:val="28"/>
+        </w:rPr>
+        <w:t xml:space="preserve">scovers Ego's greatest secret. </w:t>
+      </w:r>
+      <w:r>
+        <w:rPr>
+          <w:sz w:val="28"/>
+        </w:rPr>
+        <w:t xml:space="preserve">The Guardians must </w:t>
+      </w:r>
+      <w:r>
+        <w:rPr>
+          <w:sz w:val="28"/>
+        </w:rPr>
+        <w:lastRenderedPageBreak/>
+        <w:t>fight to keep their newfound family together as they unravel the mystery of Peter Quill's true parentage.</w:t>
+      </w:r>
       <w:bookmarkStart w:id="0" w:name="_GoBack"/>
       <w:bookmarkEnd w:id="0"/>
+    </w:p>
+    <w:p>
+      <w:pPr>
+        <w:jc w:val="both"/>
+        <w:rPr>
+          <w:sz w:val="28"/>
+        </w:rPr>
+      </w:pPr>
+    </w:p>
+    <w:p>
+      <w:pPr>
+        <w:jc w:val="both"/>
+        <w:rPr>
+          <w:sz w:val="28"/>
+        </w:rPr>
+      </w:pPr>
+    </w:p>
+    <w:p>
+      <w:pPr>
+        <w:jc w:val="both"/>
+        <w:rPr>
+          <w:sz w:val="28"/>
+        </w:rPr>
+      </w:pPr>
+    </w:p>
+    <w:p>
+      <w:pPr>
+        <w:jc w:val="center"/>
+        <w:rPr>
+          <w:b/>
+          <w:sz w:val="28"/>
+        </w:rPr>
+      </w:pPr>
+      <w:r>
+        <w:rPr>
+          <w:b/>
+          <w:sz w:val="28"/>
+        </w:rPr>
+        <w:t>CAST:</w:t>
+      </w:r>
+    </w:p>
+    <w:p>
+      <w:r>
+        <w:rPr>
+          <w:noProof/>
+          <w:lang w:val="en-US"/>
+        </w:rPr>
+        <w:drawing>
+          <wp:anchor distT="0" distB="0" distL="114300" distR="114300" simplePos="0" relativeHeight="251675648" behindDoc="1" locked="0" layoutInCell="1" allowOverlap="1" wp14:anchorId="0E6A7874" wp14:editId="259BC033">
+            <wp:simplePos x="0" y="0"/>
+            <wp:positionH relativeFrom="column">
+              <wp:posOffset>0</wp:posOffset>
+            </wp:positionH>
+            <wp:positionV relativeFrom="paragraph">
+              <wp:posOffset>186690</wp:posOffset>
+            </wp:positionV>
+            <wp:extent cx="371475" cy="511175"/>
+            <wp:effectExtent l="0" t="0" r="9525" b="3175"/>
+            <wp:wrapTight wrapText="bothSides">
+              <wp:wrapPolygon edited="0">
+                <wp:start x="0" y="0"/>
+                <wp:lineTo x="0" y="20929"/>
+                <wp:lineTo x="21046" y="20929"/>
+                <wp:lineTo x="21046" y="0"/>
+                <wp:lineTo x="0" y="0"/>
+              </wp:wrapPolygon>
+            </wp:wrapTight>
+            <wp:docPr id="21" name="Picture 21" descr="Chris Pratt"/>
+            <wp:cNvGraphicFramePr>
+              <a:graphicFrameLocks xmlns:a="http://schemas.openxmlformats.org/drawingml/2006/main" noChangeAspect="1"/>
+            </wp:cNvGraphicFramePr>
+            <a:graphic xmlns:a="http://schemas.openxmlformats.org/drawingml/2006/main">
+              <a:graphicData uri="http://schemas.openxmlformats.org/drawingml/2006/picture">
+                <pic:pic xmlns:pic="http://schemas.openxmlformats.org/drawingml/2006/picture">
+                  <pic:nvPicPr>
+                    <pic:cNvPr id="0" name="Picture 3" descr="Chris Pratt"/>
+                    <pic:cNvPicPr>
+                      <a:picLocks noChangeAspect="1" noChangeArrowheads="1"/>
+                    </pic:cNvPicPr>
+                  </pic:nvPicPr>
+                  <pic:blipFill>
+                    <a:blip r:embed="rId12">
+                      <a:extLst>
+                        <a:ext uri="{28A0092B-C50C-407E-A947-70E740481C1C}">
+                          <a14:useLocalDpi xmlns:a14="http://schemas.microsoft.com/office/drawing/2010/main" val="0"/>
+                        </a:ext>
+                      </a:extLst>
+                    </a:blip>
+                    <a:srcRect/>
+                    <a:stretch>
+                      <a:fillRect/>
+                    </a:stretch>
+                  </pic:blipFill>
+                  <pic:spPr bwMode="auto">
+                    <a:xfrm>
+                      <a:off x="0" y="0"/>
+                      <a:ext cx="371475" cy="511175"/>
+                    </a:xfrm>
+                    <a:prstGeom prst="rect">
+                      <a:avLst/>
+                    </a:prstGeom>
+                    <a:noFill/>
+                    <a:ln>
+                      <a:noFill/>
+                    </a:ln>
+                  </pic:spPr>
+                </pic:pic>
+              </a:graphicData>
+            </a:graphic>
+            <wp14:sizeRelH relativeFrom="page">
+              <wp14:pctWidth>0</wp14:pctWidth>
+            </wp14:sizeRelH>
+            <wp14:sizeRelV relativeFrom="page">
+              <wp14:pctHeight>0</wp14:pctHeight>
+            </wp14:sizeRelV>
+          </wp:anchor>
+        </w:drawing>
+      </w:r>
+      <w:r>
+        <w:br/>
+        <w:t>Name: Chris Pratt</w:t>
+      </w:r>
+      <w:r>
+        <w:br/>
+        <w:t>Character: Peter Quill</w:t>
+      </w:r>
+    </w:p>
+    <w:p>
+      <w:r>
+        <w:rPr>
+          <w:noProof/>
+          <w:lang w:val="en-US"/>
+        </w:rPr>
+        <w:drawing>
+          <wp:anchor distT="0" distB="0" distL="114300" distR="114300" simplePos="0" relativeHeight="251676672" behindDoc="0" locked="0" layoutInCell="1" allowOverlap="1" wp14:anchorId="746E42DC" wp14:editId="4507D80D">
+            <wp:simplePos x="0" y="0"/>
+            <wp:positionH relativeFrom="column">
+              <wp:posOffset>-475615</wp:posOffset>
+            </wp:positionH>
+            <wp:positionV relativeFrom="paragraph">
+              <wp:posOffset>285115</wp:posOffset>
+            </wp:positionV>
+            <wp:extent cx="371475" cy="511175"/>
+            <wp:effectExtent l="0" t="0" r="9525" b="3175"/>
+            <wp:wrapSquare wrapText="bothSides"/>
+            <wp:docPr id="22" name="Picture 22" descr="Zoe Saldana"/>
+            <wp:cNvGraphicFramePr>
+              <a:graphicFrameLocks xmlns:a="http://schemas.openxmlformats.org/drawingml/2006/main" noChangeAspect="1"/>
+            </wp:cNvGraphicFramePr>
+            <a:graphic xmlns:a="http://schemas.openxmlformats.org/drawingml/2006/main">
+              <a:graphicData uri="http://schemas.openxmlformats.org/drawingml/2006/picture">
+                <pic:pic xmlns:pic="http://schemas.openxmlformats.org/drawingml/2006/picture">
+                  <pic:nvPicPr>
+                    <pic:cNvPr id="0" name="Picture 5" descr="Zoe Saldana"/>
+                    <pic:cNvPicPr>
+                      <a:picLocks noChangeAspect="1" noChangeArrowheads="1"/>
+                    </pic:cNvPicPr>
+                  </pic:nvPicPr>
+                  <pic:blipFill>
+                    <a:blip r:embed="rId13">
+                      <a:extLst>
+                        <a:ext uri="{28A0092B-C50C-407E-A947-70E740481C1C}">
+                          <a14:useLocalDpi xmlns:a14="http://schemas.microsoft.com/office/drawing/2010/main" val="0"/>
+                        </a:ext>
+                      </a:extLst>
+                    </a:blip>
+                    <a:srcRect/>
+                    <a:stretch>
+                      <a:fillRect/>
+                    </a:stretch>
+                  </pic:blipFill>
+                  <pic:spPr bwMode="auto">
+                    <a:xfrm>
+                      <a:off x="0" y="0"/>
+                      <a:ext cx="371475" cy="511175"/>
+                    </a:xfrm>
+                    <a:prstGeom prst="rect">
+                      <a:avLst/>
+                    </a:prstGeom>
+                    <a:noFill/>
+                    <a:ln>
+                      <a:noFill/>
+                    </a:ln>
+                  </pic:spPr>
+                </pic:pic>
+              </a:graphicData>
+            </a:graphic>
+            <wp14:sizeRelH relativeFrom="page">
+              <wp14:pctWidth>0</wp14:pctWidth>
+            </wp14:sizeRelH>
+            <wp14:sizeRelV relativeFrom="page">
+              <wp14:pctHeight>0</wp14:pctHeight>
+            </wp14:sizeRelV>
+          </wp:anchor>
+        </w:drawing>
+      </w:r>
+    </w:p>
+    <w:p>
+      <w:r>
+        <w:t>Name:  Zoe Saldana</w:t>
+      </w:r>
+      <w:r>
+        <w:br/>
+        <w:t xml:space="preserve">Character: </w:t>
+      </w:r>
+      <w:proofErr w:type="spellStart"/>
+      <w:r>
+        <w:t>Gamora</w:t>
+      </w:r>
+      <w:proofErr w:type="spellEnd"/>
+    </w:p>
+    <w:p>
+      <w:r>
+        <w:rPr>
+          <w:noProof/>
+          <w:lang w:val="en-US"/>
+        </w:rPr>
+        <w:drawing>
+          <wp:anchor distT="0" distB="0" distL="114300" distR="114300" simplePos="0" relativeHeight="251677696" behindDoc="1" locked="0" layoutInCell="1" allowOverlap="1" wp14:anchorId="58F83460" wp14:editId="44FE35EB">
+            <wp:simplePos x="0" y="0"/>
+            <wp:positionH relativeFrom="column">
+              <wp:posOffset>0</wp:posOffset>
+            </wp:positionH>
+            <wp:positionV relativeFrom="paragraph">
+              <wp:posOffset>187960</wp:posOffset>
+            </wp:positionV>
+            <wp:extent cx="371475" cy="511175"/>
+            <wp:effectExtent l="0" t="0" r="9525" b="3175"/>
+            <wp:wrapTight wrapText="bothSides">
+              <wp:wrapPolygon edited="0">
+                <wp:start x="0" y="0"/>
+                <wp:lineTo x="0" y="20929"/>
+                <wp:lineTo x="21046" y="20929"/>
+                <wp:lineTo x="21046" y="0"/>
+                <wp:lineTo x="0" y="0"/>
+              </wp:wrapPolygon>
+            </wp:wrapTight>
+            <wp:docPr id="23" name="Picture 23" descr="Dave Bautista"/>
+            <wp:cNvGraphicFramePr>
+              <a:graphicFrameLocks xmlns:a="http://schemas.openxmlformats.org/drawingml/2006/main" noChangeAspect="1"/>
+            </wp:cNvGraphicFramePr>
+            <a:graphic xmlns:a="http://schemas.openxmlformats.org/drawingml/2006/main">
+              <a:graphicData uri="http://schemas.openxmlformats.org/drawingml/2006/picture">
+                <pic:pic xmlns:pic="http://schemas.openxmlformats.org/drawingml/2006/picture">
+                  <pic:nvPicPr>
+                    <pic:cNvPr id="0" name="Picture 7" descr="Dave Bautista"/>
+                    <pic:cNvPicPr>
+                      <a:picLocks noChangeAspect="1" noChangeArrowheads="1"/>
+                    </pic:cNvPicPr>
+                  </pic:nvPicPr>
+                  <pic:blipFill>
+                    <a:blip r:embed="rId14">
+                      <a:extLst>
+                        <a:ext uri="{28A0092B-C50C-407E-A947-70E740481C1C}">
+                          <a14:useLocalDpi xmlns:a14="http://schemas.microsoft.com/office/drawing/2010/main" val="0"/>
+                        </a:ext>
+                      </a:extLst>
+                    </a:blip>
+                    <a:srcRect/>
+                    <a:stretch>
+                      <a:fillRect/>
+                    </a:stretch>
+                  </pic:blipFill>
+                  <pic:spPr bwMode="auto">
+                    <a:xfrm>
+                      <a:off x="0" y="0"/>
+                      <a:ext cx="371475" cy="511175"/>
+                    </a:xfrm>
+                    <a:prstGeom prst="rect">
+                      <a:avLst/>
+                    </a:prstGeom>
+                    <a:noFill/>
+                    <a:ln>
+                      <a:noFill/>
+                    </a:ln>
+                  </pic:spPr>
+                </pic:pic>
+              </a:graphicData>
+            </a:graphic>
+            <wp14:sizeRelH relativeFrom="page">
+              <wp14:pctWidth>0</wp14:pctWidth>
+            </wp14:sizeRelH>
+            <wp14:sizeRelV relativeFrom="page">
+              <wp14:pctHeight>0</wp14:pctHeight>
+            </wp14:sizeRelV>
+          </wp:anchor>
+        </w:drawing>
+      </w:r>
+      <w:r>
+        <w:br/>
+        <w:t>Name: Dave Bautista</w:t>
+      </w:r>
+      <w:r>
+        <w:br/>
+        <w:t xml:space="preserve">Character:  </w:t>
+      </w:r>
+      <w:proofErr w:type="spellStart"/>
+      <w:r>
+        <w:t>Drax</w:t>
+      </w:r>
+      <w:proofErr w:type="spellEnd"/>
+      <w:r>
+        <w:br/>
+      </w:r>
+      <w:r>
+        <w:br/>
+      </w:r>
+      <w:r>
+        <w:br/>
+      </w:r>
+      <w:r>
+        <w:rPr>
+          <w:noProof/>
+          <w:lang w:val="en-US"/>
+        </w:rPr>
+        <w:drawing>
+          <wp:anchor distT="0" distB="0" distL="114300" distR="114300" simplePos="0" relativeHeight="251678720" behindDoc="0" locked="0" layoutInCell="1" allowOverlap="1" wp14:anchorId="6767598D" wp14:editId="02E3669F">
+            <wp:simplePos x="0" y="0"/>
+            <wp:positionH relativeFrom="column">
+              <wp:posOffset>0</wp:posOffset>
+            </wp:positionH>
+            <wp:positionV relativeFrom="paragraph">
+              <wp:posOffset>921385</wp:posOffset>
+            </wp:positionV>
+            <wp:extent cx="371475" cy="510540"/>
+            <wp:effectExtent l="0" t="0" r="9525" b="3810"/>
+            <wp:wrapSquare wrapText="bothSides"/>
+            <wp:docPr id="24" name="Picture 24" descr="Vin Diesel"/>
+            <wp:cNvGraphicFramePr>
+              <a:graphicFrameLocks xmlns:a="http://schemas.openxmlformats.org/drawingml/2006/main" noChangeAspect="1"/>
+            </wp:cNvGraphicFramePr>
+            <a:graphic xmlns:a="http://schemas.openxmlformats.org/drawingml/2006/main">
+              <a:graphicData uri="http://schemas.openxmlformats.org/drawingml/2006/picture">
+                <pic:pic xmlns:pic="http://schemas.openxmlformats.org/drawingml/2006/picture">
+                  <pic:nvPicPr>
+                    <pic:cNvPr id="0" name="Picture 9" descr="Vin Diesel"/>
+                    <pic:cNvPicPr>
+                      <a:picLocks noChangeAspect="1" noChangeArrowheads="1"/>
+                    </pic:cNvPicPr>
+                  </pic:nvPicPr>
+                  <pic:blipFill>
+                    <a:blip r:embed="rId15">
+                      <a:extLst>
+                        <a:ext uri="{28A0092B-C50C-407E-A947-70E740481C1C}">
+                          <a14:useLocalDpi xmlns:a14="http://schemas.microsoft.com/office/drawing/2010/main" val="0"/>
+                        </a:ext>
+                      </a:extLst>
+                    </a:blip>
+                    <a:srcRect/>
+                    <a:stretch>
+                      <a:fillRect/>
+                    </a:stretch>
+                  </pic:blipFill>
+                  <pic:spPr bwMode="auto">
+                    <a:xfrm>
+                      <a:off x="0" y="0"/>
+                      <a:ext cx="371475" cy="510540"/>
+                    </a:xfrm>
+                    <a:prstGeom prst="rect">
+                      <a:avLst/>
+                    </a:prstGeom>
+                    <a:noFill/>
+                    <a:ln>
+                      <a:noFill/>
+                    </a:ln>
+                  </pic:spPr>
+                </pic:pic>
+              </a:graphicData>
+            </a:graphic>
+            <wp14:sizeRelH relativeFrom="page">
+              <wp14:pctWidth>0</wp14:pctWidth>
+            </wp14:sizeRelH>
+            <wp14:sizeRelV relativeFrom="page">
+              <wp14:pctHeight>0</wp14:pctHeight>
+            </wp14:sizeRelV>
+          </wp:anchor>
+        </w:drawing>
+      </w:r>
+      <w:r>
+        <w:t xml:space="preserve">Name: </w:t>
+      </w:r>
+      <w:proofErr w:type="gramStart"/>
+      <w:r>
+        <w:t>Vin</w:t>
+      </w:r>
+      <w:proofErr w:type="gramEnd"/>
+      <w:r>
+        <w:t xml:space="preserve"> Diesel</w:t>
+      </w:r>
+      <w:r>
+        <w:br/>
+        <w:t>Character: Groot (voice)</w:t>
+      </w:r>
+    </w:p>
+    <w:p/>
+    <w:p>
+      <w:r>
+        <w:rPr>
+          <w:noProof/>
+          <w:lang w:val="en-US"/>
+        </w:rPr>
+        <w:drawing>
+          <wp:anchor distT="0" distB="0" distL="114300" distR="114300" simplePos="0" relativeHeight="251679744" behindDoc="1" locked="0" layoutInCell="1" allowOverlap="1" wp14:anchorId="68E4808E" wp14:editId="2124BA88">
+            <wp:simplePos x="0" y="0"/>
+            <wp:positionH relativeFrom="column">
+              <wp:posOffset>0</wp:posOffset>
+            </wp:positionH>
+            <wp:positionV relativeFrom="paragraph">
+              <wp:posOffset>-1905</wp:posOffset>
+            </wp:positionV>
+            <wp:extent cx="394335" cy="542925"/>
+            <wp:effectExtent l="0" t="0" r="5715" b="9525"/>
+            <wp:wrapTight wrapText="bothSides">
+              <wp:wrapPolygon edited="0">
+                <wp:start x="0" y="0"/>
+                <wp:lineTo x="0" y="21221"/>
+                <wp:lineTo x="20870" y="21221"/>
+                <wp:lineTo x="20870" y="0"/>
+                <wp:lineTo x="0" y="0"/>
+              </wp:wrapPolygon>
+            </wp:wrapTight>
+            <wp:docPr id="25" name="Picture 25" descr="Bradley Cooper"/>
+            <wp:cNvGraphicFramePr>
+              <a:graphicFrameLocks xmlns:a="http://schemas.openxmlformats.org/drawingml/2006/main" noChangeAspect="1"/>
+            </wp:cNvGraphicFramePr>
+            <a:graphic xmlns:a="http://schemas.openxmlformats.org/drawingml/2006/main">
+              <a:graphicData uri="http://schemas.openxmlformats.org/drawingml/2006/picture">
+                <pic:pic xmlns:pic="http://schemas.openxmlformats.org/drawingml/2006/picture">
+                  <pic:nvPicPr>
+                    <pic:cNvPr id="0" name="Picture 11" descr="Bradley Cooper"/>
+                    <pic:cNvPicPr>
+                      <a:picLocks noChangeAspect="1" noChangeArrowheads="1"/>
+                    </pic:cNvPicPr>
+                  </pic:nvPicPr>
+                  <pic:blipFill>
+                    <a:blip r:embed="rId16">
+                      <a:extLst>
+                        <a:ext uri="{28A0092B-C50C-407E-A947-70E740481C1C}">
+                          <a14:useLocalDpi xmlns:a14="http://schemas.microsoft.com/office/drawing/2010/main" val="0"/>
+                        </a:ext>
+                      </a:extLst>
+                    </a:blip>
+                    <a:srcRect/>
+                    <a:stretch>
+                      <a:fillRect/>
+                    </a:stretch>
+                  </pic:blipFill>
+                  <pic:spPr bwMode="auto">
+                    <a:xfrm>
+                      <a:off x="0" y="0"/>
+                      <a:ext cx="394335" cy="542925"/>
+                    </a:xfrm>
+                    <a:prstGeom prst="rect">
+                      <a:avLst/>
+                    </a:prstGeom>
+                    <a:noFill/>
+                    <a:ln>
+                      <a:noFill/>
+                    </a:ln>
+                  </pic:spPr>
+                </pic:pic>
+              </a:graphicData>
+            </a:graphic>
+            <wp14:sizeRelH relativeFrom="page">
+              <wp14:pctWidth>0</wp14:pctWidth>
+            </wp14:sizeRelH>
+            <wp14:sizeRelV relativeFrom="page">
+              <wp14:pctHeight>0</wp14:pctHeight>
+            </wp14:sizeRelV>
+          </wp:anchor>
+        </w:drawing>
+      </w:r>
+      <w:r>
+        <w:t>Name: Bradley Cooper</w:t>
+      </w:r>
+      <w:r>
+        <w:br/>
+        <w:t>Character: Rocket (voice)</w:t>
+      </w:r>
+    </w:p>
+    <w:p>
+      <w:pPr>
+        <w:tabs>
+          <w:tab w:val="left" w:pos="1617"/>
+        </w:tabs>
+      </w:pPr>
+      <w:r>
+        <w:rPr>
+          <w:noProof/>
+          <w:lang w:val="en-US"/>
+        </w:rPr>
+        <w:drawing>
+          <wp:anchor distT="0" distB="0" distL="114300" distR="114300" simplePos="0" relativeHeight="251680768" behindDoc="0" locked="0" layoutInCell="1" allowOverlap="1" wp14:anchorId="16B95BBD" wp14:editId="60010C98">
+            <wp:simplePos x="0" y="0"/>
+            <wp:positionH relativeFrom="column">
+              <wp:posOffset>-509905</wp:posOffset>
+            </wp:positionH>
+            <wp:positionV relativeFrom="paragraph">
+              <wp:posOffset>353695</wp:posOffset>
+            </wp:positionV>
+            <wp:extent cx="401955" cy="525780"/>
+            <wp:effectExtent l="0" t="0" r="0" b="7620"/>
+            <wp:wrapSquare wrapText="bothSides"/>
+            <wp:docPr id="26" name="Picture 26" descr="Image result for Karen Gillan"/>
+            <wp:cNvGraphicFramePr>
+              <a:graphicFrameLocks xmlns:a="http://schemas.openxmlformats.org/drawingml/2006/main" noChangeAspect="1"/>
+            </wp:cNvGraphicFramePr>
+            <a:graphic xmlns:a="http://schemas.openxmlformats.org/drawingml/2006/main">
+              <a:graphicData uri="http://schemas.openxmlformats.org/drawingml/2006/picture">
+                <pic:pic xmlns:pic="http://schemas.openxmlformats.org/drawingml/2006/picture">
+                  <pic:nvPicPr>
+                    <pic:cNvPr id="0" name="Picture 1" descr="Image result for Karen Gillan"/>
+                    <pic:cNvPicPr>
+                      <a:picLocks noChangeAspect="1" noChangeArrowheads="1"/>
+                    </pic:cNvPicPr>
+                  </pic:nvPicPr>
+                  <pic:blipFill>
+                    <a:blip r:embed="rId26" cstate="print">
+                      <a:extLst>
+                        <a:ext uri="{28A0092B-C50C-407E-A947-70E740481C1C}">
+                          <a14:useLocalDpi xmlns:a14="http://schemas.microsoft.com/office/drawing/2010/main" val="0"/>
+                        </a:ext>
+                      </a:extLst>
+                    </a:blip>
+                    <a:srcRect/>
+                    <a:stretch>
+                      <a:fillRect/>
+                    </a:stretch>
+                  </pic:blipFill>
+                  <pic:spPr bwMode="auto">
+                    <a:xfrm>
+                      <a:off x="0" y="0"/>
+                      <a:ext cx="401955" cy="525780"/>
+                    </a:xfrm>
+                    <a:prstGeom prst="rect">
+                      <a:avLst/>
+                    </a:prstGeom>
+                    <a:noFill/>
+                    <a:ln>
+                      <a:noFill/>
+                    </a:ln>
+                  </pic:spPr>
+                </pic:pic>
+              </a:graphicData>
+            </a:graphic>
+          </wp:anchor>
+        </w:drawing>
+      </w:r>
+      <w:r>
+        <w:tab/>
+      </w:r>
+    </w:p>
+    <w:p>
+      <w:r>
+        <w:t xml:space="preserve">Name: Karen </w:t>
+      </w:r>
+      <w:proofErr w:type="spellStart"/>
+      <w:r>
+        <w:t>Gillan</w:t>
+      </w:r>
+      <w:proofErr w:type="spellEnd"/>
+      <w:r>
+        <w:br/>
+        <w:t>Character: Nebula</w:t>
+      </w:r>
+    </w:p>
+    <w:p/>
+    <w:p>
+      <w:r>
+        <w:rPr>
+          <w:noProof/>
+          <w:lang w:val="en-US"/>
+        </w:rPr>
+        <w:drawing>
+          <wp:anchor distT="0" distB="0" distL="114300" distR="114300" simplePos="0" relativeHeight="251681792" behindDoc="0" locked="0" layoutInCell="1" allowOverlap="1">
+            <wp:simplePos x="0" y="0"/>
+            <wp:positionH relativeFrom="column">
+              <wp:posOffset>0</wp:posOffset>
+            </wp:positionH>
+            <wp:positionV relativeFrom="paragraph">
+              <wp:posOffset>-1474</wp:posOffset>
+            </wp:positionV>
+            <wp:extent cx="383468" cy="569344"/>
+            <wp:effectExtent l="0" t="0" r="0" b="2540"/>
+            <wp:wrapNone/>
+            <wp:docPr id="295" name="Picture 295" descr="Image result for Kurt Russell"/>
+            <wp:cNvGraphicFramePr>
+              <a:graphicFrameLocks xmlns:a="http://schemas.openxmlformats.org/drawingml/2006/main" noChangeAspect="1"/>
+            </wp:cNvGraphicFramePr>
+            <a:graphic xmlns:a="http://schemas.openxmlformats.org/drawingml/2006/main">
+              <a:graphicData uri="http://schemas.openxmlformats.org/drawingml/2006/picture">
+                <pic:pic xmlns:pic="http://schemas.openxmlformats.org/drawingml/2006/picture">
+                  <pic:nvPicPr>
+                    <pic:cNvPr id="0" name="Picture 9" descr="Image result for Kurt Russell"/>
+                    <pic:cNvPicPr>
+                      <a:picLocks noChangeAspect="1" noChangeArrowheads="1"/>
+                    </pic:cNvPicPr>
+                  </pic:nvPicPr>
+                  <pic:blipFill>
+                    <a:blip r:embed="rId27" cstate="print">
+                      <a:extLst>
+                        <a:ext uri="{28A0092B-C50C-407E-A947-70E740481C1C}">
+                          <a14:useLocalDpi xmlns:a14="http://schemas.microsoft.com/office/drawing/2010/main" val="0"/>
+                        </a:ext>
+                      </a:extLst>
+                    </a:blip>
+                    <a:srcRect/>
+                    <a:stretch>
+                      <a:fillRect/>
+                    </a:stretch>
+                  </pic:blipFill>
+                  <pic:spPr bwMode="auto">
+                    <a:xfrm>
+                      <a:off x="0" y="0"/>
+                      <a:ext cx="383468" cy="569344"/>
+                    </a:xfrm>
+                    <a:prstGeom prst="rect">
+                      <a:avLst/>
+                    </a:prstGeom>
+                    <a:noFill/>
+                    <a:ln>
+                      <a:noFill/>
+                    </a:ln>
+                  </pic:spPr>
+                </pic:pic>
+              </a:graphicData>
+            </a:graphic>
+            <wp14:sizeRelH relativeFrom="page">
+              <wp14:pctWidth>0</wp14:pctWidth>
+            </wp14:sizeRelH>
+            <wp14:sizeRelV relativeFrom="page">
+              <wp14:pctHeight>0</wp14:pctHeight>
+            </wp14:sizeRelV>
+          </wp:anchor>
+        </w:drawing>
+      </w:r>
+      <w:r>
+        <w:tab/>
+        <w:t xml:space="preserve">Name: Kurt </w:t>
+      </w:r>
+      <w:proofErr w:type="spellStart"/>
+      <w:r>
+        <w:t>Rusell</w:t>
+      </w:r>
+      <w:proofErr w:type="spellEnd"/>
+      <w:r>
+        <w:tab/>
+      </w:r>
+    </w:p>
+    <w:p>
+      <w:r>
+        <w:tab/>
+        <w:t>Character: Ego the living planet</w:t>
+      </w:r>
+    </w:p>
+    <w:p/>
+    <w:p>
+      <w:r>
+        <w:br/>
+      </w:r>
+      <w:r>
+        <w:tab/>
+      </w:r>
+    </w:p>
+    <w:p/>
+    <w:p/>
+    <w:p>
+      <w:pPr>
+        <w:jc w:val="both"/>
+      </w:pPr>
     </w:p>
     <w:sectPr>
       <w:pgSz w:w="12240" w:h="15840"/>
@@ -3179,6 +4173,36 @@
       <w:lang w:val="en-US"/>
     </w:rPr>
   </w:style>
+  <w:style w:type="paragraph" w:styleId="BalloonText">
+    <w:name w:val="Balloon Text"/>
+    <w:basedOn w:val="Normal"/>
+    <w:link w:val="BalloonTextChar"/>
+    <w:uiPriority w:val="99"/>
+    <w:semiHidden/>
+    <w:unhideWhenUsed/>
+    <w:rsid w:val="00420BC2"/>
+    <w:pPr>
+      <w:spacing w:after="0" w:line="240" w:lineRule="auto"/>
+    </w:pPr>
+    <w:rPr>
+      <w:rFonts w:ascii="Tahoma" w:hAnsi="Tahoma" w:cs="Tahoma"/>
+      <w:sz w:val="16"/>
+      <w:szCs w:val="16"/>
+    </w:rPr>
+  </w:style>
+  <w:style w:type="character" w:customStyle="1" w:styleId="BalloonTextChar">
+    <w:name w:val="Balloon Text Char"/>
+    <w:basedOn w:val="DefaultParagraphFont"/>
+    <w:link w:val="BalloonText"/>
+    <w:uiPriority w:val="99"/>
+    <w:semiHidden/>
+    <w:rsid w:val="00420BC2"/>
+    <w:rPr>
+      <w:rFonts w:ascii="Tahoma" w:hAnsi="Tahoma" w:cs="Tahoma"/>
+      <w:sz w:val="16"/>
+      <w:szCs w:val="16"/>
+    </w:rPr>
+  </w:style>
 </w:styles>
 </file>
 
@@ -3411,6 +4435,36 @@
     </w:pPr>
     <w:rPr>
       <w:lang w:val="en-US"/>
+    </w:rPr>
+  </w:style>
+  <w:style w:type="paragraph" w:styleId="BalloonText">
+    <w:name w:val="Balloon Text"/>
+    <w:basedOn w:val="Normal"/>
+    <w:link w:val="BalloonTextChar"/>
+    <w:uiPriority w:val="99"/>
+    <w:semiHidden/>
+    <w:unhideWhenUsed/>
+    <w:rsid w:val="00420BC2"/>
+    <w:pPr>
+      <w:spacing w:after="0" w:line="240" w:lineRule="auto"/>
+    </w:pPr>
+    <w:rPr>
+      <w:rFonts w:ascii="Tahoma" w:hAnsi="Tahoma" w:cs="Tahoma"/>
+      <w:sz w:val="16"/>
+      <w:szCs w:val="16"/>
+    </w:rPr>
+  </w:style>
+  <w:style w:type="character" w:customStyle="1" w:styleId="BalloonTextChar">
+    <w:name w:val="Balloon Text Char"/>
+    <w:basedOn w:val="DefaultParagraphFont"/>
+    <w:link w:val="BalloonText"/>
+    <w:uiPriority w:val="99"/>
+    <w:semiHidden/>
+    <w:rsid w:val="00420BC2"/>
+    <w:rPr>
+      <w:rFonts w:ascii="Tahoma" w:hAnsi="Tahoma" w:cs="Tahoma"/>
+      <w:sz w:val="16"/>
+      <w:szCs w:val="16"/>
     </w:rPr>
   </w:style>
 </w:styles>
@@ -3705,7 +4759,7 @@
   <a:extraClrSchemeLst/>
   <a:extLst>
     <a:ext uri="{05A4C25C-085E-4340-85A3-A5531E510DB2}">
-      <thm15:themeFamily xmlns="" xmlns:thm15="http://schemas.microsoft.com/office/thememl/2012/main" name="Office Theme" id="{62F939B6-93AF-4DB8-9C6B-D6C7DFDC589F}" vid="{4A3C46E8-61CC-4603-A589-7422A47A8E4A}"/>
+      <thm15:themeFamily xmlns:thm15="http://schemas.microsoft.com/office/thememl/2012/main" xmlns="" name="Office Theme" id="{62F939B6-93AF-4DB8-9C6B-D6C7DFDC589F}" vid="{4A3C46E8-61CC-4603-A589-7422A47A8E4A}"/>
     </a:ext>
   </a:extLst>
 </a:theme>

</xml_diff>

<commit_message>
Thor and Captain America (done)
</commit_message>
<xml_diff>
--- a/Marvel Movie Information.docx
+++ b/Marvel Movie Information.docx
@@ -1,6 +1,6 @@
 
 <file path=word/document.xml><?xml version="1.0" encoding="utf-8"?>
-<w:document xmlns:wpc="http://schemas.microsoft.com/office/word/2010/wordprocessingCanvas" xmlns:mc="http://schemas.openxmlformats.org/markup-compatibility/2006" xmlns:o="urn:schemas-microsoft-com:office:office" xmlns:r="http://schemas.openxmlformats.org/officeDocument/2006/relationships" xmlns:m="http://schemas.openxmlformats.org/officeDocument/2006/math" xmlns:v="urn:schemas-microsoft-com:vml" xmlns:wp14="http://schemas.microsoft.com/office/word/2010/wordprocessingDrawing" xmlns:wp="http://schemas.openxmlformats.org/drawingml/2006/wordprocessingDrawing" xmlns:w10="urn:schemas-microsoft-com:office:word" xmlns:w="http://schemas.openxmlformats.org/wordprocessingml/2006/main" xmlns:w14="http://schemas.microsoft.com/office/word/2010/wordml" xmlns:wpg="http://schemas.microsoft.com/office/word/2010/wordprocessingGroup" xmlns:wpi="http://schemas.microsoft.com/office/word/2010/wordprocessingInk" xmlns:wne="http://schemas.microsoft.com/office/word/2006/wordml" xmlns:wps="http://schemas.microsoft.com/office/word/2010/wordprocessingShape" mc:Ignorable="w14 wp14">
+<w:document xmlns:wpc="http://schemas.microsoft.com/office/word/2010/wordprocessingCanvas" xmlns:cx="http://schemas.microsoft.com/office/drawing/2014/chartex" xmlns:mc="http://schemas.openxmlformats.org/markup-compatibility/2006" xmlns:o="urn:schemas-microsoft-com:office:office" xmlns:r="http://schemas.openxmlformats.org/officeDocument/2006/relationships" xmlns:m="http://schemas.openxmlformats.org/officeDocument/2006/math" xmlns:v="urn:schemas-microsoft-com:vml" xmlns:wp14="http://schemas.microsoft.com/office/word/2010/wordprocessingDrawing" xmlns:wp="http://schemas.openxmlformats.org/drawingml/2006/wordprocessingDrawing" xmlns:w10="urn:schemas-microsoft-com:office:word" xmlns:w="http://schemas.openxmlformats.org/wordprocessingml/2006/main" xmlns:w14="http://schemas.microsoft.com/office/word/2010/wordml" xmlns:w15="http://schemas.microsoft.com/office/word/2012/wordml" xmlns:w16se="http://schemas.microsoft.com/office/word/2015/wordml/symex" xmlns:wpg="http://schemas.microsoft.com/office/word/2010/wordprocessingGroup" xmlns:wpi="http://schemas.microsoft.com/office/word/2010/wordprocessingInk" xmlns:wne="http://schemas.microsoft.com/office/word/2006/wordml" xmlns:wps="http://schemas.microsoft.com/office/word/2010/wordprocessingShape" mc:Ignorable="w14 w15 w16se wp14">
   <w:body>
     <w:p>
       <w:pPr>
@@ -11,10 +11,78 @@
       </w:pPr>
       <w:r>
         <w:rPr>
+          <w:noProof/>
+          <w:lang w:eastAsia="en-PH"/>
+        </w:rPr>
+        <w:drawing>
+          <wp:anchor distT="0" distB="0" distL="114300" distR="114300" simplePos="0" relativeHeight="251656704" behindDoc="0" locked="0" layoutInCell="1" allowOverlap="1" wp14:anchorId="4EF80C01" wp14:editId="1CF15769">
+            <wp:simplePos x="0" y="0"/>
+            <wp:positionH relativeFrom="column">
+              <wp:posOffset>-236220</wp:posOffset>
+            </wp:positionH>
+            <wp:positionV relativeFrom="paragraph">
+              <wp:posOffset>289560</wp:posOffset>
+            </wp:positionV>
+            <wp:extent cx="1737360" cy="2552700"/>
+            <wp:effectExtent l="0" t="0" r="0" b="0"/>
+            <wp:wrapSquare wrapText="bothSides"/>
+            <wp:docPr id="310" name="Picture 310" descr="Captain America: Civil War Poster"/>
+            <wp:cNvGraphicFramePr>
+              <a:graphicFrameLocks xmlns:a="http://schemas.openxmlformats.org/drawingml/2006/main" noChangeAspect="1"/>
+            </wp:cNvGraphicFramePr>
+            <a:graphic xmlns:a="http://schemas.openxmlformats.org/drawingml/2006/main">
+              <a:graphicData uri="http://schemas.openxmlformats.org/drawingml/2006/picture">
+                <pic:pic xmlns:pic="http://schemas.openxmlformats.org/drawingml/2006/picture">
+                  <pic:nvPicPr>
+                    <pic:cNvPr id="0" name="Picture 477" descr="Captain America: Civil War Poster"/>
+                    <pic:cNvPicPr>
+                      <a:picLocks noChangeAspect="1" noChangeArrowheads="1"/>
+                    </pic:cNvPicPr>
+                  </pic:nvPicPr>
+                  <pic:blipFill>
+                    <a:blip r:embed="rId5">
+                      <a:extLst>
+                        <a:ext uri="{28A0092B-C50C-407E-A947-70E740481C1C}">
+                          <a14:useLocalDpi xmlns:a14="http://schemas.microsoft.com/office/drawing/2010/main" val="0"/>
+                        </a:ext>
+                      </a:extLst>
+                    </a:blip>
+                    <a:srcRect/>
+                    <a:stretch>
+                      <a:fillRect/>
+                    </a:stretch>
+                  </pic:blipFill>
+                  <pic:spPr bwMode="auto">
+                    <a:xfrm>
+                      <a:off x="0" y="0"/>
+                      <a:ext cx="1737360" cy="2552700"/>
+                    </a:xfrm>
+                    <a:prstGeom prst="rect">
+                      <a:avLst/>
+                    </a:prstGeom>
+                    <a:noFill/>
+                    <a:ln>
+                      <a:noFill/>
+                    </a:ln>
+                  </pic:spPr>
+                </pic:pic>
+              </a:graphicData>
+            </a:graphic>
+          </wp:anchor>
+        </w:drawing>
+      </w:r>
+      <w:r>
+        <w:rPr>
           <w:b/>
         </w:rPr>
         <w:t>CAPTAIN AMERICA</w:t>
       </w:r>
+      <w:r>
+        <w:rPr>
+          <w:b/>
+        </w:rPr>
+        <w:t>: CIVIL WAR</w:t>
+      </w:r>
     </w:p>
     <w:p>
       <w:pPr>
@@ -27,7 +95,7 @@
         <w:t xml:space="preserve">: </w:t>
       </w:r>
       <w:r>
-        <w:t>$140–217 million</w:t>
+        <w:t>$250 million</w:t>
       </w:r>
     </w:p>
     <w:p>
@@ -56,7 +124,7 @@
           <w:szCs w:val="19"/>
           <w:lang w:eastAsia="en-PH"/>
         </w:rPr>
-        <w:t>$370.6 million</w:t>
+        <w:t>$1.153 billion</w:t>
       </w:r>
     </w:p>
     <w:p>
@@ -70,30 +138,844 @@
     </w:p>
     <w:p>
       <w:pPr>
+        <w:ind w:firstLine="720"/>
+        <w:jc w:val="both"/>
+      </w:pPr>
+      <w:r>
+        <w:t xml:space="preserve">When politicians and world leaders think that people like Captain America and Iron Man are running amok, they tell them they need to be regulated. Tony Stark, Iron Man thinks it's necessary. While Steve Rogers, Captain America doesn't think so. That eventually splits their team, The Avengers. At a UN gathering where the regulations are being worked out, there's an explosion and some people are killed among them is the King of </w:t>
+      </w:r>
+      <w:proofErr w:type="spellStart"/>
+      <w:r>
+        <w:t>Wakanda</w:t>
+      </w:r>
+      <w:proofErr w:type="spellEnd"/>
+      <w:r>
+        <w:t xml:space="preserve">. Investigation reveals that the bomb was planted by the Winter Soldier, who is Bucky Barnes, Captain America's friend during the war. Everyone is out to get Barnes and kill him if necessary but Steve wants to get to him first and help him. When he finds him he says he didn't plant the bomb, suddenly another person shows up who's out to get him dressed in black. When security forces </w:t>
+      </w:r>
+      <w:proofErr w:type="gramStart"/>
+      <w:r>
+        <w:t>catches</w:t>
+      </w:r>
+      <w:proofErr w:type="gramEnd"/>
+      <w:r>
+        <w:t xml:space="preserve"> up to them they are arrested and the one in black is revealed to be the son of the </w:t>
+      </w:r>
+      <w:proofErr w:type="spellStart"/>
+      <w:r>
+        <w:t>Wakandan</w:t>
+      </w:r>
+      <w:proofErr w:type="spellEnd"/>
+      <w:r>
+        <w:t xml:space="preserve"> King, </w:t>
+      </w:r>
+      <w:proofErr w:type="spellStart"/>
+      <w:r>
+        <w:t>T'Challa</w:t>
+      </w:r>
+      <w:proofErr w:type="spellEnd"/>
+      <w:r>
+        <w:t xml:space="preserve"> and he is the Black Panther the guardian of </w:t>
+      </w:r>
+      <w:proofErr w:type="spellStart"/>
+      <w:r>
+        <w:t>Wakanda</w:t>
+      </w:r>
+      <w:proofErr w:type="spellEnd"/>
+      <w:r>
+        <w:t xml:space="preserve">. While in custody, a psychiatrist is sent to evaluate Bucky but suddenly the power goes out that's when he begins to say some words that have an effect on Bucky. He breaks out and Steve tries to get him. Believing that Bucky is innocent Steve sets out to find the man who got to him. Tony is told that because Steve helped Bucky he is now also wanted. He offers to bring him in so he asks War </w:t>
+      </w:r>
+      <w:proofErr w:type="gramStart"/>
+      <w:r>
+        <w:t>Machine ,and</w:t>
+      </w:r>
+      <w:proofErr w:type="gramEnd"/>
+      <w:r>
+        <w:t xml:space="preserve"> Black Widow to join him. He recruits someone to help him while Widow offers </w:t>
+      </w:r>
+      <w:proofErr w:type="spellStart"/>
+      <w:r>
+        <w:t>T'Challa</w:t>
+      </w:r>
+      <w:proofErr w:type="spellEnd"/>
+      <w:r>
+        <w:t xml:space="preserve"> to join them. Steve brings Falcon with him who gets Ant Man and Steve calls Hawkeye who gets Wanda whom tony has under lock and key under the eye of Vision. They get away and Vison joins tony. Eventually they all have a confrontation.</w:t>
+      </w:r>
+    </w:p>
+    <w:p>
+      <w:pPr>
+        <w:jc w:val="both"/>
+      </w:pPr>
+      <w:r>
+        <w:t>CAST</w:t>
+      </w:r>
+    </w:p>
+    <w:p>
+      <w:pPr>
+        <w:ind w:left="1440"/>
+        <w:jc w:val="both"/>
+      </w:pPr>
+      <w:r>
+        <w:rPr>
+          <w:noProof/>
+        </w:rPr>
+        <w:pict>
+          <v:shapetype id="_x0000_t75" coordsize="21600,21600" o:spt="75" o:preferrelative="t" path="m@4@5l@4@11@9@11@9@5xe" filled="f" stroked="f">
+            <v:stroke joinstyle="miter"/>
+            <v:formulas>
+              <v:f eqn="if lineDrawn pixelLineWidth 0"/>
+              <v:f eqn="sum @0 1 0"/>
+              <v:f eqn="sum 0 0 @1"/>
+              <v:f eqn="prod @2 1 2"/>
+              <v:f eqn="prod @3 21600 pixelWidth"/>
+              <v:f eqn="prod @3 21600 pixelHeight"/>
+              <v:f eqn="sum @0 0 1"/>
+              <v:f eqn="prod @6 1 2"/>
+              <v:f eqn="prod @7 21600 pixelWidth"/>
+              <v:f eqn="sum @8 21600 0"/>
+              <v:f eqn="prod @7 21600 pixelHeight"/>
+              <v:f eqn="sum @10 21600 0"/>
+            </v:formulas>
+            <v:path o:extrusionok="f" gradientshapeok="t" o:connecttype="rect"/>
+            <o:lock v:ext="edit" aspectratio="t"/>
+          </v:shapetype>
+          <v:shape id="_x0000_s1029" type="#_x0000_t75" style="position:absolute;left:0;text-align:left;margin-left:22.65pt;margin-top:2.7pt;width:24pt;height:33.35pt;z-index:-251627520;mso-position-horizontal-relative:text;mso-position-vertical-relative:text;mso-width-relative:page;mso-height-relative:page" wrapcoords="-675 0 -675 21109 21600 21109 21600 0 -675 0">
+            <v:imagedata r:id="rId6" r:href="rId7"/>
+            <w10:wrap type="square"/>
+          </v:shape>
+        </w:pict>
+      </w:r>
+      <w:r>
+        <w:t>Name: Chris Evans</w:t>
+      </w:r>
+    </w:p>
+    <w:p>
+      <w:pPr>
+        <w:ind w:left="1440"/>
+        <w:jc w:val="both"/>
+      </w:pPr>
+      <w:r>
+        <w:t>Role: Captain America</w:t>
+      </w:r>
+    </w:p>
+    <w:p>
+      <w:pPr>
+        <w:ind w:left="1440"/>
+        <w:jc w:val="both"/>
+      </w:pPr>
+      <w:r>
+        <w:rPr>
+          <w:noProof/>
+        </w:rPr>
+        <w:pict>
+          <v:shape id="_x0000_s1027" type="#_x0000_t75" alt="Robert Downey Jr." href="https://www.imdb.com/name/nm0000375/?ref_=tt_cl_i2" style="position:absolute;left:0;text-align:left;margin-left:24pt;margin-top:.35pt;width:24pt;height:33.35pt;z-index:251685888;mso-position-horizontal-relative:text;mso-position-vertical-relative:text;mso-width-relative:page;mso-height-relative:page" o:button="t">
+            <v:imagedata r:id="rId8" r:href="rId9"/>
+            <w10:wrap type="square"/>
+          </v:shape>
+        </w:pict>
+      </w:r>
+      <w:r>
+        <w:t>Name: Robert Downey Jr.</w:t>
+      </w:r>
+    </w:p>
+    <w:p>
+      <w:pPr>
+        <w:ind w:left="1440"/>
+        <w:jc w:val="both"/>
+      </w:pPr>
+      <w:r>
+        <w:t>Role: Iron Man</w:t>
+      </w:r>
+    </w:p>
+    <w:p>
+      <w:pPr>
+        <w:ind w:left="1440"/>
+        <w:jc w:val="both"/>
+      </w:pPr>
+      <w:r>
+        <w:rPr>
+          <w:noProof/>
+          <w:lang w:eastAsia="en-PH"/>
+        </w:rPr>
+        <w:drawing>
+          <wp:anchor distT="0" distB="0" distL="114300" distR="114300" simplePos="0" relativeHeight="251653632" behindDoc="0" locked="0" layoutInCell="1" allowOverlap="1">
+            <wp:simplePos x="0" y="0"/>
+            <wp:positionH relativeFrom="column">
+              <wp:posOffset>304800</wp:posOffset>
+            </wp:positionH>
+            <wp:positionV relativeFrom="paragraph">
+              <wp:posOffset>42333</wp:posOffset>
+            </wp:positionV>
+            <wp:extent cx="314325" cy="428625"/>
+            <wp:effectExtent l="0" t="0" r="9525" b="9525"/>
+            <wp:wrapSquare wrapText="bothSides"/>
+            <wp:docPr id="309" name="Picture 309"/>
+            <wp:cNvGraphicFramePr>
+              <a:graphicFrameLocks xmlns:a="http://schemas.openxmlformats.org/drawingml/2006/main" noChangeAspect="1"/>
+            </wp:cNvGraphicFramePr>
+            <a:graphic xmlns:a="http://schemas.openxmlformats.org/drawingml/2006/main">
+              <a:graphicData uri="http://schemas.openxmlformats.org/drawingml/2006/picture">
+                <pic:pic xmlns:pic="http://schemas.openxmlformats.org/drawingml/2006/picture">
+                  <pic:nvPicPr>
+                    <pic:cNvPr id="0" name="Picture 4"/>
+                    <pic:cNvPicPr>
+                      <a:picLocks noChangeAspect="1" noChangeArrowheads="1"/>
+                    </pic:cNvPicPr>
+                  </pic:nvPicPr>
+                  <pic:blipFill>
+                    <a:blip r:embed="rId10">
+                      <a:extLst>
+                        <a:ext uri="{28A0092B-C50C-407E-A947-70E740481C1C}">
+                          <a14:useLocalDpi xmlns:a14="http://schemas.microsoft.com/office/drawing/2010/main" val="0"/>
+                        </a:ext>
+                      </a:extLst>
+                    </a:blip>
+                    <a:srcRect/>
+                    <a:stretch>
+                      <a:fillRect/>
+                    </a:stretch>
+                  </pic:blipFill>
+                  <pic:spPr bwMode="auto">
+                    <a:xfrm>
+                      <a:off x="0" y="0"/>
+                      <a:ext cx="314325" cy="428625"/>
+                    </a:xfrm>
+                    <a:prstGeom prst="rect">
+                      <a:avLst/>
+                    </a:prstGeom>
+                    <a:noFill/>
+                  </pic:spPr>
+                </pic:pic>
+              </a:graphicData>
+            </a:graphic>
+          </wp:anchor>
+        </w:drawing>
+      </w:r>
+      <w:r>
+        <w:t>Name: Scarlett Johansson</w:t>
+      </w:r>
+    </w:p>
+    <w:p>
+      <w:pPr>
+        <w:ind w:left="1440"/>
+        <w:jc w:val="both"/>
+      </w:pPr>
+      <w:r>
+        <w:t>Role: Black Widow</w:t>
+      </w:r>
+    </w:p>
+    <w:p>
+      <w:pPr>
+        <w:jc w:val="both"/>
+      </w:pPr>
+      <w:r>
+        <w:rPr>
+          <w:noProof/>
+        </w:rPr>
+        <w:pict>
+          <v:shape id="_x0000_s1030" type="#_x0000_t75" alt="Sebastian Stan" href="https://www.imdb.com/name/nm1659221/?ref_=tt_cl_i4" style="position:absolute;left:0;text-align:left;margin-left:24.85pt;margin-top:.2pt;width:24pt;height:33pt;z-index:251691008;mso-position-horizontal:absolute;mso-position-horizontal-relative:text;mso-position-vertical:absolute;mso-position-vertical-relative:text;mso-width-relative:page;mso-height-relative:page" o:button="t">
+            <v:imagedata r:id="rId11" r:href="rId12"/>
+            <w10:wrap type="square"/>
+          </v:shape>
+        </w:pict>
+      </w:r>
+      <w:r>
+        <w:t xml:space="preserve">     Name: Sebastian Stan</w:t>
+      </w:r>
+    </w:p>
+    <w:p>
+      <w:pPr>
+        <w:jc w:val="both"/>
+      </w:pPr>
+      <w:r>
+        <w:t xml:space="preserve">     Role: Winter Soldier         </w:t>
+      </w:r>
+    </w:p>
+    <w:p>
+      <w:pPr>
+        <w:pStyle w:val="Heading2"/>
+        <w:spacing w:before="0" w:beforeAutospacing="0" w:after="120" w:afterAutospacing="0"/>
+        <w:rPr>
+          <w:rFonts w:ascii="Arial" w:hAnsi="Arial" w:cs="Arial"/>
+          <w:b w:val="0"/>
+          <w:bCs w:val="0"/>
+          <w:color w:val="424242"/>
+        </w:rPr>
+      </w:pPr>
+    </w:p>
+    <w:p/>
+    <w:p>
+      <w:pPr>
+        <w:jc w:val="center"/>
+        <w:rPr>
+          <w:b/>
+        </w:rPr>
+      </w:pPr>
+      <w:r>
+        <w:rPr>
+          <w:b/>
+        </w:rPr>
+        <w:lastRenderedPageBreak/>
+        <w:t>THOR</w:t>
+      </w:r>
+    </w:p>
+    <w:p>
+      <w:pPr>
+        <w:jc w:val="both"/>
+      </w:pPr>
+      <w:r>
+        <w:rPr>
+          <w:noProof/>
+          <w:lang w:eastAsia="en-PH"/>
+        </w:rPr>
+        <w:drawing>
+          <wp:anchor distT="0" distB="0" distL="114300" distR="114300" simplePos="0" relativeHeight="251693056" behindDoc="0" locked="0" layoutInCell="1" allowOverlap="1">
+            <wp:simplePos x="0" y="0"/>
+            <wp:positionH relativeFrom="column">
+              <wp:posOffset>0</wp:posOffset>
+            </wp:positionH>
+            <wp:positionV relativeFrom="paragraph">
+              <wp:posOffset>-3810</wp:posOffset>
+            </wp:positionV>
+            <wp:extent cx="1737360" cy="2552700"/>
+            <wp:effectExtent l="0" t="0" r="0" b="0"/>
+            <wp:wrapSquare wrapText="bothSides"/>
+            <wp:docPr id="311" name="Picture 311" descr="Thor Poster"/>
+            <wp:cNvGraphicFramePr>
+              <a:graphicFrameLocks xmlns:a="http://schemas.openxmlformats.org/drawingml/2006/main" noChangeAspect="1"/>
+            </wp:cNvGraphicFramePr>
+            <a:graphic xmlns:a="http://schemas.openxmlformats.org/drawingml/2006/main">
+              <a:graphicData uri="http://schemas.openxmlformats.org/drawingml/2006/picture">
+                <pic:pic xmlns:pic="http://schemas.openxmlformats.org/drawingml/2006/picture">
+                  <pic:nvPicPr>
+                    <pic:cNvPr id="0" name="Picture 479" descr="Thor Poster"/>
+                    <pic:cNvPicPr>
+                      <a:picLocks noChangeAspect="1" noChangeArrowheads="1"/>
+                    </pic:cNvPicPr>
+                  </pic:nvPicPr>
+                  <pic:blipFill>
+                    <a:blip r:embed="rId13">
+                      <a:extLst>
+                        <a:ext uri="{28A0092B-C50C-407E-A947-70E740481C1C}">
+                          <a14:useLocalDpi xmlns:a14="http://schemas.microsoft.com/office/drawing/2010/main" val="0"/>
+                        </a:ext>
+                      </a:extLst>
+                    </a:blip>
+                    <a:srcRect/>
+                    <a:stretch>
+                      <a:fillRect/>
+                    </a:stretch>
+                  </pic:blipFill>
+                  <pic:spPr bwMode="auto">
+                    <a:xfrm>
+                      <a:off x="0" y="0"/>
+                      <a:ext cx="1737360" cy="2552700"/>
+                    </a:xfrm>
+                    <a:prstGeom prst="rect">
+                      <a:avLst/>
+                    </a:prstGeom>
+                    <a:noFill/>
+                    <a:ln>
+                      <a:noFill/>
+                    </a:ln>
+                  </pic:spPr>
+                </pic:pic>
+              </a:graphicData>
+            </a:graphic>
+            <wp14:sizeRelH relativeFrom="page">
+              <wp14:pctWidth>0</wp14:pctWidth>
+            </wp14:sizeRelH>
+            <wp14:sizeRelV relativeFrom="page">
+              <wp14:pctHeight>0</wp14:pctHeight>
+            </wp14:sizeRelV>
+          </wp:anchor>
+        </w:drawing>
+      </w:r>
+      <w:r>
+        <w:t>BUDGET:</w:t>
+      </w:r>
+      <w:r>
+        <w:rPr>
+          <w:rFonts w:ascii="Arial" w:hAnsi="Arial" w:cs="Arial"/>
+          <w:color w:val="000000"/>
+          <w:sz w:val="19"/>
+          <w:szCs w:val="19"/>
+          <w:shd w:val="clear" w:color="auto" w:fill="F8F9FA"/>
+        </w:rPr>
+        <w:t xml:space="preserve"> </w:t>
+      </w:r>
+      <w:r>
+        <w:t>$150 million</w:t>
+      </w:r>
+    </w:p>
+    <w:p>
+      <w:pPr>
+        <w:jc w:val="both"/>
+      </w:pPr>
+      <w:r>
+        <w:t>BOX OFFICE:</w:t>
+      </w:r>
+      <w:r>
+        <w:rPr>
+          <w:rFonts w:ascii="Arial" w:hAnsi="Arial" w:cs="Arial"/>
+          <w:color w:val="000000"/>
+          <w:sz w:val="19"/>
+          <w:szCs w:val="19"/>
+          <w:shd w:val="clear" w:color="auto" w:fill="F8F9FA"/>
+        </w:rPr>
+        <w:t xml:space="preserve"> </w:t>
+      </w:r>
+      <w:r>
+        <w:t>$449.3 million</w:t>
+      </w:r>
+    </w:p>
+    <w:p>
+      <w:pPr>
+        <w:jc w:val="both"/>
+      </w:pPr>
+      <w:r>
+        <w:t>SUMMARY</w:t>
+      </w:r>
+    </w:p>
+    <w:p>
+      <w:pPr>
         <w:ind w:left="720" w:firstLine="720"/>
         <w:jc w:val="both"/>
-      </w:pPr>
-      <w:r>
-        <w:t>During World War 2, Steve Rogers tries to enlist but is repeatedly rejected for his frail and sickly condition, however a scientist notes his determination and allows him to be accepted. What Steve doesn't know is that this scientist is in charge of a government project to create super soldiers, in which Steve is to be the first, but the colonel in charge of the project can't see what the scientist does in this scrawny runt - a strong inner character. Meanwhile, Johann Schmidt, head of a German science division known as HYDRA, knows this scientist and fears the success of his project in America. It could mean trouble for the Germans, so he sends a man to infiltrate and see if it's a success, and "take care" of the scientist if it is. It is, and he does, but not without Steve and his new abilities chasing him down. With the doctor dead, no more American supermen will be forthcoming, and Steve quickly becomes a mere U.S. war drive propaganda tool called "Captain America." His role is useful, if undignified, but he soldiers on with it dutifully till hearing of his best friend's unit's capture, for which he promptly heads out to rescue them. During this rescue, he meets the diabolical Schmidt, and the two become each other's arch nemesis.</w:t>
-      </w:r>
-    </w:p>
-    <w:p>
-      <w:pPr>
+        <w:rPr>
+          <w:rFonts w:cstheme="minorHAnsi"/>
+        </w:rPr>
+      </w:pPr>
+      <w:r>
+        <w:rPr>
+          <w:rFonts w:cstheme="minorHAnsi"/>
+        </w:rPr>
+        <w:t xml:space="preserve">A war is waged between the frost giants and Thor's homeland. Loki fights for his right to the throne. Thor is cast out of </w:t>
+      </w:r>
+      <w:proofErr w:type="spellStart"/>
+      <w:r>
+        <w:rPr>
+          <w:rFonts w:cstheme="minorHAnsi"/>
+        </w:rPr>
+        <w:t>Asgard</w:t>
+      </w:r>
+      <w:proofErr w:type="spellEnd"/>
+      <w:r>
+        <w:rPr>
+          <w:rFonts w:cstheme="minorHAnsi"/>
+        </w:rPr>
+        <w:t xml:space="preserve"> by his father and sent to earth as punishment for his arrogance and disobedience in his battle. He loses his powers of the hammer until it returned to him on earth and he pulls it from the ground. In his fight for his own freedom on earth he meets a scientist; Jane Foster and has an affair with her. Thor then battles the evil forces of his brother Loki along with a robotic giant destroyer that attacks a town.</w:t>
+      </w:r>
+    </w:p>
+    <w:p>
+      <w:pPr>
+        <w:rPr>
+          <w:rFonts w:cstheme="minorHAnsi"/>
+          <w:sz w:val="24"/>
+          <w:szCs w:val="24"/>
+        </w:rPr>
+      </w:pPr>
+    </w:p>
+    <w:p>
+      <w:pPr>
+        <w:rPr>
+          <w:rFonts w:cstheme="minorHAnsi"/>
+        </w:rPr>
+      </w:pPr>
+      <w:r>
+        <w:rPr>
+          <w:rFonts w:cstheme="minorHAnsi"/>
+        </w:rPr>
+        <w:t>CAST</w:t>
+      </w:r>
+    </w:p>
+    <w:p>
+      <w:pPr>
+        <w:ind w:left="1440"/>
         <w:jc w:val="both"/>
       </w:pPr>
       <w:r>
-        <w:t>CASTING</w:t>
-      </w:r>
-    </w:p>
-    <w:p>
-      <w:pPr>
+        <w:rPr>
+          <w:noProof/>
+          <w:lang w:eastAsia="en-PH"/>
+        </w:rPr>
+        <w:drawing>
+          <wp:anchor distT="0" distB="0" distL="114300" distR="114300" simplePos="0" relativeHeight="251694080" behindDoc="0" locked="0" layoutInCell="1" allowOverlap="1">
+            <wp:simplePos x="0" y="0"/>
+            <wp:positionH relativeFrom="column">
+              <wp:posOffset>419100</wp:posOffset>
+            </wp:positionH>
+            <wp:positionV relativeFrom="paragraph">
+              <wp:posOffset>10160</wp:posOffset>
+            </wp:positionV>
+            <wp:extent cx="304800" cy="419100"/>
+            <wp:effectExtent l="0" t="0" r="0" b="0"/>
+            <wp:wrapSquare wrapText="bothSides"/>
+            <wp:docPr id="317" name="Picture 317" descr="Chris Hemsworth"/>
+            <wp:cNvGraphicFramePr>
+              <a:graphicFrameLocks xmlns:a="http://schemas.openxmlformats.org/drawingml/2006/main" noChangeAspect="1"/>
+            </wp:cNvGraphicFramePr>
+            <a:graphic xmlns:a="http://schemas.openxmlformats.org/drawingml/2006/main">
+              <a:graphicData uri="http://schemas.openxmlformats.org/drawingml/2006/picture">
+                <pic:pic xmlns:pic="http://schemas.openxmlformats.org/drawingml/2006/picture">
+                  <pic:nvPicPr>
+                    <pic:cNvPr id="0" name="Picture 483" descr="Chris Hemsworth"/>
+                    <pic:cNvPicPr>
+                      <a:picLocks noChangeAspect="1" noChangeArrowheads="1"/>
+                    </pic:cNvPicPr>
+                  </pic:nvPicPr>
+                  <pic:blipFill>
+                    <a:blip r:embed="rId14">
+                      <a:extLst>
+                        <a:ext uri="{28A0092B-C50C-407E-A947-70E740481C1C}">
+                          <a14:useLocalDpi xmlns:a14="http://schemas.microsoft.com/office/drawing/2010/main" val="0"/>
+                        </a:ext>
+                      </a:extLst>
+                    </a:blip>
+                    <a:srcRect/>
+                    <a:stretch>
+                      <a:fillRect/>
+                    </a:stretch>
+                  </pic:blipFill>
+                  <pic:spPr bwMode="auto">
+                    <a:xfrm>
+                      <a:off x="0" y="0"/>
+                      <a:ext cx="304800" cy="419100"/>
+                    </a:xfrm>
+                    <a:prstGeom prst="rect">
+                      <a:avLst/>
+                    </a:prstGeom>
+                    <a:noFill/>
+                    <a:ln>
+                      <a:noFill/>
+                    </a:ln>
+                  </pic:spPr>
+                </pic:pic>
+              </a:graphicData>
+            </a:graphic>
+          </wp:anchor>
+        </w:drawing>
+      </w:r>
+      <w:r>
+        <w:t xml:space="preserve">Name: Chris </w:t>
+      </w:r>
+      <w:proofErr w:type="spellStart"/>
+      <w:r>
+        <w:t>Hemsworth</w:t>
+      </w:r>
+      <w:proofErr w:type="spellEnd"/>
+    </w:p>
+    <w:p>
+      <w:pPr>
+        <w:ind w:left="1440"/>
         <w:jc w:val="both"/>
       </w:pPr>
-    </w:p>
-    <w:p>
-      <w:pPr>
+      <w:r>
+        <w:t xml:space="preserve">Role: </w:t>
+      </w:r>
+      <w:r>
+        <w:t>Thor</w:t>
+      </w:r>
+    </w:p>
+    <w:p>
+      <w:pPr>
+        <w:ind w:left="1440"/>
         <w:jc w:val="both"/>
       </w:pPr>
+      <w:r>
+        <w:rPr>
+          <w:noProof/>
+          <w:lang w:eastAsia="en-PH"/>
+        </w:rPr>
+        <w:drawing>
+          <wp:anchor distT="0" distB="0" distL="114300" distR="114300" simplePos="0" relativeHeight="251695104" behindDoc="0" locked="0" layoutInCell="1" allowOverlap="1">
+            <wp:simplePos x="0" y="0"/>
+            <wp:positionH relativeFrom="column">
+              <wp:posOffset>419100</wp:posOffset>
+            </wp:positionH>
+            <wp:positionV relativeFrom="paragraph">
+              <wp:posOffset>18415</wp:posOffset>
+            </wp:positionV>
+            <wp:extent cx="304800" cy="419100"/>
+            <wp:effectExtent l="0" t="0" r="0" b="0"/>
+            <wp:wrapSquare wrapText="bothSides"/>
+            <wp:docPr id="318" name="Picture 318" descr="Natalie Portman"/>
+            <wp:cNvGraphicFramePr>
+              <a:graphicFrameLocks xmlns:a="http://schemas.openxmlformats.org/drawingml/2006/main" noChangeAspect="1"/>
+            </wp:cNvGraphicFramePr>
+            <a:graphic xmlns:a="http://schemas.openxmlformats.org/drawingml/2006/main">
+              <a:graphicData uri="http://schemas.openxmlformats.org/drawingml/2006/picture">
+                <pic:pic xmlns:pic="http://schemas.openxmlformats.org/drawingml/2006/picture">
+                  <pic:nvPicPr>
+                    <pic:cNvPr id="0" name="Picture 485" descr="Natalie Portman"/>
+                    <pic:cNvPicPr>
+                      <a:picLocks noChangeAspect="1" noChangeArrowheads="1"/>
+                    </pic:cNvPicPr>
+                  </pic:nvPicPr>
+                  <pic:blipFill>
+                    <a:blip r:embed="rId15">
+                      <a:extLst>
+                        <a:ext uri="{28A0092B-C50C-407E-A947-70E740481C1C}">
+                          <a14:useLocalDpi xmlns:a14="http://schemas.microsoft.com/office/drawing/2010/main" val="0"/>
+                        </a:ext>
+                      </a:extLst>
+                    </a:blip>
+                    <a:srcRect/>
+                    <a:stretch>
+                      <a:fillRect/>
+                    </a:stretch>
+                  </pic:blipFill>
+                  <pic:spPr bwMode="auto">
+                    <a:xfrm>
+                      <a:off x="0" y="0"/>
+                      <a:ext cx="304800" cy="419100"/>
+                    </a:xfrm>
+                    <a:prstGeom prst="rect">
+                      <a:avLst/>
+                    </a:prstGeom>
+                    <a:noFill/>
+                    <a:ln>
+                      <a:noFill/>
+                    </a:ln>
+                  </pic:spPr>
+                </pic:pic>
+              </a:graphicData>
+            </a:graphic>
+          </wp:anchor>
+        </w:drawing>
+      </w:r>
+      <w:r>
+        <w:t xml:space="preserve">Name: </w:t>
+      </w:r>
+      <w:r>
+        <w:t>Natalie Portman</w:t>
+      </w:r>
+    </w:p>
+    <w:p>
+      <w:pPr>
+        <w:ind w:left="1440"/>
+        <w:jc w:val="both"/>
+      </w:pPr>
+      <w:r>
+        <w:t xml:space="preserve">Role: </w:t>
+      </w:r>
+      <w:r>
+        <w:t>Jane Foster</w:t>
+      </w:r>
+    </w:p>
+    <w:p>
+      <w:pPr>
+        <w:ind w:left="1440"/>
+        <w:jc w:val="both"/>
+      </w:pPr>
+      <w:r>
+        <w:drawing>
+          <wp:anchor distT="0" distB="0" distL="114300" distR="114300" simplePos="0" relativeHeight="251659776" behindDoc="0" locked="0" layoutInCell="1" allowOverlap="1" wp14:anchorId="4EF44AFD" wp14:editId="0CEDA3BB">
+            <wp:simplePos x="0" y="0"/>
+            <wp:positionH relativeFrom="column">
+              <wp:posOffset>434340</wp:posOffset>
+            </wp:positionH>
+            <wp:positionV relativeFrom="paragraph">
+              <wp:posOffset>18415</wp:posOffset>
+            </wp:positionV>
+            <wp:extent cx="304800" cy="419100"/>
+            <wp:effectExtent l="0" t="0" r="0" b="0"/>
+            <wp:wrapSquare wrapText="bothSides"/>
+            <wp:docPr id="319" name="Picture 319" descr="Tom Hiddleston"/>
+            <wp:cNvGraphicFramePr>
+              <a:graphicFrameLocks xmlns:a="http://schemas.openxmlformats.org/drawingml/2006/main" noChangeAspect="1"/>
+            </wp:cNvGraphicFramePr>
+            <a:graphic xmlns:a="http://schemas.openxmlformats.org/drawingml/2006/main">
+              <a:graphicData uri="http://schemas.openxmlformats.org/drawingml/2006/picture">
+                <pic:pic xmlns:pic="http://schemas.openxmlformats.org/drawingml/2006/picture">
+                  <pic:nvPicPr>
+                    <pic:cNvPr id="0" name="Picture 487" descr="Tom Hiddleston"/>
+                    <pic:cNvPicPr>
+                      <a:picLocks noChangeAspect="1" noChangeArrowheads="1"/>
+                    </pic:cNvPicPr>
+                  </pic:nvPicPr>
+                  <pic:blipFill>
+                    <a:blip r:embed="rId16">
+                      <a:extLst>
+                        <a:ext uri="{28A0092B-C50C-407E-A947-70E740481C1C}">
+                          <a14:useLocalDpi xmlns:a14="http://schemas.microsoft.com/office/drawing/2010/main" val="0"/>
+                        </a:ext>
+                      </a:extLst>
+                    </a:blip>
+                    <a:srcRect/>
+                    <a:stretch>
+                      <a:fillRect/>
+                    </a:stretch>
+                  </pic:blipFill>
+                  <pic:spPr bwMode="auto">
+                    <a:xfrm>
+                      <a:off x="0" y="0"/>
+                      <a:ext cx="304800" cy="419100"/>
+                    </a:xfrm>
+                    <a:prstGeom prst="rect">
+                      <a:avLst/>
+                    </a:prstGeom>
+                    <a:noFill/>
+                    <a:ln>
+                      <a:noFill/>
+                    </a:ln>
+                  </pic:spPr>
+                </pic:pic>
+              </a:graphicData>
+            </a:graphic>
+          </wp:anchor>
+        </w:drawing>
+      </w:r>
+      <w:r>
+        <w:t xml:space="preserve">Name: </w:t>
+      </w:r>
+      <w:r>
+        <w:t xml:space="preserve">Tom </w:t>
+      </w:r>
+      <w:proofErr w:type="spellStart"/>
+      <w:r>
+        <w:t>Hiddleston</w:t>
+      </w:r>
+      <w:proofErr w:type="spellEnd"/>
+    </w:p>
+    <w:p>
+      <w:pPr>
+        <w:ind w:left="1440"/>
+        <w:jc w:val="both"/>
+      </w:pPr>
+      <w:r>
+        <w:drawing>
+          <wp:anchor distT="0" distB="0" distL="114300" distR="114300" simplePos="0" relativeHeight="251662848" behindDoc="0" locked="0" layoutInCell="1" allowOverlap="1" wp14:anchorId="0BF378CD" wp14:editId="166E09A5">
+            <wp:simplePos x="0" y="0"/>
+            <wp:positionH relativeFrom="column">
+              <wp:posOffset>-419100</wp:posOffset>
+            </wp:positionH>
+            <wp:positionV relativeFrom="paragraph">
+              <wp:posOffset>288925</wp:posOffset>
+            </wp:positionV>
+            <wp:extent cx="304800" cy="419100"/>
+            <wp:effectExtent l="0" t="0" r="0" b="0"/>
+            <wp:wrapSquare wrapText="bothSides"/>
+            <wp:docPr id="320" name="Picture 320" descr="Stellan SkarsgÃ¥rd"/>
+            <wp:cNvGraphicFramePr>
+              <a:graphicFrameLocks xmlns:a="http://schemas.openxmlformats.org/drawingml/2006/main" noChangeAspect="1"/>
+            </wp:cNvGraphicFramePr>
+            <a:graphic xmlns:a="http://schemas.openxmlformats.org/drawingml/2006/main">
+              <a:graphicData uri="http://schemas.openxmlformats.org/drawingml/2006/picture">
+                <pic:pic xmlns:pic="http://schemas.openxmlformats.org/drawingml/2006/picture">
+                  <pic:nvPicPr>
+                    <pic:cNvPr id="0" name="Picture 489" descr="Stellan SkarsgÃ¥rd"/>
+                    <pic:cNvPicPr>
+                      <a:picLocks noChangeAspect="1" noChangeArrowheads="1"/>
+                    </pic:cNvPicPr>
+                  </pic:nvPicPr>
+                  <pic:blipFill>
+                    <a:blip r:embed="rId17">
+                      <a:extLst>
+                        <a:ext uri="{28A0092B-C50C-407E-A947-70E740481C1C}">
+                          <a14:useLocalDpi xmlns:a14="http://schemas.microsoft.com/office/drawing/2010/main" val="0"/>
+                        </a:ext>
+                      </a:extLst>
+                    </a:blip>
+                    <a:srcRect/>
+                    <a:stretch>
+                      <a:fillRect/>
+                    </a:stretch>
+                  </pic:blipFill>
+                  <pic:spPr bwMode="auto">
+                    <a:xfrm>
+                      <a:off x="0" y="0"/>
+                      <a:ext cx="304800" cy="419100"/>
+                    </a:xfrm>
+                    <a:prstGeom prst="rect">
+                      <a:avLst/>
+                    </a:prstGeom>
+                    <a:noFill/>
+                    <a:ln>
+                      <a:noFill/>
+                    </a:ln>
+                  </pic:spPr>
+                </pic:pic>
+              </a:graphicData>
+            </a:graphic>
+          </wp:anchor>
+        </w:drawing>
+      </w:r>
+      <w:r>
+        <w:t>R</w:t>
+      </w:r>
+      <w:r>
+        <w:t>ole: Loki</w:t>
+      </w:r>
+    </w:p>
+    <w:p>
+      <w:pPr>
+        <w:ind w:left="1440"/>
+        <w:jc w:val="both"/>
+      </w:pPr>
+      <w:r>
+        <w:t xml:space="preserve">     </w:t>
+      </w:r>
+      <w:r>
+        <w:t xml:space="preserve">     </w:t>
+      </w:r>
+      <w:r>
+        <w:t xml:space="preserve">Name: </w:t>
+      </w:r>
+      <w:proofErr w:type="spellStart"/>
+      <w:r>
+        <w:t>Stellan</w:t>
+      </w:r>
+      <w:proofErr w:type="spellEnd"/>
+      <w:r>
+        <w:t xml:space="preserve"> </w:t>
+      </w:r>
+      <w:proofErr w:type="spellStart"/>
+      <w:r>
+        <w:t>Skarsgard</w:t>
+      </w:r>
+      <w:proofErr w:type="spellEnd"/>
+    </w:p>
+    <w:p>
+      <w:pPr>
+        <w:ind w:left="1440"/>
+        <w:jc w:val="both"/>
+      </w:pPr>
+      <w:r>
+        <w:t xml:space="preserve">     </w:t>
+      </w:r>
+      <w:r>
+        <w:t xml:space="preserve">  </w:t>
+      </w:r>
+      <w:r>
+        <w:t xml:space="preserve">Role: </w:t>
+      </w:r>
+      <w:r>
+        <w:t xml:space="preserve">Erik </w:t>
+      </w:r>
+      <w:proofErr w:type="spellStart"/>
+      <w:r>
+        <w:t>Selvig</w:t>
+      </w:r>
+      <w:proofErr w:type="spellEnd"/>
+      <w:r>
+        <w:t xml:space="preserve">         </w:t>
+      </w:r>
+    </w:p>
+    <w:p>
+      <w:pPr>
+        <w:rPr>
+          <w:rFonts w:cstheme="minorHAnsi"/>
+          <w:sz w:val="24"/>
+          <w:szCs w:val="24"/>
+        </w:rPr>
+      </w:pPr>
+      <w:r>
+        <w:rPr>
+          <w:rFonts w:cstheme="minorHAnsi"/>
+          <w:sz w:val="24"/>
+          <w:szCs w:val="24"/>
+        </w:rPr>
+        <w:br w:type="page"/>
+      </w:r>
     </w:p>
     <w:p>
       <w:pPr>
@@ -112,6 +994,7 @@
           <w:sz w:val="24"/>
           <w:szCs w:val="24"/>
         </w:rPr>
+        <w:lastRenderedPageBreak/>
         <w:t>IRON MAN (2008)</w:t>
       </w:r>
     </w:p>
@@ -259,7 +1142,6 @@
         <w:rPr>
           <w:rFonts w:asciiTheme="minorHAnsi" w:hAnsiTheme="minorHAnsi" w:cstheme="minorHAnsi"/>
         </w:rPr>
-        <w:lastRenderedPageBreak/>
         <w:t>Genius, billionaire, and playboy Tony Stark, who has inherited the defense contractor Stark Industries from his father, is in war-torn Afghanistan with his friend and military liaison Lieutenant Colonel James Rhodes to demonstrate the new "Jericho" missile. After the demonstration, the convoy is ambushed and Stark is critically wounded by one of his own company's rocket-propelled grenades. He is captured and imprisoned in a cave by a terrorist group, the Ten Rings; </w:t>
       </w:r>
       <w:proofErr w:type="spellStart"/>
@@ -274,49 +1156,21 @@
         <w:rPr>
           <w:rFonts w:asciiTheme="minorHAnsi" w:hAnsiTheme="minorHAnsi" w:cstheme="minorHAnsi"/>
         </w:rPr>
-        <w:t>, a fellow captive who is a doctor, implants an electromagnet into Stark's chest to keep the shrapnel shards that wounded him from reaching his heart and killing him. Ten Rings leader </w:t>
+        <w:t xml:space="preserve">, a fellow captive who is a doctor, implants an electromagnet into Stark's chest to keep the shrapnel shards that wounded him from reaching his heart and killing him. Ten Rings leader Raza offers Stark freedom in exchange for building a Jericho missile for the group, but Tony and </w:t>
       </w:r>
       <w:proofErr w:type="spellStart"/>
       <w:r>
         <w:rPr>
           <w:rFonts w:asciiTheme="minorHAnsi" w:hAnsiTheme="minorHAnsi" w:cstheme="minorHAnsi"/>
         </w:rPr>
-        <w:t>Raza</w:t>
+        <w:t>Yinsen</w:t>
       </w:r>
       <w:proofErr w:type="spellEnd"/>
       <w:r>
         <w:rPr>
           <w:rFonts w:asciiTheme="minorHAnsi" w:hAnsiTheme="minorHAnsi" w:cstheme="minorHAnsi"/>
         </w:rPr>
-        <w:t xml:space="preserve"> offers Stark freedom in exchange for building a Jericho missile for the group, but Tony and </w:t>
-      </w:r>
-      <w:proofErr w:type="spellStart"/>
-      <w:r>
-        <w:rPr>
-          <w:rFonts w:asciiTheme="minorHAnsi" w:hAnsiTheme="minorHAnsi" w:cstheme="minorHAnsi"/>
-        </w:rPr>
-        <w:t>Yinsen</w:t>
-      </w:r>
-      <w:proofErr w:type="spellEnd"/>
-      <w:r>
-        <w:rPr>
-          <w:rFonts w:asciiTheme="minorHAnsi" w:hAnsiTheme="minorHAnsi" w:cstheme="minorHAnsi"/>
-        </w:rPr>
-        <w:t xml:space="preserve"> know that </w:t>
-      </w:r>
-      <w:proofErr w:type="spellStart"/>
-      <w:r>
-        <w:rPr>
-          <w:rFonts w:asciiTheme="minorHAnsi" w:hAnsiTheme="minorHAnsi" w:cstheme="minorHAnsi"/>
-        </w:rPr>
-        <w:t>Raza</w:t>
-      </w:r>
-      <w:proofErr w:type="spellEnd"/>
-      <w:r>
-        <w:rPr>
-          <w:rFonts w:asciiTheme="minorHAnsi" w:hAnsiTheme="minorHAnsi" w:cstheme="minorHAnsi"/>
-        </w:rPr>
-        <w:t xml:space="preserve"> will not keep his word.</w:t>
+        <w:t xml:space="preserve"> know that Raza will not keep his word.</w:t>
       </w:r>
     </w:p>
     <w:p>
@@ -418,13 +1272,21 @@
         <w:rPr>
           <w:rFonts w:asciiTheme="minorHAnsi" w:hAnsiTheme="minorHAnsi" w:cstheme="minorHAnsi"/>
         </w:rPr>
-        <w:t xml:space="preserve">At a charity event held by Stark Industries, reporter Christine Everhart informs Stark that his company's weapons, including the Jericho, were recently delivered to the Ten Rings and are being used to attack </w:t>
-      </w:r>
-      <w:proofErr w:type="spellStart"/>
+        <w:t>At a charity event held by Stark Industries, reporter Christine Everhart informs Stark that his company's weapons, including the Jericho, were</w:t>
+      </w:r>
+      <w:bookmarkStart w:id="0" w:name="_GoBack"/>
+      <w:bookmarkEnd w:id="0"/>
       <w:r>
         <w:rPr>
           <w:rFonts w:asciiTheme="minorHAnsi" w:hAnsiTheme="minorHAnsi" w:cstheme="minorHAnsi"/>
         </w:rPr>
+        <w:t xml:space="preserve"> recently delivered to the Ten Rings and are being used to attack </w:t>
+      </w:r>
+      <w:proofErr w:type="spellStart"/>
+      <w:r>
+        <w:rPr>
+          <w:rFonts w:asciiTheme="minorHAnsi" w:hAnsiTheme="minorHAnsi" w:cstheme="minorHAnsi"/>
+        </w:rPr>
         <w:t>Yinsen's</w:t>
       </w:r>
       <w:proofErr w:type="spellEnd"/>
@@ -460,13 +1322,20 @@
         <w:rPr>
           <w:rFonts w:asciiTheme="minorHAnsi" w:hAnsiTheme="minorHAnsi" w:cstheme="minorHAnsi"/>
         </w:rPr>
-        <w:t xml:space="preserve"> has been arms trafficking to criminals worldwide, and is staging a coup to replace him as Stark Industries' CEO. Stark dons his new armor and flies to Afghanistan, where he saves the villagers. While flying home, Stark is shot at by two F-22 Raptor fighter jets. He reveals his secret identity to Rhodes over the phone in an attempt to end the attack. Meanwhile, the Ten Rings gather the pieces of Stark's prototype suit and meet with </w:t>
-      </w:r>
-      <w:proofErr w:type="spellStart"/>
+        <w:t xml:space="preserve"> has been arms trafficking to criminals worldwide, and is staging a coup to replace him as Stark Industries' CEO. </w:t>
+      </w:r>
       <w:r>
         <w:rPr>
           <w:rFonts w:asciiTheme="minorHAnsi" w:hAnsiTheme="minorHAnsi" w:cstheme="minorHAnsi"/>
         </w:rPr>
+        <w:lastRenderedPageBreak/>
+        <w:t xml:space="preserve">Stark dons his new armor and flies to Afghanistan, where he saves the villagers. While flying home, Stark is shot at by two F-22 Raptor fighter jets. He reveals his secret identity to Rhodes over the phone in an attempt to end the attack. Meanwhile, the Ten Rings gather the pieces of Stark's prototype suit and meet with </w:t>
+      </w:r>
+      <w:proofErr w:type="spellStart"/>
+      <w:r>
+        <w:rPr>
+          <w:rFonts w:asciiTheme="minorHAnsi" w:hAnsiTheme="minorHAnsi" w:cstheme="minorHAnsi"/>
+        </w:rPr>
         <w:t>Stane</w:t>
       </w:r>
       <w:proofErr w:type="spellEnd"/>
@@ -474,21 +1343,7 @@
         <w:rPr>
           <w:rFonts w:asciiTheme="minorHAnsi" w:hAnsiTheme="minorHAnsi" w:cstheme="minorHAnsi"/>
         </w:rPr>
-        <w:t xml:space="preserve">, who subdues </w:t>
-      </w:r>
-      <w:proofErr w:type="spellStart"/>
-      <w:r>
-        <w:rPr>
-          <w:rFonts w:asciiTheme="minorHAnsi" w:hAnsiTheme="minorHAnsi" w:cstheme="minorHAnsi"/>
-        </w:rPr>
-        <w:t>Raza</w:t>
-      </w:r>
-      <w:proofErr w:type="spellEnd"/>
-      <w:r>
-        <w:rPr>
-          <w:rFonts w:asciiTheme="minorHAnsi" w:hAnsiTheme="minorHAnsi" w:cstheme="minorHAnsi"/>
-        </w:rPr>
-        <w:t xml:space="preserve"> and has the rest of the group killed. </w:t>
+        <w:t xml:space="preserve">, who subdues Raza and has the rest of the group killed. </w:t>
       </w:r>
       <w:proofErr w:type="spellStart"/>
       <w:r>
@@ -700,27 +1555,7 @@
           <w:sz w:val="24"/>
           <w:szCs w:val="24"/>
         </w:rPr>
-        <w:t xml:space="preserve">Robert Downey </w:t>
-      </w:r>
-      <w:proofErr w:type="spellStart"/>
-      <w:r>
-        <w:rPr>
-          <w:rFonts w:cstheme="minorHAnsi"/>
-          <w:b/>
-          <w:sz w:val="24"/>
-          <w:szCs w:val="24"/>
-        </w:rPr>
-        <w:t>Jr</w:t>
-      </w:r>
-      <w:proofErr w:type="spellEnd"/>
-      <w:r>
-        <w:rPr>
-          <w:rFonts w:cstheme="minorHAnsi"/>
-          <w:b/>
-          <w:sz w:val="24"/>
-          <w:szCs w:val="24"/>
-        </w:rPr>
-        <w:t xml:space="preserve"> – </w:t>
+        <w:t xml:space="preserve">Robert Downey Jr – </w:t>
       </w:r>
       <w:r>
         <w:rPr>
@@ -755,7 +1590,7 @@
         </w:rPr>
         <w:t>An </w:t>
       </w:r>
-      <w:hyperlink r:id="rId6" w:tooltip="Industrialist" w:history="1">
+      <w:hyperlink r:id="rId18" w:tooltip="Industrialist" w:history="1">
         <w:r>
           <w:rPr>
             <w:rStyle w:val="Hyperlink"/>
@@ -779,7 +1614,7 @@
         </w:rPr>
         <w:t>, genius inventor, and consummate playboy, he is CEO of </w:t>
       </w:r>
-      <w:hyperlink r:id="rId7" w:tooltip="Stark Industries" w:history="1">
+      <w:hyperlink r:id="rId19" w:tooltip="Stark Industries" w:history="1">
         <w:r>
           <w:rPr>
             <w:rStyle w:val="Hyperlink"/>
@@ -812,7 +1647,7 @@
         </w:rPr>
         <w:t>and a chief weapons manufacturer for the </w:t>
       </w:r>
-      <w:hyperlink r:id="rId8" w:tooltip="U.S. military" w:history="1">
+      <w:hyperlink r:id="rId20" w:tooltip="U.S. military" w:history="1">
         <w:r>
           <w:rPr>
             <w:rStyle w:val="Hyperlink"/>
@@ -931,7 +1766,7 @@
         </w:rPr>
         <w:t>A friend of Stark's, and the liaison between Stark Industries and the </w:t>
       </w:r>
-      <w:hyperlink r:id="rId9" w:tooltip="United States Air Force" w:history="1">
+      <w:hyperlink r:id="rId21" w:tooltip="United States Air Force" w:history="1">
         <w:r>
           <w:rPr>
             <w:rStyle w:val="Hyperlink"/>
@@ -974,7 +1809,7 @@
         </w:rPr>
         <w:t xml:space="preserve"> cast Howard because he felt he could play </w:t>
       </w:r>
-      <w:hyperlink r:id="rId10" w:tooltip="War Machine" w:history="1">
+      <w:hyperlink r:id="rId22" w:tooltip="War Machine" w:history="1">
         <w:r>
           <w:rPr>
             <w:rStyle w:val="Hyperlink"/>
@@ -1096,29 +1931,7 @@
           <w:szCs w:val="24"/>
           <w:shd w:val="clear" w:color="auto" w:fill="FFFFFF"/>
         </w:rPr>
-        <w:t xml:space="preserve"> to fight </w:t>
-      </w:r>
-      <w:proofErr w:type="gramStart"/>
-      <w:r>
-        <w:rPr>
-          <w:rFonts w:cstheme="minorHAnsi"/>
-          <w:color w:val="222222"/>
-          <w:sz w:val="24"/>
-          <w:szCs w:val="24"/>
-          <w:shd w:val="clear" w:color="auto" w:fill="FFFFFF"/>
-        </w:rPr>
-        <w:t>Stark</w:t>
-      </w:r>
-      <w:proofErr w:type="gramEnd"/>
-      <w:r>
-        <w:rPr>
-          <w:rFonts w:cstheme="minorHAnsi"/>
-          <w:color w:val="222222"/>
-          <w:sz w:val="24"/>
-          <w:szCs w:val="24"/>
-          <w:shd w:val="clear" w:color="auto" w:fill="FFFFFF"/>
-        </w:rPr>
-        <w:t>.</w:t>
+        <w:t xml:space="preserve"> to fight Stark.</w:t>
       </w:r>
     </w:p>
     <w:p>
@@ -1241,6 +2054,7 @@
           <w:szCs w:val="24"/>
           <w:shd w:val="clear" w:color="auto" w:fill="FFFFFF"/>
         </w:rPr>
+        <w:lastRenderedPageBreak/>
         <w:t>Stark's fellow captive, who grafts an electromagnet to Stark's chest "to keep the shrapnel shell shards that wounded him from reaching his heart and killing him", and who helps Stark build the first Iron Man suit.</w:t>
       </w:r>
     </w:p>
@@ -1277,27 +2091,7 @@
           <w:sz w:val="24"/>
           <w:szCs w:val="24"/>
         </w:rPr>
-        <w:t xml:space="preserve">Gwyneth </w:t>
-      </w:r>
-      <w:proofErr w:type="spellStart"/>
-      <w:r>
-        <w:rPr>
-          <w:rFonts w:cstheme="minorHAnsi"/>
-          <w:b/>
-          <w:sz w:val="24"/>
-          <w:szCs w:val="24"/>
-        </w:rPr>
-        <w:t>Paltrow</w:t>
-      </w:r>
-      <w:proofErr w:type="spellEnd"/>
-      <w:r>
-        <w:rPr>
-          <w:rFonts w:cstheme="minorHAnsi"/>
-          <w:b/>
-          <w:sz w:val="24"/>
-          <w:szCs w:val="24"/>
-        </w:rPr>
-        <w:t xml:space="preserve"> – </w:t>
+        <w:t xml:space="preserve">Gwyneth Paltrow – </w:t>
       </w:r>
       <w:r>
         <w:rPr>
@@ -1330,29 +2124,7 @@
           <w:szCs w:val="24"/>
           <w:shd w:val="clear" w:color="auto" w:fill="FFFFFF"/>
         </w:rPr>
-        <w:t xml:space="preserve">Stark's personal assistant and budding love interest. </w:t>
-      </w:r>
-      <w:proofErr w:type="spellStart"/>
-      <w:r>
-        <w:rPr>
-          <w:rFonts w:cstheme="minorHAnsi"/>
-          <w:color w:val="222222"/>
-          <w:sz w:val="24"/>
-          <w:szCs w:val="24"/>
-          <w:shd w:val="clear" w:color="auto" w:fill="FFFFFF"/>
-        </w:rPr>
-        <w:t>Paltrow</w:t>
-      </w:r>
-      <w:proofErr w:type="spellEnd"/>
-      <w:r>
-        <w:rPr>
-          <w:rFonts w:cstheme="minorHAnsi"/>
-          <w:color w:val="222222"/>
-          <w:sz w:val="24"/>
-          <w:szCs w:val="24"/>
-          <w:shd w:val="clear" w:color="auto" w:fill="FFFFFF"/>
-        </w:rPr>
-        <w:t xml:space="preserve"> asked Marvel to send her any comics they would consider relevant to her understanding of the character, who she considered to be very smart, levelheaded, and grounded.</w:t>
+        <w:t>Stark's personal assistant and budding love interest. Paltrow asked Marvel to send her any comics they would consider relevant to her understanding of the character, who she considered to be very smart, levelheaded, and grounded.</w:t>
       </w:r>
     </w:p>
     <w:p/>
@@ -1382,9 +2154,8 @@
       <w:r>
         <w:rPr>
           <w:noProof/>
-          <w:lang w:val="en-US"/>
-        </w:rPr>
-        <w:lastRenderedPageBreak/>
+          <w:lang w:eastAsia="en-PH"/>
+        </w:rPr>
         <w:drawing>
           <wp:anchor distT="0" distB="0" distL="114300" distR="114300" simplePos="0" relativeHeight="251659264" behindDoc="1" locked="0" layoutInCell="1" allowOverlap="1" wp14:anchorId="4387CE5B" wp14:editId="4C0443E9">
             <wp:simplePos x="0" y="0"/>
@@ -1419,7 +2190,7 @@
                     </pic:cNvPicPr>
                   </pic:nvPicPr>
                   <pic:blipFill>
-                    <a:blip r:embed="rId11">
+                    <a:blip r:embed="rId23">
                       <a:extLst>
                         <a:ext uri="{28A0092B-C50C-407E-A947-70E740481C1C}">
                           <a14:useLocalDpi xmlns:a14="http://schemas.microsoft.com/office/drawing/2010/main" val="0"/>
@@ -1468,13 +2239,8 @@
       </w:r>
       <w:r>
         <w:br/>
-        <w:t>with rebate towards the British Government</w:t>
-      </w:r>
-      <w:proofErr w:type="gramStart"/>
-      <w:r>
-        <w:t>:</w:t>
-      </w:r>
-      <w:proofErr w:type="gramEnd"/>
+        <w:t>with rebate towards the British Government:</w:t>
+      </w:r>
       <w:r>
         <w:br/>
         <w:t>$ 36,400,000</w:t>
@@ -1483,13 +2249,8 @@
     <w:p/>
     <w:p>
       <w:r>
-        <w:t>Income</w:t>
-      </w:r>
-      <w:proofErr w:type="gramStart"/>
-      <w:r>
-        <w:t>:</w:t>
-      </w:r>
-      <w:proofErr w:type="gramEnd"/>
+        <w:t>Income:</w:t>
+      </w:r>
       <w:r>
         <w:br/>
         <w:t>Domestic: $ 333,172,112</w:t>
@@ -1514,15 +2275,7 @@
       </w:r>
       <w:proofErr w:type="spellEnd"/>
       <w:r>
-        <w:t xml:space="preserve"> the </w:t>
-      </w:r>
-      <w:proofErr w:type="gramStart"/>
-      <w:r>
-        <w:t>enigmatic,</w:t>
-      </w:r>
-      <w:proofErr w:type="gramEnd"/>
-      <w:r>
-        <w:t xml:space="preserve"> and vengeance-driven </w:t>
+        <w:t xml:space="preserve"> the enigmatic, and vengeance-driven </w:t>
       </w:r>
       <w:proofErr w:type="spellStart"/>
       <w:r>
@@ -1537,7 +2290,7 @@
       <w:r>
         <w:rPr>
           <w:noProof/>
-          <w:lang w:val="en-US"/>
+          <w:lang w:eastAsia="en-PH"/>
         </w:rPr>
         <w:drawing>
           <wp:anchor distT="0" distB="0" distL="114300" distR="114300" simplePos="0" relativeHeight="251660288" behindDoc="1" locked="0" layoutInCell="1" allowOverlap="1" wp14:anchorId="5AAE2D17" wp14:editId="6704B753">
@@ -1573,7 +2326,7 @@
                     </pic:cNvPicPr>
                   </pic:nvPicPr>
                   <pic:blipFill>
-                    <a:blip r:embed="rId12">
+                    <a:blip r:embed="rId24">
                       <a:extLst>
                         <a:ext uri="{28A0092B-C50C-407E-A947-70E740481C1C}">
                           <a14:useLocalDpi xmlns:a14="http://schemas.microsoft.com/office/drawing/2010/main" val="0"/>
@@ -1611,13 +2364,8 @@
         </w:drawing>
       </w:r>
       <w:r>
-        <w:t>Cast</w:t>
-      </w:r>
-      <w:proofErr w:type="gramStart"/>
-      <w:r>
-        <w:t>:</w:t>
-      </w:r>
-      <w:proofErr w:type="gramEnd"/>
+        <w:t>Cast:</w:t>
+      </w:r>
       <w:r>
         <w:br/>
         <w:t>Name: Chris Pratt</w:t>
@@ -1631,8 +2379,9 @@
       <w:r>
         <w:rPr>
           <w:noProof/>
-          <w:lang w:val="en-US"/>
-        </w:rPr>
+          <w:lang w:eastAsia="en-PH"/>
+        </w:rPr>
+        <w:lastRenderedPageBreak/>
         <w:drawing>
           <wp:anchor distT="0" distB="0" distL="114300" distR="114300" simplePos="0" relativeHeight="251661312" behindDoc="0" locked="0" layoutInCell="1" allowOverlap="1" wp14:anchorId="3AF9E18A" wp14:editId="1F4E44AD">
             <wp:simplePos x="0" y="0"/>
@@ -1659,7 +2408,7 @@
                     </pic:cNvPicPr>
                   </pic:nvPicPr>
                   <pic:blipFill>
-                    <a:blip r:embed="rId13">
+                    <a:blip r:embed="rId25">
                       <a:extLst>
                         <a:ext uri="{28A0092B-C50C-407E-A947-70E740481C1C}">
                           <a14:useLocalDpi xmlns:a14="http://schemas.microsoft.com/office/drawing/2010/main" val="0"/>
@@ -1715,7 +2464,7 @@
       <w:r>
         <w:rPr>
           <w:noProof/>
-          <w:lang w:val="en-US"/>
+          <w:lang w:eastAsia="en-PH"/>
         </w:rPr>
         <w:drawing>
           <wp:anchor distT="0" distB="0" distL="114300" distR="114300" simplePos="0" relativeHeight="251662336" behindDoc="1" locked="0" layoutInCell="1" allowOverlap="1" wp14:anchorId="18AD56A6" wp14:editId="4CE1E1D1">
@@ -1751,7 +2500,7 @@
                     </pic:cNvPicPr>
                   </pic:nvPicPr>
                   <pic:blipFill>
-                    <a:blip r:embed="rId14">
+                    <a:blip r:embed="rId26">
                       <a:extLst>
                         <a:ext uri="{28A0092B-C50C-407E-A947-70E740481C1C}">
                           <a14:useLocalDpi xmlns:a14="http://schemas.microsoft.com/office/drawing/2010/main" val="0"/>
@@ -1813,7 +2562,7 @@
       <w:r>
         <w:rPr>
           <w:noProof/>
-          <w:lang w:val="en-US"/>
+          <w:lang w:eastAsia="en-PH"/>
         </w:rPr>
         <w:drawing>
           <wp:anchor distT="0" distB="0" distL="114300" distR="114300" simplePos="0" relativeHeight="251663360" behindDoc="0" locked="0" layoutInCell="1" allowOverlap="1" wp14:anchorId="10A0DBA8" wp14:editId="06176F83">
@@ -1841,7 +2590,7 @@
                     </pic:cNvPicPr>
                   </pic:nvPicPr>
                   <pic:blipFill>
-                    <a:blip r:embed="rId15">
+                    <a:blip r:embed="rId27">
                       <a:extLst>
                         <a:ext uri="{28A0092B-C50C-407E-A947-70E740481C1C}">
                           <a14:useLocalDpi xmlns:a14="http://schemas.microsoft.com/office/drawing/2010/main" val="0"/>
@@ -1879,15 +2628,7 @@
         </w:drawing>
       </w:r>
       <w:r>
-        <w:t xml:space="preserve">Name: </w:t>
-      </w:r>
-      <w:proofErr w:type="gramStart"/>
-      <w:r>
-        <w:t>Vin</w:t>
-      </w:r>
-      <w:proofErr w:type="gramEnd"/>
-      <w:r>
-        <w:t xml:space="preserve"> Diesel</w:t>
+        <w:t>Name: Vin Diesel</w:t>
       </w:r>
       <w:r>
         <w:br/>
@@ -1899,7 +2640,7 @@
       <w:r>
         <w:rPr>
           <w:noProof/>
-          <w:lang w:val="en-US"/>
+          <w:lang w:eastAsia="en-PH"/>
         </w:rPr>
         <w:drawing>
           <wp:anchor distT="0" distB="0" distL="114300" distR="114300" simplePos="0" relativeHeight="251664384" behindDoc="1" locked="0" layoutInCell="1" allowOverlap="1" wp14:anchorId="4C1D9FE6" wp14:editId="278C13F2">
@@ -1935,7 +2676,7 @@
                     </pic:cNvPicPr>
                   </pic:nvPicPr>
                   <pic:blipFill>
-                    <a:blip r:embed="rId16">
+                    <a:blip r:embed="rId28">
                       <a:extLst>
                         <a:ext uri="{28A0092B-C50C-407E-A947-70E740481C1C}">
                           <a14:useLocalDpi xmlns:a14="http://schemas.microsoft.com/office/drawing/2010/main" val="0"/>
@@ -1985,7 +2726,7 @@
       <w:r>
         <w:rPr>
           <w:noProof/>
-          <w:lang w:val="en-US"/>
+          <w:lang w:eastAsia="en-PH"/>
         </w:rPr>
         <w:drawing>
           <wp:anchor distT="0" distB="0" distL="114300" distR="114300" simplePos="0" relativeHeight="251665408" behindDoc="1" locked="0" layoutInCell="1" allowOverlap="1" wp14:anchorId="43E5F924" wp14:editId="6893A5D4">
@@ -2021,7 +2762,7 @@
                     </pic:cNvPicPr>
                   </pic:nvPicPr>
                   <pic:blipFill>
-                    <a:blip r:embed="rId17">
+                    <a:blip r:embed="rId29">
                       <a:extLst>
                         <a:ext uri="{28A0092B-C50C-407E-A947-70E740481C1C}">
                           <a14:useLocalDpi xmlns:a14="http://schemas.microsoft.com/office/drawing/2010/main" val="0"/>
@@ -2070,9 +2811,8 @@
       <w:r>
         <w:rPr>
           <w:noProof/>
-          <w:lang w:val="en-US"/>
-        </w:rPr>
-        <w:lastRenderedPageBreak/>
+          <w:lang w:eastAsia="en-PH"/>
+        </w:rPr>
         <w:drawing>
           <wp:anchor distT="0" distB="0" distL="114300" distR="114300" simplePos="0" relativeHeight="251666432" behindDoc="0" locked="0" layoutInCell="1" allowOverlap="1" wp14:anchorId="034DA85C" wp14:editId="55408BF1">
             <wp:simplePos x="0" y="0"/>
@@ -2099,7 +2839,7 @@
                     </pic:cNvPicPr>
                   </pic:nvPicPr>
                   <pic:blipFill>
-                    <a:blip r:embed="rId18">
+                    <a:blip r:embed="rId30">
                       <a:extLst>
                         <a:ext uri="{28A0092B-C50C-407E-A947-70E740481C1C}">
                           <a14:useLocalDpi xmlns:a14="http://schemas.microsoft.com/office/drawing/2010/main" val="0"/>
@@ -2137,13 +2877,8 @@
         </w:drawing>
       </w:r>
       <w:r>
-        <w:t>Name: Marvel: The Avengers (2012</w:t>
-      </w:r>
-      <w:proofErr w:type="gramStart"/>
-      <w:r>
-        <w:t>)</w:t>
-      </w:r>
-      <w:proofErr w:type="gramEnd"/>
+        <w:t>Name: Marvel: The Avengers (2012)</w:t>
+      </w:r>
       <w:r>
         <w:br/>
       </w:r>
@@ -2170,13 +2905,8 @@
     <w:p>
       <w:r>
         <w:br/>
-        <w:t>Summary</w:t>
-      </w:r>
-      <w:proofErr w:type="gramStart"/>
-      <w:r>
-        <w:t>:</w:t>
-      </w:r>
-      <w:proofErr w:type="gramEnd"/>
+        <w:t>Summary:</w:t>
+      </w:r>
       <w:r>
         <w:br/>
         <w:t>Earth’s mightiest heroes must come together and learn to fight as a team if they are going to stop the mischievous Loki and his alien army from enslaving humanity.</w:t>
@@ -2194,7 +2924,7 @@
       <w:r>
         <w:rPr>
           <w:noProof/>
-          <w:lang w:val="en-US"/>
+          <w:lang w:eastAsia="en-PH"/>
         </w:rPr>
         <w:drawing>
           <wp:anchor distT="0" distB="0" distL="114300" distR="114300" simplePos="0" relativeHeight="251667456" behindDoc="1" locked="0" layoutInCell="1" allowOverlap="1" wp14:anchorId="28457113" wp14:editId="0B0FAC30">
@@ -2230,7 +2960,7 @@
                     </pic:cNvPicPr>
                   </pic:nvPicPr>
                   <pic:blipFill>
-                    <a:blip r:embed="rId19">
+                    <a:blip r:embed="rId31">
                       <a:extLst>
                         <a:ext uri="{28A0092B-C50C-407E-A947-70E740481C1C}">
                           <a14:useLocalDpi xmlns:a14="http://schemas.microsoft.com/office/drawing/2010/main" val="0"/>
@@ -2268,13 +2998,8 @@
         </w:drawing>
       </w:r>
       <w:r>
-        <w:t xml:space="preserve">Name: Robert Downey </w:t>
-      </w:r>
-      <w:proofErr w:type="spellStart"/>
-      <w:r>
-        <w:t>Jr</w:t>
-      </w:r>
-      <w:proofErr w:type="spellEnd"/>
+        <w:t>Name: Robert Downey Jr</w:t>
+      </w:r>
       <w:r>
         <w:br/>
         <w:t>Character: Tony Stark / Iron Man</w:t>
@@ -2285,7 +3010,7 @@
       <w:r>
         <w:rPr>
           <w:noProof/>
-          <w:lang w:val="en-US"/>
+          <w:lang w:eastAsia="en-PH"/>
         </w:rPr>
         <w:drawing>
           <wp:anchor distT="0" distB="0" distL="114300" distR="114300" simplePos="0" relativeHeight="251668480" behindDoc="1" locked="0" layoutInCell="1" allowOverlap="1" wp14:anchorId="734D6F72" wp14:editId="7CB96996">
@@ -2321,7 +3046,7 @@
                     </pic:cNvPicPr>
                   </pic:nvPicPr>
                   <pic:blipFill>
-                    <a:blip r:embed="rId20">
+                    <a:blip r:embed="rId32">
                       <a:extLst>
                         <a:ext uri="{28A0092B-C50C-407E-A947-70E740481C1C}">
                           <a14:useLocalDpi xmlns:a14="http://schemas.microsoft.com/office/drawing/2010/main" val="0"/>
@@ -2371,8 +3096,9 @@
       <w:r>
         <w:rPr>
           <w:noProof/>
-          <w:lang w:val="en-US"/>
-        </w:rPr>
+          <w:lang w:eastAsia="en-PH"/>
+        </w:rPr>
+        <w:lastRenderedPageBreak/>
         <w:drawing>
           <wp:anchor distT="0" distB="0" distL="114300" distR="114300" simplePos="0" relativeHeight="251669504" behindDoc="1" locked="0" layoutInCell="1" allowOverlap="1" wp14:anchorId="7014A563" wp14:editId="6319B795">
             <wp:simplePos x="0" y="0"/>
@@ -2407,7 +3133,7 @@
                     </pic:cNvPicPr>
                   </pic:nvPicPr>
                   <pic:blipFill>
-                    <a:blip r:embed="rId21">
+                    <a:blip r:embed="rId33">
                       <a:extLst>
                         <a:ext uri="{28A0092B-C50C-407E-A947-70E740481C1C}">
                           <a14:useLocalDpi xmlns:a14="http://schemas.microsoft.com/office/drawing/2010/main" val="0"/>
@@ -2468,7 +3194,7 @@
       <w:r>
         <w:rPr>
           <w:noProof/>
-          <w:lang w:val="en-US"/>
+          <w:lang w:eastAsia="en-PH"/>
         </w:rPr>
         <w:drawing>
           <wp:anchor distT="0" distB="0" distL="114300" distR="114300" simplePos="0" relativeHeight="251670528" behindDoc="1" locked="0" layoutInCell="1" allowOverlap="1" wp14:anchorId="6CA4A944" wp14:editId="03FE8341">
@@ -2504,7 +3230,7 @@
                     </pic:cNvPicPr>
                   </pic:nvPicPr>
                   <pic:blipFill>
-                    <a:blip r:embed="rId22">
+                    <a:blip r:embed="rId34">
                       <a:extLst>
                         <a:ext uri="{28A0092B-C50C-407E-A947-70E740481C1C}">
                           <a14:useLocalDpi xmlns:a14="http://schemas.microsoft.com/office/drawing/2010/main" val="0"/>
@@ -2554,7 +3280,7 @@
       <w:r>
         <w:rPr>
           <w:noProof/>
-          <w:lang w:val="en-US"/>
+          <w:lang w:eastAsia="en-PH"/>
         </w:rPr>
         <w:drawing>
           <wp:anchor distT="0" distB="0" distL="114300" distR="114300" simplePos="0" relativeHeight="251671552" behindDoc="1" locked="0" layoutInCell="1" allowOverlap="1" wp14:anchorId="55FDF74E" wp14:editId="0B054900">
@@ -2590,7 +3316,7 @@
                     </pic:cNvPicPr>
                   </pic:nvPicPr>
                   <pic:blipFill>
-                    <a:blip r:embed="rId23">
+                    <a:blip r:embed="rId35">
                       <a:extLst>
                         <a:ext uri="{28A0092B-C50C-407E-A947-70E740481C1C}">
                           <a14:useLocalDpi xmlns:a14="http://schemas.microsoft.com/office/drawing/2010/main" val="0"/>
@@ -2640,7 +3366,7 @@
       <w:r>
         <w:rPr>
           <w:noProof/>
-          <w:lang w:val="en-US"/>
+          <w:lang w:eastAsia="en-PH"/>
         </w:rPr>
         <w:drawing>
           <wp:anchor distT="0" distB="0" distL="114300" distR="114300" simplePos="0" relativeHeight="251672576" behindDoc="0" locked="0" layoutInCell="1" allowOverlap="1" wp14:anchorId="64CE3A6C" wp14:editId="56A42EA1">
@@ -2668,7 +3394,7 @@
                     </pic:cNvPicPr>
                   </pic:nvPicPr>
                   <pic:blipFill>
-                    <a:blip r:embed="rId24">
+                    <a:blip r:embed="rId36">
                       <a:extLst>
                         <a:ext uri="{28A0092B-C50C-407E-A947-70E740481C1C}">
                           <a14:useLocalDpi xmlns:a14="http://schemas.microsoft.com/office/drawing/2010/main" val="0"/>
@@ -2718,9 +3444,8 @@
       <w:r>
         <w:rPr>
           <w:noProof/>
-          <w:lang w:val="en-US"/>
-        </w:rPr>
-        <w:lastRenderedPageBreak/>
+          <w:lang w:eastAsia="en-PH"/>
+        </w:rPr>
         <w:drawing>
           <wp:anchor distT="0" distB="0" distL="114300" distR="114300" simplePos="0" relativeHeight="251673600" behindDoc="1" locked="0" layoutInCell="1" allowOverlap="1" wp14:anchorId="739DB7D1" wp14:editId="04A1CB42">
             <wp:simplePos x="0" y="0"/>
@@ -2755,7 +3480,7 @@
                     </pic:cNvPicPr>
                   </pic:nvPicPr>
                   <pic:blipFill>
-                    <a:blip r:embed="rId25">
+                    <a:blip r:embed="rId16">
                       <a:extLst>
                         <a:ext uri="{28A0092B-C50C-407E-A947-70E740481C1C}">
                           <a14:useLocalDpi xmlns:a14="http://schemas.microsoft.com/office/drawing/2010/main" val="0"/>
@@ -2965,13 +3690,20 @@
         <w:rPr>
           <w:sz w:val="28"/>
         </w:rPr>
-        <w:t xml:space="preserve"> estranged sister, as previously agreed to receive the bounty offered for her. However Rocket steals a couple of batteries and their spacecraft is attacked by the Ayesha and Sovereign. Out of the blue, the Sovereign fleet is destroyed by a mysterious ship and the Guardians crash on a planet. Soon they learn that the ship that helped them is owned by Ego, who claims to be Quill's father and invites Quill to visit his planet. He goes with </w:t>
-      </w:r>
-      <w:proofErr w:type="spellStart"/>
+        <w:t xml:space="preserve"> estranged sister, as previously agreed to receive the bounty offered for her. However Rocket steals a couple of batteries and their spacecraft is attacked by the Ayesha and Sovereign. Out of the blue, the Sovereign fleet is destroyed by a mysterious ship and the Guardians crash on a </w:t>
+      </w:r>
       <w:r>
         <w:rPr>
           <w:sz w:val="28"/>
         </w:rPr>
+        <w:lastRenderedPageBreak/>
+        <w:t xml:space="preserve">planet. Soon they learn that the ship that helped them is owned by Ego, who claims to be Quill's father and invites Quill to visit his planet. He goes with </w:t>
+      </w:r>
+      <w:proofErr w:type="spellStart"/>
+      <w:r>
+        <w:rPr>
+          <w:sz w:val="28"/>
+        </w:rPr>
         <w:t>Gamora</w:t>
       </w:r>
       <w:proofErr w:type="spellEnd"/>
@@ -2993,27 +3725,67 @@
         <w:rPr>
           <w:sz w:val="28"/>
         </w:rPr>
-        <w:t xml:space="preserve"> while Rocket </w:t>
-      </w:r>
-      <w:proofErr w:type="gramStart"/>
+        <w:t xml:space="preserve"> while Rocket fix their space craft with Baby Groot and Nebula cuffed to debris. They head to the planet and </w:t>
+      </w:r>
+      <w:proofErr w:type="spellStart"/>
       <w:r>
         <w:rPr>
           <w:sz w:val="28"/>
         </w:rPr>
-        <w:t>fix</w:t>
-      </w:r>
-      <w:proofErr w:type="gramEnd"/>
+        <w:t>Gamora</w:t>
+      </w:r>
+      <w:proofErr w:type="spellEnd"/>
       <w:r>
         <w:rPr>
           <w:sz w:val="28"/>
         </w:rPr>
-        <w:t xml:space="preserve"> their space craft with Baby Groot and Nebula cuffed to debris. They head to the planet and </w:t>
+        <w:t xml:space="preserve"> and </w:t>
       </w:r>
       <w:proofErr w:type="spellStart"/>
       <w:r>
         <w:rPr>
           <w:sz w:val="28"/>
         </w:rPr>
+        <w:t>Drax</w:t>
+      </w:r>
+      <w:proofErr w:type="spellEnd"/>
+      <w:r>
+        <w:rPr>
+          <w:sz w:val="28"/>
+        </w:rPr>
+        <w:t xml:space="preserve"> Befriend the empathetic Mantis while Quill learns from the celestial Ego that he has powerful abilities. Meanwhile Ayesha hires the outcast Ravager </w:t>
+      </w:r>
+      <w:proofErr w:type="spellStart"/>
+      <w:r>
+        <w:rPr>
+          <w:sz w:val="28"/>
+        </w:rPr>
+        <w:t>Yondu</w:t>
+      </w:r>
+      <w:proofErr w:type="spellEnd"/>
+      <w:r>
+        <w:rPr>
+          <w:sz w:val="28"/>
+        </w:rPr>
+        <w:t xml:space="preserve"> Udonta, who raised Quill, to hunt down the Guardians for them.</w:t>
+      </w:r>
+      <w:r>
+        <w:rPr>
+          <w:sz w:val="28"/>
+        </w:rPr>
+        <w:t xml:space="preserve"> </w:t>
+      </w:r>
+      <w:r>
+        <w:rPr>
+          <w:sz w:val="28"/>
+        </w:rPr>
+        <w:t xml:space="preserve">After stealing some extremely valuable batteries from a snooty high priestess, the Guardians crash on a planet where they meet Ego, a man who claims to be Quill's father. They go with Ego to his home planet, were he tells them that he is a god, meaning Quill is too. Although Ego's planet seems like a paradise to Quill, </w:t>
+      </w:r>
+      <w:proofErr w:type="spellStart"/>
+      <w:r>
+        <w:rPr>
+          <w:sz w:val="28"/>
+        </w:rPr>
         <w:t>Gamora</w:t>
       </w:r>
       <w:proofErr w:type="spellEnd"/>
@@ -3021,125 +3793,20 @@
         <w:rPr>
           <w:sz w:val="28"/>
         </w:rPr>
-        <w:t xml:space="preserve"> and </w:t>
-      </w:r>
-      <w:proofErr w:type="spellStart"/>
+        <w:t xml:space="preserve"> is uneasy and when she goes to investigate, she di</w:t>
+      </w:r>
       <w:r>
         <w:rPr>
           <w:sz w:val="28"/>
         </w:rPr>
-        <w:t>Drax</w:t>
-      </w:r>
-      <w:proofErr w:type="spellEnd"/>
+        <w:t xml:space="preserve">scovers Ego's greatest secret. </w:t>
+      </w:r>
       <w:r>
         <w:rPr>
           <w:sz w:val="28"/>
         </w:rPr>
-        <w:t xml:space="preserve"> Befriend the empathetic Mantis while Quill learns from the celestial Ego that he has powerful abilities. Meanwhile Ayesha hires the outcast </w:t>
-      </w:r>
-      <w:proofErr w:type="spellStart"/>
-      <w:r>
-        <w:rPr>
-          <w:sz w:val="28"/>
-        </w:rPr>
-        <w:t>Ravager</w:t>
-      </w:r>
-      <w:proofErr w:type="spellEnd"/>
-      <w:r>
-        <w:rPr>
-          <w:sz w:val="28"/>
-        </w:rPr>
-        <w:t xml:space="preserve"> </w:t>
-      </w:r>
-      <w:proofErr w:type="spellStart"/>
-      <w:r>
-        <w:rPr>
-          <w:sz w:val="28"/>
-        </w:rPr>
-        <w:t>Yondu</w:t>
-      </w:r>
-      <w:proofErr w:type="spellEnd"/>
-      <w:r>
-        <w:rPr>
-          <w:sz w:val="28"/>
-        </w:rPr>
-        <w:t xml:space="preserve"> </w:t>
-      </w:r>
-      <w:proofErr w:type="spellStart"/>
-      <w:r>
-        <w:rPr>
-          <w:sz w:val="28"/>
-        </w:rPr>
-        <w:t>Udonta</w:t>
-      </w:r>
-      <w:proofErr w:type="spellEnd"/>
-      <w:r>
-        <w:rPr>
-          <w:sz w:val="28"/>
-        </w:rPr>
-        <w:t>, who raised Quill, to hunt down the Guardians for them.</w:t>
-      </w:r>
-      <w:r>
-        <w:rPr>
-          <w:sz w:val="28"/>
-        </w:rPr>
-        <w:t xml:space="preserve"> </w:t>
-      </w:r>
-      <w:r>
-        <w:rPr>
-          <w:sz w:val="28"/>
-        </w:rPr>
-        <w:t xml:space="preserve">After stealing some extremely valuable batteries from a snooty high priestess, the Guardians crash on a planet where they meet Ego, a man who claims to be Quill's father. They go with Ego to his home planet, were he tells them that he is a god, </w:t>
-      </w:r>
-      <w:proofErr w:type="gramStart"/>
-      <w:r>
-        <w:rPr>
-          <w:sz w:val="28"/>
-        </w:rPr>
-        <w:t>meaning</w:t>
-      </w:r>
-      <w:proofErr w:type="gramEnd"/>
-      <w:r>
-        <w:rPr>
-          <w:sz w:val="28"/>
-        </w:rPr>
-        <w:t xml:space="preserve"> Quill is too. Although Ego's planet seems like a paradise to Quill, </w:t>
-      </w:r>
-      <w:proofErr w:type="spellStart"/>
-      <w:r>
-        <w:rPr>
-          <w:sz w:val="28"/>
-        </w:rPr>
-        <w:t>Gamora</w:t>
-      </w:r>
-      <w:proofErr w:type="spellEnd"/>
-      <w:r>
-        <w:rPr>
-          <w:sz w:val="28"/>
-        </w:rPr>
-        <w:t xml:space="preserve"> is uneasy and when she goes to investigate, she di</w:t>
-      </w:r>
-      <w:r>
-        <w:rPr>
-          <w:sz w:val="28"/>
-        </w:rPr>
-        <w:t xml:space="preserve">scovers Ego's greatest secret. </w:t>
-      </w:r>
-      <w:r>
-        <w:rPr>
-          <w:sz w:val="28"/>
-        </w:rPr>
-        <w:t xml:space="preserve">The Guardians must </w:t>
-      </w:r>
-      <w:r>
-        <w:rPr>
-          <w:sz w:val="28"/>
-        </w:rPr>
-        <w:lastRenderedPageBreak/>
-        <w:t>fight to keep their newfound family together as they unravel the mystery of Peter Quill's true parentage.</w:t>
-      </w:r>
-      <w:bookmarkStart w:id="0" w:name="_GoBack"/>
-      <w:bookmarkEnd w:id="0"/>
+        <w:t>The Guardians must fight to keep their newfound family together as they unravel the mystery of Peter Quill's true parentage.</w:t>
+      </w:r>
     </w:p>
     <w:p>
       <w:pPr>
@@ -3185,7 +3852,7 @@
       <w:r>
         <w:rPr>
           <w:noProof/>
-          <w:lang w:val="en-US"/>
+          <w:lang w:eastAsia="en-PH"/>
         </w:rPr>
         <w:drawing>
           <wp:anchor distT="0" distB="0" distL="114300" distR="114300" simplePos="0" relativeHeight="251675648" behindDoc="1" locked="0" layoutInCell="1" allowOverlap="1" wp14:anchorId="0E6A7874" wp14:editId="259BC033">
@@ -3221,7 +3888,7 @@
                     </pic:cNvPicPr>
                   </pic:nvPicPr>
                   <pic:blipFill>
-                    <a:blip r:embed="rId12">
+                    <a:blip r:embed="rId24">
                       <a:extLst>
                         <a:ext uri="{28A0092B-C50C-407E-A947-70E740481C1C}">
                           <a14:useLocalDpi xmlns:a14="http://schemas.microsoft.com/office/drawing/2010/main" val="0"/>
@@ -3271,7 +3938,7 @@
       <w:r>
         <w:rPr>
           <w:noProof/>
-          <w:lang w:val="en-US"/>
+          <w:lang w:eastAsia="en-PH"/>
         </w:rPr>
         <w:drawing>
           <wp:anchor distT="0" distB="0" distL="114300" distR="114300" simplePos="0" relativeHeight="251676672" behindDoc="0" locked="0" layoutInCell="1" allowOverlap="1" wp14:anchorId="746E42DC" wp14:editId="4507D80D">
@@ -3299,7 +3966,7 @@
                     </pic:cNvPicPr>
                   </pic:nvPicPr>
                   <pic:blipFill>
-                    <a:blip r:embed="rId13">
+                    <a:blip r:embed="rId25">
                       <a:extLst>
                         <a:ext uri="{28A0092B-C50C-407E-A947-70E740481C1C}">
                           <a14:useLocalDpi xmlns:a14="http://schemas.microsoft.com/office/drawing/2010/main" val="0"/>
@@ -3355,7 +4022,7 @@
       <w:r>
         <w:rPr>
           <w:noProof/>
-          <w:lang w:val="en-US"/>
+          <w:lang w:eastAsia="en-PH"/>
         </w:rPr>
         <w:drawing>
           <wp:anchor distT="0" distB="0" distL="114300" distR="114300" simplePos="0" relativeHeight="251677696" behindDoc="1" locked="0" layoutInCell="1" allowOverlap="1" wp14:anchorId="58F83460" wp14:editId="44FE35EB">
@@ -3391,7 +4058,7 @@
                     </pic:cNvPicPr>
                   </pic:nvPicPr>
                   <pic:blipFill>
-                    <a:blip r:embed="rId14">
+                    <a:blip r:embed="rId26">
                       <a:extLst>
                         <a:ext uri="{28A0092B-C50C-407E-A947-70E740481C1C}">
                           <a14:useLocalDpi xmlns:a14="http://schemas.microsoft.com/office/drawing/2010/main" val="0"/>
@@ -3453,7 +4120,7 @@
       <w:r>
         <w:rPr>
           <w:noProof/>
-          <w:lang w:val="en-US"/>
+          <w:lang w:eastAsia="en-PH"/>
         </w:rPr>
         <w:drawing>
           <wp:anchor distT="0" distB="0" distL="114300" distR="114300" simplePos="0" relativeHeight="251678720" behindDoc="0" locked="0" layoutInCell="1" allowOverlap="1" wp14:anchorId="6767598D" wp14:editId="02E3669F">
@@ -3481,7 +4148,7 @@
                     </pic:cNvPicPr>
                   </pic:nvPicPr>
                   <pic:blipFill>
-                    <a:blip r:embed="rId15">
+                    <a:blip r:embed="rId27">
                       <a:extLst>
                         <a:ext uri="{28A0092B-C50C-407E-A947-70E740481C1C}">
                           <a14:useLocalDpi xmlns:a14="http://schemas.microsoft.com/office/drawing/2010/main" val="0"/>
@@ -3519,15 +4186,7 @@
         </w:drawing>
       </w:r>
       <w:r>
-        <w:t xml:space="preserve">Name: </w:t>
-      </w:r>
-      <w:proofErr w:type="gramStart"/>
-      <w:r>
-        <w:t>Vin</w:t>
-      </w:r>
-      <w:proofErr w:type="gramEnd"/>
-      <w:r>
-        <w:t xml:space="preserve"> Diesel</w:t>
+        <w:t>Name: Vin Diesel</w:t>
       </w:r>
       <w:r>
         <w:br/>
@@ -3539,8 +4198,9 @@
       <w:r>
         <w:rPr>
           <w:noProof/>
-          <w:lang w:val="en-US"/>
-        </w:rPr>
+          <w:lang w:eastAsia="en-PH"/>
+        </w:rPr>
+        <w:lastRenderedPageBreak/>
         <w:drawing>
           <wp:anchor distT="0" distB="0" distL="114300" distR="114300" simplePos="0" relativeHeight="251679744" behindDoc="1" locked="0" layoutInCell="1" allowOverlap="1" wp14:anchorId="68E4808E" wp14:editId="2124BA88">
             <wp:simplePos x="0" y="0"/>
@@ -3575,7 +4235,7 @@
                     </pic:cNvPicPr>
                   </pic:nvPicPr>
                   <pic:blipFill>
-                    <a:blip r:embed="rId16">
+                    <a:blip r:embed="rId28">
                       <a:extLst>
                         <a:ext uri="{28A0092B-C50C-407E-A947-70E740481C1C}">
                           <a14:useLocalDpi xmlns:a14="http://schemas.microsoft.com/office/drawing/2010/main" val="0"/>
@@ -3629,7 +4289,7 @@
       <w:r>
         <w:rPr>
           <w:noProof/>
-          <w:lang w:val="en-US"/>
+          <w:lang w:eastAsia="en-PH"/>
         </w:rPr>
         <w:drawing>
           <wp:anchor distT="0" distB="0" distL="114300" distR="114300" simplePos="0" relativeHeight="251680768" behindDoc="0" locked="0" layoutInCell="1" allowOverlap="1" wp14:anchorId="16B95BBD" wp14:editId="60010C98">
@@ -3657,7 +4317,7 @@
                     </pic:cNvPicPr>
                   </pic:nvPicPr>
                   <pic:blipFill>
-                    <a:blip r:embed="rId26" cstate="print">
+                    <a:blip r:embed="rId37" cstate="print">
                       <a:extLst>
                         <a:ext uri="{28A0092B-C50C-407E-A947-70E740481C1C}">
                           <a14:useLocalDpi xmlns:a14="http://schemas.microsoft.com/office/drawing/2010/main" val="0"/>
@@ -3711,7 +4371,7 @@
       <w:r>
         <w:rPr>
           <w:noProof/>
-          <w:lang w:val="en-US"/>
+          <w:lang w:eastAsia="en-PH"/>
         </w:rPr>
         <w:drawing>
           <wp:anchor distT="0" distB="0" distL="114300" distR="114300" simplePos="0" relativeHeight="251681792" behindDoc="0" locked="0" layoutInCell="1" allowOverlap="1">
@@ -3739,7 +4399,7 @@
                     </pic:cNvPicPr>
                   </pic:nvPicPr>
                   <pic:blipFill>
-                    <a:blip r:embed="rId27" cstate="print">
+                    <a:blip r:embed="rId38" cstate="print">
                       <a:extLst>
                         <a:ext uri="{28A0092B-C50C-407E-A947-70E740481C1C}">
                           <a14:useLocalDpi xmlns:a14="http://schemas.microsoft.com/office/drawing/2010/main" val="0"/>
@@ -3822,8 +4482,8 @@
 </file>
 
 <file path=word/numbering.xml><?xml version="1.0" encoding="utf-8"?>
-<w:numbering xmlns:wpc="http://schemas.microsoft.com/office/word/2010/wordprocessingCanvas" xmlns:mc="http://schemas.openxmlformats.org/markup-compatibility/2006" xmlns:o="urn:schemas-microsoft-com:office:office" xmlns:r="http://schemas.openxmlformats.org/officeDocument/2006/relationships" xmlns:m="http://schemas.openxmlformats.org/officeDocument/2006/math" xmlns:v="urn:schemas-microsoft-com:vml" xmlns:wp14="http://schemas.microsoft.com/office/word/2010/wordprocessingDrawing" xmlns:wp="http://schemas.openxmlformats.org/drawingml/2006/wordprocessingDrawing" xmlns:w10="urn:schemas-microsoft-com:office:word" xmlns:w="http://schemas.openxmlformats.org/wordprocessingml/2006/main" xmlns:w14="http://schemas.microsoft.com/office/word/2010/wordml" xmlns:wpg="http://schemas.microsoft.com/office/word/2010/wordprocessingGroup" xmlns:wpi="http://schemas.microsoft.com/office/word/2010/wordprocessingInk" xmlns:wne="http://schemas.microsoft.com/office/word/2006/wordml" xmlns:wps="http://schemas.microsoft.com/office/word/2010/wordprocessingShape" mc:Ignorable="w14 wp14">
-  <w:abstractNum w:abstractNumId="0">
+<w:numbering xmlns:wpc="http://schemas.microsoft.com/office/word/2010/wordprocessingCanvas" xmlns:cx="http://schemas.microsoft.com/office/drawing/2014/chartex" xmlns:mc="http://schemas.openxmlformats.org/markup-compatibility/2006" xmlns:o="urn:schemas-microsoft-com:office:office" xmlns:r="http://schemas.openxmlformats.org/officeDocument/2006/relationships" xmlns:m="http://schemas.openxmlformats.org/officeDocument/2006/math" xmlns:v="urn:schemas-microsoft-com:vml" xmlns:wp14="http://schemas.microsoft.com/office/word/2010/wordprocessingDrawing" xmlns:wp="http://schemas.openxmlformats.org/drawingml/2006/wordprocessingDrawing" xmlns:w10="urn:schemas-microsoft-com:office:word" xmlns:w="http://schemas.openxmlformats.org/wordprocessingml/2006/main" xmlns:w14="http://schemas.microsoft.com/office/word/2010/wordml" xmlns:w15="http://schemas.microsoft.com/office/word/2012/wordml" xmlns:w16se="http://schemas.microsoft.com/office/word/2015/wordml/symex" xmlns:wpg="http://schemas.microsoft.com/office/word/2010/wordprocessingGroup" xmlns:wpi="http://schemas.microsoft.com/office/word/2010/wordprocessingInk" xmlns:wne="http://schemas.microsoft.com/office/word/2006/wordml" xmlns:wps="http://schemas.microsoft.com/office/word/2010/wordprocessingShape" mc:Ignorable="w14 w15 w16se wp14">
+  <w:abstractNum w:abstractNumId="0" w15:restartNumberingAfterBreak="0">
     <w:nsid w:val="44AE77EF"/>
     <w:multiLevelType w:val="hybridMultilevel"/>
     <w:tmpl w:val="F8E2A978"/>
@@ -3943,7 +4603,7 @@
 </file>
 
 <file path=word/styles.xml><?xml version="1.0" encoding="utf-8"?>
-<w:styles xmlns:mc="http://schemas.openxmlformats.org/markup-compatibility/2006" xmlns:r="http://schemas.openxmlformats.org/officeDocument/2006/relationships" xmlns:w="http://schemas.openxmlformats.org/wordprocessingml/2006/main" xmlns:w14="http://schemas.microsoft.com/office/word/2010/wordml" mc:Ignorable="w14">
+<w:styles xmlns:mc="http://schemas.openxmlformats.org/markup-compatibility/2006" xmlns:r="http://schemas.openxmlformats.org/officeDocument/2006/relationships" xmlns:w="http://schemas.openxmlformats.org/wordprocessingml/2006/main" xmlns:w14="http://schemas.microsoft.com/office/word/2010/wordml" xmlns:w15="http://schemas.microsoft.com/office/word/2012/wordml" xmlns:w16se="http://schemas.microsoft.com/office/word/2015/wordml/symex" mc:Ignorable="w14 w15 w16se">
   <w:docDefaults>
     <w:rPrDefault>
       <w:rPr>
@@ -3959,153 +4619,406 @@
       </w:pPr>
     </w:pPrDefault>
   </w:docDefaults>
-  <w:latentStyles w:defLockedState="0" w:defUIPriority="99" w:defSemiHidden="1" w:defUnhideWhenUsed="1" w:defQFormat="0" w:count="267">
-    <w:lsdException w:name="Normal" w:semiHidden="0" w:uiPriority="0" w:unhideWhenUsed="0" w:qFormat="1"/>
-    <w:lsdException w:name="heading 1" w:semiHidden="0" w:uiPriority="9" w:unhideWhenUsed="0" w:qFormat="1"/>
-    <w:lsdException w:name="heading 2" w:uiPriority="9" w:qFormat="1"/>
-    <w:lsdException w:name="heading 3" w:uiPriority="9" w:qFormat="1"/>
-    <w:lsdException w:name="heading 4" w:uiPriority="9" w:qFormat="1"/>
-    <w:lsdException w:name="heading 5" w:uiPriority="9" w:qFormat="1"/>
-    <w:lsdException w:name="heading 6" w:uiPriority="9" w:qFormat="1"/>
-    <w:lsdException w:name="heading 7" w:uiPriority="9" w:qFormat="1"/>
-    <w:lsdException w:name="heading 8" w:uiPriority="9" w:qFormat="1"/>
-    <w:lsdException w:name="heading 9" w:uiPriority="9" w:qFormat="1"/>
-    <w:lsdException w:name="toc 1" w:uiPriority="39"/>
-    <w:lsdException w:name="toc 2" w:uiPriority="39"/>
-    <w:lsdException w:name="toc 3" w:uiPriority="39"/>
-    <w:lsdException w:name="toc 4" w:uiPriority="39"/>
-    <w:lsdException w:name="toc 5" w:uiPriority="39"/>
-    <w:lsdException w:name="toc 6" w:uiPriority="39"/>
-    <w:lsdException w:name="toc 7" w:uiPriority="39"/>
-    <w:lsdException w:name="toc 8" w:uiPriority="39"/>
-    <w:lsdException w:name="toc 9" w:uiPriority="39"/>
-    <w:lsdException w:name="caption" w:uiPriority="35" w:qFormat="1"/>
-    <w:lsdException w:name="Title" w:semiHidden="0" w:uiPriority="10" w:unhideWhenUsed="0" w:qFormat="1"/>
-    <w:lsdException w:name="Default Paragraph Font" w:uiPriority="1"/>
-    <w:lsdException w:name="Subtitle" w:semiHidden="0" w:uiPriority="11" w:unhideWhenUsed="0" w:qFormat="1"/>
-    <w:lsdException w:name="Strong" w:semiHidden="0" w:uiPriority="22" w:unhideWhenUsed="0" w:qFormat="1"/>
-    <w:lsdException w:name="Emphasis" w:semiHidden="0" w:uiPriority="20" w:unhideWhenUsed="0" w:qFormat="1"/>
-    <w:lsdException w:name="Table Grid" w:semiHidden="0" w:uiPriority="39" w:unhideWhenUsed="0"/>
-    <w:lsdException w:name="Placeholder Text" w:unhideWhenUsed="0"/>
-    <w:lsdException w:name="No Spacing" w:semiHidden="0" w:uiPriority="1" w:unhideWhenUsed="0" w:qFormat="1"/>
-    <w:lsdException w:name="Light Shading" w:semiHidden="0" w:uiPriority="60" w:unhideWhenUsed="0"/>
-    <w:lsdException w:name="Light List" w:semiHidden="0" w:uiPriority="61" w:unhideWhenUsed="0"/>
-    <w:lsdException w:name="Light Grid" w:semiHidden="0" w:uiPriority="62" w:unhideWhenUsed="0"/>
-    <w:lsdException w:name="Medium Shading 1" w:semiHidden="0" w:uiPriority="63" w:unhideWhenUsed="0"/>
-    <w:lsdException w:name="Medium Shading 2" w:semiHidden="0" w:uiPriority="64" w:unhideWhenUsed="0"/>
-    <w:lsdException w:name="Medium List 1" w:semiHidden="0" w:uiPriority="65" w:unhideWhenUsed="0"/>
-    <w:lsdException w:name="Medium List 2" w:semiHidden="0" w:uiPriority="66" w:unhideWhenUsed="0"/>
-    <w:lsdException w:name="Medium Grid 1" w:semiHidden="0" w:uiPriority="67" w:unhideWhenUsed="0"/>
-    <w:lsdException w:name="Medium Grid 2" w:semiHidden="0" w:uiPriority="68" w:unhideWhenUsed="0"/>
-    <w:lsdException w:name="Medium Grid 3" w:semiHidden="0" w:uiPriority="69" w:unhideWhenUsed="0"/>
-    <w:lsdException w:name="Dark List" w:semiHidden="0" w:uiPriority="70" w:unhideWhenUsed="0"/>
-    <w:lsdException w:name="Colorful Shading" w:semiHidden="0" w:uiPriority="71" w:unhideWhenUsed="0"/>
-    <w:lsdException w:name="Colorful List" w:semiHidden="0" w:uiPriority="72" w:unhideWhenUsed="0"/>
-    <w:lsdException w:name="Colorful Grid" w:semiHidden="0" w:uiPriority="73" w:unhideWhenUsed="0"/>
-    <w:lsdException w:name="Light Shading Accent 1" w:semiHidden="0" w:uiPriority="60" w:unhideWhenUsed="0"/>
-    <w:lsdException w:name="Light List Accent 1" w:semiHidden="0" w:uiPriority="61" w:unhideWhenUsed="0"/>
-    <w:lsdException w:name="Light Grid Accent 1" w:semiHidden="0" w:uiPriority="62" w:unhideWhenUsed="0"/>
-    <w:lsdException w:name="Medium Shading 1 Accent 1" w:semiHidden="0" w:uiPriority="63" w:unhideWhenUsed="0"/>
-    <w:lsdException w:name="Medium Shading 2 Accent 1" w:semiHidden="0" w:uiPriority="64" w:unhideWhenUsed="0"/>
-    <w:lsdException w:name="Medium List 1 Accent 1" w:semiHidden="0" w:uiPriority="65" w:unhideWhenUsed="0"/>
-    <w:lsdException w:name="Revision" w:unhideWhenUsed="0"/>
-    <w:lsdException w:name="List Paragraph" w:semiHidden="0" w:uiPriority="34" w:unhideWhenUsed="0" w:qFormat="1"/>
-    <w:lsdException w:name="Quote" w:semiHidden="0" w:uiPriority="29" w:unhideWhenUsed="0" w:qFormat="1"/>
-    <w:lsdException w:name="Intense Quote" w:semiHidden="0" w:uiPriority="30" w:unhideWhenUsed="0" w:qFormat="1"/>
-    <w:lsdException w:name="Medium List 2 Accent 1" w:semiHidden="0" w:uiPriority="66" w:unhideWhenUsed="0"/>
-    <w:lsdException w:name="Medium Grid 1 Accent 1" w:semiHidden="0" w:uiPriority="67" w:unhideWhenUsed="0"/>
-    <w:lsdException w:name="Medium Grid 2 Accent 1" w:semiHidden="0" w:uiPriority="68" w:unhideWhenUsed="0"/>
-    <w:lsdException w:name="Medium Grid 3 Accent 1" w:semiHidden="0" w:uiPriority="69" w:unhideWhenUsed="0"/>
-    <w:lsdException w:name="Dark List Accent 1" w:semiHidden="0" w:uiPriority="70" w:unhideWhenUsed="0"/>
-    <w:lsdException w:name="Colorful Shading Accent 1" w:semiHidden="0" w:uiPriority="71" w:unhideWhenUsed="0"/>
-    <w:lsdException w:name="Colorful List Accent 1" w:semiHidden="0" w:uiPriority="72" w:unhideWhenUsed="0"/>
-    <w:lsdException w:name="Colorful Grid Accent 1" w:semiHidden="0" w:uiPriority="73" w:unhideWhenUsed="0"/>
-    <w:lsdException w:name="Light Shading Accent 2" w:semiHidden="0" w:uiPriority="60" w:unhideWhenUsed="0"/>
-    <w:lsdException w:name="Light List Accent 2" w:semiHidden="0" w:uiPriority="61" w:unhideWhenUsed="0"/>
-    <w:lsdException w:name="Light Grid Accent 2" w:semiHidden="0" w:uiPriority="62" w:unhideWhenUsed="0"/>
-    <w:lsdException w:name="Medium Shading 1 Accent 2" w:semiHidden="0" w:uiPriority="63" w:unhideWhenUsed="0"/>
-    <w:lsdException w:name="Medium Shading 2 Accent 2" w:semiHidden="0" w:uiPriority="64" w:unhideWhenUsed="0"/>
-    <w:lsdException w:name="Medium List 1 Accent 2" w:semiHidden="0" w:uiPriority="65" w:unhideWhenUsed="0"/>
-    <w:lsdException w:name="Medium List 2 Accent 2" w:semiHidden="0" w:uiPriority="66" w:unhideWhenUsed="0"/>
-    <w:lsdException w:name="Medium Grid 1 Accent 2" w:semiHidden="0" w:uiPriority="67" w:unhideWhenUsed="0"/>
-    <w:lsdException w:name="Medium Grid 2 Accent 2" w:semiHidden="0" w:uiPriority="68" w:unhideWhenUsed="0"/>
-    <w:lsdException w:name="Medium Grid 3 Accent 2" w:semiHidden="0" w:uiPriority="69" w:unhideWhenUsed="0"/>
-    <w:lsdException w:name="Dark List Accent 2" w:semiHidden="0" w:uiPriority="70" w:unhideWhenUsed="0"/>
-    <w:lsdException w:name="Colorful Shading Accent 2" w:semiHidden="0" w:uiPriority="71" w:unhideWhenUsed="0"/>
-    <w:lsdException w:name="Colorful List Accent 2" w:semiHidden="0" w:uiPriority="72" w:unhideWhenUsed="0"/>
-    <w:lsdException w:name="Colorful Grid Accent 2" w:semiHidden="0" w:uiPriority="73" w:unhideWhenUsed="0"/>
-    <w:lsdException w:name="Light Shading Accent 3" w:semiHidden="0" w:uiPriority="60" w:unhideWhenUsed="0"/>
-    <w:lsdException w:name="Light List Accent 3" w:semiHidden="0" w:uiPriority="61" w:unhideWhenUsed="0"/>
-    <w:lsdException w:name="Light Grid Accent 3" w:semiHidden="0" w:uiPriority="62" w:unhideWhenUsed="0"/>
-    <w:lsdException w:name="Medium Shading 1 Accent 3" w:semiHidden="0" w:uiPriority="63" w:unhideWhenUsed="0"/>
-    <w:lsdException w:name="Medium Shading 2 Accent 3" w:semiHidden="0" w:uiPriority="64" w:unhideWhenUsed="0"/>
-    <w:lsdException w:name="Medium List 1 Accent 3" w:semiHidden="0" w:uiPriority="65" w:unhideWhenUsed="0"/>
-    <w:lsdException w:name="Medium List 2 Accent 3" w:semiHidden="0" w:uiPriority="66" w:unhideWhenUsed="0"/>
-    <w:lsdException w:name="Medium Grid 1 Accent 3" w:semiHidden="0" w:uiPriority="67" w:unhideWhenUsed="0"/>
-    <w:lsdException w:name="Medium Grid 2 Accent 3" w:semiHidden="0" w:uiPriority="68" w:unhideWhenUsed="0"/>
-    <w:lsdException w:name="Medium Grid 3 Accent 3" w:semiHidden="0" w:uiPriority="69" w:unhideWhenUsed="0"/>
-    <w:lsdException w:name="Dark List Accent 3" w:semiHidden="0" w:uiPriority="70" w:unhideWhenUsed="0"/>
-    <w:lsdException w:name="Colorful Shading Accent 3" w:semiHidden="0" w:uiPriority="71" w:unhideWhenUsed="0"/>
-    <w:lsdException w:name="Colorful List Accent 3" w:semiHidden="0" w:uiPriority="72" w:unhideWhenUsed="0"/>
-    <w:lsdException w:name="Colorful Grid Accent 3" w:semiHidden="0" w:uiPriority="73" w:unhideWhenUsed="0"/>
-    <w:lsdException w:name="Light Shading Accent 4" w:semiHidden="0" w:uiPriority="60" w:unhideWhenUsed="0"/>
-    <w:lsdException w:name="Light List Accent 4" w:semiHidden="0" w:uiPriority="61" w:unhideWhenUsed="0"/>
-    <w:lsdException w:name="Light Grid Accent 4" w:semiHidden="0" w:uiPriority="62" w:unhideWhenUsed="0"/>
-    <w:lsdException w:name="Medium Shading 1 Accent 4" w:semiHidden="0" w:uiPriority="63" w:unhideWhenUsed="0"/>
-    <w:lsdException w:name="Medium Shading 2 Accent 4" w:semiHidden="0" w:uiPriority="64" w:unhideWhenUsed="0"/>
-    <w:lsdException w:name="Medium List 1 Accent 4" w:semiHidden="0" w:uiPriority="65" w:unhideWhenUsed="0"/>
-    <w:lsdException w:name="Medium List 2 Accent 4" w:semiHidden="0" w:uiPriority="66" w:unhideWhenUsed="0"/>
-    <w:lsdException w:name="Medium Grid 1 Accent 4" w:semiHidden="0" w:uiPriority="67" w:unhideWhenUsed="0"/>
-    <w:lsdException w:name="Medium Grid 2 Accent 4" w:semiHidden="0" w:uiPriority="68" w:unhideWhenUsed="0"/>
-    <w:lsdException w:name="Medium Grid 3 Accent 4" w:semiHidden="0" w:uiPriority="69" w:unhideWhenUsed="0"/>
-    <w:lsdException w:name="Dark List Accent 4" w:semiHidden="0" w:uiPriority="70" w:unhideWhenUsed="0"/>
-    <w:lsdException w:name="Colorful Shading Accent 4" w:semiHidden="0" w:uiPriority="71" w:unhideWhenUsed="0"/>
-    <w:lsdException w:name="Colorful List Accent 4" w:semiHidden="0" w:uiPriority="72" w:unhideWhenUsed="0"/>
-    <w:lsdException w:name="Colorful Grid Accent 4" w:semiHidden="0" w:uiPriority="73" w:unhideWhenUsed="0"/>
-    <w:lsdException w:name="Light Shading Accent 5" w:semiHidden="0" w:uiPriority="60" w:unhideWhenUsed="0"/>
-    <w:lsdException w:name="Light List Accent 5" w:semiHidden="0" w:uiPriority="61" w:unhideWhenUsed="0"/>
-    <w:lsdException w:name="Light Grid Accent 5" w:semiHidden="0" w:uiPriority="62" w:unhideWhenUsed="0"/>
-    <w:lsdException w:name="Medium Shading 1 Accent 5" w:semiHidden="0" w:uiPriority="63" w:unhideWhenUsed="0"/>
-    <w:lsdException w:name="Medium Shading 2 Accent 5" w:semiHidden="0" w:uiPriority="64" w:unhideWhenUsed="0"/>
-    <w:lsdException w:name="Medium List 1 Accent 5" w:semiHidden="0" w:uiPriority="65" w:unhideWhenUsed="0"/>
-    <w:lsdException w:name="Medium List 2 Accent 5" w:semiHidden="0" w:uiPriority="66" w:unhideWhenUsed="0"/>
-    <w:lsdException w:name="Medium Grid 1 Accent 5" w:semiHidden="0" w:uiPriority="67" w:unhideWhenUsed="0"/>
-    <w:lsdException w:name="Medium Grid 2 Accent 5" w:semiHidden="0" w:uiPriority="68" w:unhideWhenUsed="0"/>
-    <w:lsdException w:name="Medium Grid 3 Accent 5" w:semiHidden="0" w:uiPriority="69" w:unhideWhenUsed="0"/>
-    <w:lsdException w:name="Dark List Accent 5" w:semiHidden="0" w:uiPriority="70" w:unhideWhenUsed="0"/>
-    <w:lsdException w:name="Colorful Shading Accent 5" w:semiHidden="0" w:uiPriority="71" w:unhideWhenUsed="0"/>
-    <w:lsdException w:name="Colorful List Accent 5" w:semiHidden="0" w:uiPriority="72" w:unhideWhenUsed="0"/>
-    <w:lsdException w:name="Colorful Grid Accent 5" w:semiHidden="0" w:uiPriority="73" w:unhideWhenUsed="0"/>
-    <w:lsdException w:name="Light Shading Accent 6" w:semiHidden="0" w:uiPriority="60" w:unhideWhenUsed="0"/>
-    <w:lsdException w:name="Light List Accent 6" w:semiHidden="0" w:uiPriority="61" w:unhideWhenUsed="0"/>
-    <w:lsdException w:name="Light Grid Accent 6" w:semiHidden="0" w:uiPriority="62" w:unhideWhenUsed="0"/>
-    <w:lsdException w:name="Medium Shading 1 Accent 6" w:semiHidden="0" w:uiPriority="63" w:unhideWhenUsed="0"/>
-    <w:lsdException w:name="Medium Shading 2 Accent 6" w:semiHidden="0" w:uiPriority="64" w:unhideWhenUsed="0"/>
-    <w:lsdException w:name="Medium List 1 Accent 6" w:semiHidden="0" w:uiPriority="65" w:unhideWhenUsed="0"/>
-    <w:lsdException w:name="Medium List 2 Accent 6" w:semiHidden="0" w:uiPriority="66" w:unhideWhenUsed="0"/>
-    <w:lsdException w:name="Medium Grid 1 Accent 6" w:semiHidden="0" w:uiPriority="67" w:unhideWhenUsed="0"/>
-    <w:lsdException w:name="Medium Grid 2 Accent 6" w:semiHidden="0" w:uiPriority="68" w:unhideWhenUsed="0"/>
-    <w:lsdException w:name="Medium Grid 3 Accent 6" w:semiHidden="0" w:uiPriority="69" w:unhideWhenUsed="0"/>
-    <w:lsdException w:name="Dark List Accent 6" w:semiHidden="0" w:uiPriority="70" w:unhideWhenUsed="0"/>
-    <w:lsdException w:name="Colorful Shading Accent 6" w:semiHidden="0" w:uiPriority="71" w:unhideWhenUsed="0"/>
-    <w:lsdException w:name="Colorful List Accent 6" w:semiHidden="0" w:uiPriority="72" w:unhideWhenUsed="0"/>
-    <w:lsdException w:name="Colorful Grid Accent 6" w:semiHidden="0" w:uiPriority="73" w:unhideWhenUsed="0"/>
-    <w:lsdException w:name="Subtle Emphasis" w:semiHidden="0" w:uiPriority="19" w:unhideWhenUsed="0" w:qFormat="1"/>
-    <w:lsdException w:name="Intense Emphasis" w:semiHidden="0" w:uiPriority="21" w:unhideWhenUsed="0" w:qFormat="1"/>
-    <w:lsdException w:name="Subtle Reference" w:semiHidden="0" w:uiPriority="31" w:unhideWhenUsed="0" w:qFormat="1"/>
-    <w:lsdException w:name="Intense Reference" w:semiHidden="0" w:uiPriority="32" w:unhideWhenUsed="0" w:qFormat="1"/>
-    <w:lsdException w:name="Book Title" w:semiHidden="0" w:uiPriority="33" w:unhideWhenUsed="0" w:qFormat="1"/>
-    <w:lsdException w:name="Bibliography" w:uiPriority="37"/>
-    <w:lsdException w:name="TOC Heading" w:uiPriority="39" w:qFormat="1"/>
+  <w:latentStyles w:defLockedState="0" w:defUIPriority="99" w:defSemiHidden="0" w:defUnhideWhenUsed="0" w:defQFormat="0" w:count="371">
+    <w:lsdException w:name="Normal" w:uiPriority="0" w:qFormat="1"/>
+    <w:lsdException w:name="heading 1" w:uiPriority="9" w:qFormat="1"/>
+    <w:lsdException w:name="heading 2" w:semiHidden="1" w:uiPriority="9" w:unhideWhenUsed="1" w:qFormat="1"/>
+    <w:lsdException w:name="heading 3" w:semiHidden="1" w:uiPriority="9" w:unhideWhenUsed="1" w:qFormat="1"/>
+    <w:lsdException w:name="heading 4" w:semiHidden="1" w:uiPriority="9" w:unhideWhenUsed="1" w:qFormat="1"/>
+    <w:lsdException w:name="heading 5" w:semiHidden="1" w:uiPriority="9" w:unhideWhenUsed="1" w:qFormat="1"/>
+    <w:lsdException w:name="heading 6" w:semiHidden="1" w:uiPriority="9" w:unhideWhenUsed="1" w:qFormat="1"/>
+    <w:lsdException w:name="heading 7" w:semiHidden="1" w:uiPriority="9" w:unhideWhenUsed="1" w:qFormat="1"/>
+    <w:lsdException w:name="heading 8" w:semiHidden="1" w:uiPriority="9" w:unhideWhenUsed="1" w:qFormat="1"/>
+    <w:lsdException w:name="heading 9" w:semiHidden="1" w:uiPriority="9" w:unhideWhenUsed="1" w:qFormat="1"/>
+    <w:lsdException w:name="index 1" w:semiHidden="1" w:unhideWhenUsed="1"/>
+    <w:lsdException w:name="index 2" w:semiHidden="1" w:unhideWhenUsed="1"/>
+    <w:lsdException w:name="index 3" w:semiHidden="1" w:unhideWhenUsed="1"/>
+    <w:lsdException w:name="index 4" w:semiHidden="1" w:unhideWhenUsed="1"/>
+    <w:lsdException w:name="index 5" w:semiHidden="1" w:unhideWhenUsed="1"/>
+    <w:lsdException w:name="index 6" w:semiHidden="1" w:unhideWhenUsed="1"/>
+    <w:lsdException w:name="index 7" w:semiHidden="1" w:unhideWhenUsed="1"/>
+    <w:lsdException w:name="index 8" w:semiHidden="1" w:unhideWhenUsed="1"/>
+    <w:lsdException w:name="index 9" w:semiHidden="1" w:unhideWhenUsed="1"/>
+    <w:lsdException w:name="toc 1" w:semiHidden="1" w:uiPriority="39" w:unhideWhenUsed="1"/>
+    <w:lsdException w:name="toc 2" w:semiHidden="1" w:uiPriority="39" w:unhideWhenUsed="1"/>
+    <w:lsdException w:name="toc 3" w:semiHidden="1" w:uiPriority="39" w:unhideWhenUsed="1"/>
+    <w:lsdException w:name="toc 4" w:semiHidden="1" w:uiPriority="39" w:unhideWhenUsed="1"/>
+    <w:lsdException w:name="toc 5" w:semiHidden="1" w:uiPriority="39" w:unhideWhenUsed="1"/>
+    <w:lsdException w:name="toc 6" w:semiHidden="1" w:uiPriority="39" w:unhideWhenUsed="1"/>
+    <w:lsdException w:name="toc 7" w:semiHidden="1" w:uiPriority="39" w:unhideWhenUsed="1"/>
+    <w:lsdException w:name="toc 8" w:semiHidden="1" w:uiPriority="39" w:unhideWhenUsed="1"/>
+    <w:lsdException w:name="toc 9" w:semiHidden="1" w:uiPriority="39" w:unhideWhenUsed="1"/>
+    <w:lsdException w:name="Normal Indent" w:semiHidden="1" w:unhideWhenUsed="1"/>
+    <w:lsdException w:name="footnote text" w:semiHidden="1" w:unhideWhenUsed="1"/>
+    <w:lsdException w:name="annotation text" w:semiHidden="1" w:unhideWhenUsed="1"/>
+    <w:lsdException w:name="header" w:semiHidden="1" w:unhideWhenUsed="1"/>
+    <w:lsdException w:name="footer" w:semiHidden="1" w:unhideWhenUsed="1"/>
+    <w:lsdException w:name="index heading" w:semiHidden="1" w:unhideWhenUsed="1"/>
+    <w:lsdException w:name="caption" w:semiHidden="1" w:uiPriority="35" w:unhideWhenUsed="1" w:qFormat="1"/>
+    <w:lsdException w:name="table of figures" w:semiHidden="1" w:unhideWhenUsed="1"/>
+    <w:lsdException w:name="envelope address" w:semiHidden="1" w:unhideWhenUsed="1"/>
+    <w:lsdException w:name="envelope return" w:semiHidden="1" w:unhideWhenUsed="1"/>
+    <w:lsdException w:name="footnote reference" w:semiHidden="1" w:unhideWhenUsed="1"/>
+    <w:lsdException w:name="annotation reference" w:semiHidden="1" w:unhideWhenUsed="1"/>
+    <w:lsdException w:name="line number" w:semiHidden="1" w:unhideWhenUsed="1"/>
+    <w:lsdException w:name="page number" w:semiHidden="1" w:unhideWhenUsed="1"/>
+    <w:lsdException w:name="endnote reference" w:semiHidden="1" w:unhideWhenUsed="1"/>
+    <w:lsdException w:name="endnote text" w:semiHidden="1" w:unhideWhenUsed="1"/>
+    <w:lsdException w:name="table of authorities" w:semiHidden="1" w:unhideWhenUsed="1"/>
+    <w:lsdException w:name="macro" w:semiHidden="1" w:unhideWhenUsed="1"/>
+    <w:lsdException w:name="toa heading" w:semiHidden="1" w:unhideWhenUsed="1"/>
+    <w:lsdException w:name="List" w:semiHidden="1" w:unhideWhenUsed="1"/>
+    <w:lsdException w:name="List Bullet" w:semiHidden="1" w:unhideWhenUsed="1"/>
+    <w:lsdException w:name="List Number" w:semiHidden="1" w:unhideWhenUsed="1"/>
+    <w:lsdException w:name="List 2" w:semiHidden="1" w:unhideWhenUsed="1"/>
+    <w:lsdException w:name="List 3" w:semiHidden="1" w:unhideWhenUsed="1"/>
+    <w:lsdException w:name="List 4" w:semiHidden="1" w:unhideWhenUsed="1"/>
+    <w:lsdException w:name="List 5" w:semiHidden="1" w:unhideWhenUsed="1"/>
+    <w:lsdException w:name="List Bullet 2" w:semiHidden="1" w:unhideWhenUsed="1"/>
+    <w:lsdException w:name="List Bullet 3" w:semiHidden="1" w:unhideWhenUsed="1"/>
+    <w:lsdException w:name="List Bullet 4" w:semiHidden="1" w:unhideWhenUsed="1"/>
+    <w:lsdException w:name="List Bullet 5" w:semiHidden="1" w:unhideWhenUsed="1"/>
+    <w:lsdException w:name="List Number 2" w:semiHidden="1" w:unhideWhenUsed="1"/>
+    <w:lsdException w:name="List Number 3" w:semiHidden="1" w:unhideWhenUsed="1"/>
+    <w:lsdException w:name="List Number 4" w:semiHidden="1" w:unhideWhenUsed="1"/>
+    <w:lsdException w:name="List Number 5" w:semiHidden="1" w:unhideWhenUsed="1"/>
+    <w:lsdException w:name="Title" w:uiPriority="10" w:qFormat="1"/>
+    <w:lsdException w:name="Closing" w:semiHidden="1" w:unhideWhenUsed="1"/>
+    <w:lsdException w:name="Signature" w:semiHidden="1" w:unhideWhenUsed="1"/>
+    <w:lsdException w:name="Default Paragraph Font" w:semiHidden="1" w:uiPriority="1" w:unhideWhenUsed="1"/>
+    <w:lsdException w:name="Body Text" w:semiHidden="1" w:unhideWhenUsed="1"/>
+    <w:lsdException w:name="Body Text Indent" w:semiHidden="1" w:unhideWhenUsed="1"/>
+    <w:lsdException w:name="List Continue" w:semiHidden="1" w:unhideWhenUsed="1"/>
+    <w:lsdException w:name="List Continue 2" w:semiHidden="1" w:unhideWhenUsed="1"/>
+    <w:lsdException w:name="List Continue 3" w:semiHidden="1" w:unhideWhenUsed="1"/>
+    <w:lsdException w:name="List Continue 4" w:semiHidden="1" w:unhideWhenUsed="1"/>
+    <w:lsdException w:name="List Continue 5" w:semiHidden="1" w:unhideWhenUsed="1"/>
+    <w:lsdException w:name="Message Header" w:semiHidden="1" w:unhideWhenUsed="1"/>
+    <w:lsdException w:name="Subtitle" w:uiPriority="11" w:qFormat="1"/>
+    <w:lsdException w:name="Salutation" w:semiHidden="1" w:unhideWhenUsed="1"/>
+    <w:lsdException w:name="Date" w:semiHidden="1" w:unhideWhenUsed="1"/>
+    <w:lsdException w:name="Body Text First Indent" w:semiHidden="1" w:unhideWhenUsed="1"/>
+    <w:lsdException w:name="Body Text First Indent 2" w:semiHidden="1" w:unhideWhenUsed="1"/>
+    <w:lsdException w:name="Note Heading" w:semiHidden="1" w:unhideWhenUsed="1"/>
+    <w:lsdException w:name="Body Text 2" w:semiHidden="1" w:unhideWhenUsed="1"/>
+    <w:lsdException w:name="Body Text 3" w:semiHidden="1" w:unhideWhenUsed="1"/>
+    <w:lsdException w:name="Body Text Indent 2" w:semiHidden="1" w:unhideWhenUsed="1"/>
+    <w:lsdException w:name="Body Text Indent 3" w:semiHidden="1" w:unhideWhenUsed="1"/>
+    <w:lsdException w:name="Block Text" w:semiHidden="1" w:unhideWhenUsed="1"/>
+    <w:lsdException w:name="Hyperlink" w:semiHidden="1" w:unhideWhenUsed="1"/>
+    <w:lsdException w:name="FollowedHyperlink" w:semiHidden="1" w:unhideWhenUsed="1"/>
+    <w:lsdException w:name="Strong" w:uiPriority="22" w:qFormat="1"/>
+    <w:lsdException w:name="Emphasis" w:uiPriority="20" w:qFormat="1"/>
+    <w:lsdException w:name="Document Map" w:semiHidden="1" w:unhideWhenUsed="1"/>
+    <w:lsdException w:name="Plain Text" w:semiHidden="1" w:unhideWhenUsed="1"/>
+    <w:lsdException w:name="E-mail Signature" w:semiHidden="1" w:unhideWhenUsed="1"/>
+    <w:lsdException w:name="HTML Top of Form" w:semiHidden="1" w:unhideWhenUsed="1"/>
+    <w:lsdException w:name="HTML Bottom of Form" w:semiHidden="1" w:unhideWhenUsed="1"/>
+    <w:lsdException w:name="Normal (Web)" w:semiHidden="1" w:unhideWhenUsed="1"/>
+    <w:lsdException w:name="HTML Acronym" w:semiHidden="1" w:unhideWhenUsed="1"/>
+    <w:lsdException w:name="HTML Address" w:semiHidden="1" w:unhideWhenUsed="1"/>
+    <w:lsdException w:name="HTML Cite" w:semiHidden="1" w:unhideWhenUsed="1"/>
+    <w:lsdException w:name="HTML Code" w:semiHidden="1" w:unhideWhenUsed="1"/>
+    <w:lsdException w:name="HTML Definition" w:semiHidden="1" w:unhideWhenUsed="1"/>
+    <w:lsdException w:name="HTML Keyboard" w:semiHidden="1" w:unhideWhenUsed="1"/>
+    <w:lsdException w:name="HTML Preformatted" w:semiHidden="1" w:unhideWhenUsed="1"/>
+    <w:lsdException w:name="HTML Sample" w:semiHidden="1" w:unhideWhenUsed="1"/>
+    <w:lsdException w:name="HTML Typewriter" w:semiHidden="1" w:unhideWhenUsed="1"/>
+    <w:lsdException w:name="HTML Variable" w:semiHidden="1" w:unhideWhenUsed="1"/>
+    <w:lsdException w:name="Normal Table" w:semiHidden="1" w:unhideWhenUsed="1"/>
+    <w:lsdException w:name="annotation subject" w:semiHidden="1" w:unhideWhenUsed="1"/>
+    <w:lsdException w:name="No List" w:semiHidden="1" w:unhideWhenUsed="1"/>
+    <w:lsdException w:name="Outline List 1" w:semiHidden="1" w:unhideWhenUsed="1"/>
+    <w:lsdException w:name="Outline List 2" w:semiHidden="1" w:unhideWhenUsed="1"/>
+    <w:lsdException w:name="Outline List 3" w:semiHidden="1" w:unhideWhenUsed="1"/>
+    <w:lsdException w:name="Table Simple 1" w:semiHidden="1" w:unhideWhenUsed="1"/>
+    <w:lsdException w:name="Table Simple 2" w:semiHidden="1" w:unhideWhenUsed="1"/>
+    <w:lsdException w:name="Table Simple 3" w:semiHidden="1" w:unhideWhenUsed="1"/>
+    <w:lsdException w:name="Table Classic 1" w:semiHidden="1" w:unhideWhenUsed="1"/>
+    <w:lsdException w:name="Table Classic 2" w:semiHidden="1" w:unhideWhenUsed="1"/>
+    <w:lsdException w:name="Table Classic 3" w:semiHidden="1" w:unhideWhenUsed="1"/>
+    <w:lsdException w:name="Table Classic 4" w:semiHidden="1" w:unhideWhenUsed="1"/>
+    <w:lsdException w:name="Table Colorful 1" w:semiHidden="1" w:unhideWhenUsed="1"/>
+    <w:lsdException w:name="Table Colorful 2" w:semiHidden="1" w:unhideWhenUsed="1"/>
+    <w:lsdException w:name="Table Colorful 3" w:semiHidden="1" w:unhideWhenUsed="1"/>
+    <w:lsdException w:name="Table Columns 1" w:semiHidden="1" w:unhideWhenUsed="1"/>
+    <w:lsdException w:name="Table Columns 2" w:semiHidden="1" w:unhideWhenUsed="1"/>
+    <w:lsdException w:name="Table Columns 3" w:semiHidden="1" w:unhideWhenUsed="1"/>
+    <w:lsdException w:name="Table Columns 4" w:semiHidden="1" w:unhideWhenUsed="1"/>
+    <w:lsdException w:name="Table Columns 5" w:semiHidden="1" w:unhideWhenUsed="1"/>
+    <w:lsdException w:name="Table Grid 1" w:semiHidden="1" w:unhideWhenUsed="1"/>
+    <w:lsdException w:name="Table Grid 2" w:semiHidden="1" w:unhideWhenUsed="1"/>
+    <w:lsdException w:name="Table Grid 3" w:semiHidden="1" w:unhideWhenUsed="1"/>
+    <w:lsdException w:name="Table Grid 4" w:semiHidden="1" w:unhideWhenUsed="1"/>
+    <w:lsdException w:name="Table Grid 5" w:semiHidden="1" w:unhideWhenUsed="1"/>
+    <w:lsdException w:name="Table Grid 6" w:semiHidden="1" w:unhideWhenUsed="1"/>
+    <w:lsdException w:name="Table Grid 7" w:semiHidden="1" w:unhideWhenUsed="1"/>
+    <w:lsdException w:name="Table Grid 8" w:semiHidden="1" w:unhideWhenUsed="1"/>
+    <w:lsdException w:name="Table List 1" w:semiHidden="1" w:unhideWhenUsed="1"/>
+    <w:lsdException w:name="Table List 2" w:semiHidden="1" w:unhideWhenUsed="1"/>
+    <w:lsdException w:name="Table List 3" w:semiHidden="1" w:unhideWhenUsed="1"/>
+    <w:lsdException w:name="Table List 4" w:semiHidden="1" w:unhideWhenUsed="1"/>
+    <w:lsdException w:name="Table List 5" w:semiHidden="1" w:unhideWhenUsed="1"/>
+    <w:lsdException w:name="Table List 6" w:semiHidden="1" w:unhideWhenUsed="1"/>
+    <w:lsdException w:name="Table List 7" w:semiHidden="1" w:unhideWhenUsed="1"/>
+    <w:lsdException w:name="Table List 8" w:semiHidden="1" w:unhideWhenUsed="1"/>
+    <w:lsdException w:name="Table 3D effects 1" w:semiHidden="1" w:unhideWhenUsed="1"/>
+    <w:lsdException w:name="Table 3D effects 2" w:semiHidden="1" w:unhideWhenUsed="1"/>
+    <w:lsdException w:name="Table 3D effects 3" w:semiHidden="1" w:unhideWhenUsed="1"/>
+    <w:lsdException w:name="Table Contemporary" w:semiHidden="1" w:unhideWhenUsed="1"/>
+    <w:lsdException w:name="Table Elegant" w:semiHidden="1" w:unhideWhenUsed="1"/>
+    <w:lsdException w:name="Table Professional" w:semiHidden="1" w:unhideWhenUsed="1"/>
+    <w:lsdException w:name="Table Subtle 1" w:semiHidden="1" w:unhideWhenUsed="1"/>
+    <w:lsdException w:name="Table Subtle 2" w:semiHidden="1" w:unhideWhenUsed="1"/>
+    <w:lsdException w:name="Table Web 1" w:semiHidden="1" w:unhideWhenUsed="1"/>
+    <w:lsdException w:name="Table Web 2" w:semiHidden="1" w:unhideWhenUsed="1"/>
+    <w:lsdException w:name="Table Web 3" w:semiHidden="1" w:unhideWhenUsed="1"/>
+    <w:lsdException w:name="Balloon Text" w:semiHidden="1" w:unhideWhenUsed="1"/>
+    <w:lsdException w:name="Table Grid" w:uiPriority="39"/>
+    <w:lsdException w:name="Table Theme" w:semiHidden="1" w:unhideWhenUsed="1"/>
+    <w:lsdException w:name="Placeholder Text" w:semiHidden="1"/>
+    <w:lsdException w:name="No Spacing" w:uiPriority="1" w:qFormat="1"/>
+    <w:lsdException w:name="Light Shading" w:uiPriority="60"/>
+    <w:lsdException w:name="Light List" w:uiPriority="61"/>
+    <w:lsdException w:name="Light Grid" w:uiPriority="62"/>
+    <w:lsdException w:name="Medium Shading 1" w:uiPriority="63"/>
+    <w:lsdException w:name="Medium Shading 2" w:uiPriority="64"/>
+    <w:lsdException w:name="Medium List 1" w:uiPriority="65"/>
+    <w:lsdException w:name="Medium List 2" w:uiPriority="66"/>
+    <w:lsdException w:name="Medium Grid 1" w:uiPriority="67"/>
+    <w:lsdException w:name="Medium Grid 2" w:uiPriority="68"/>
+    <w:lsdException w:name="Medium Grid 3" w:uiPriority="69"/>
+    <w:lsdException w:name="Dark List" w:uiPriority="70"/>
+    <w:lsdException w:name="Colorful Shading" w:uiPriority="71"/>
+    <w:lsdException w:name="Colorful List" w:uiPriority="72"/>
+    <w:lsdException w:name="Colorful Grid" w:uiPriority="73"/>
+    <w:lsdException w:name="Light Shading Accent 1" w:uiPriority="60"/>
+    <w:lsdException w:name="Light List Accent 1" w:uiPriority="61"/>
+    <w:lsdException w:name="Light Grid Accent 1" w:uiPriority="62"/>
+    <w:lsdException w:name="Medium Shading 1 Accent 1" w:uiPriority="63"/>
+    <w:lsdException w:name="Medium Shading 2 Accent 1" w:uiPriority="64"/>
+    <w:lsdException w:name="Medium List 1 Accent 1" w:uiPriority="65"/>
+    <w:lsdException w:name="Revision" w:semiHidden="1"/>
+    <w:lsdException w:name="List Paragraph" w:uiPriority="34" w:qFormat="1"/>
+    <w:lsdException w:name="Quote" w:uiPriority="29" w:qFormat="1"/>
+    <w:lsdException w:name="Intense Quote" w:uiPriority="30" w:qFormat="1"/>
+    <w:lsdException w:name="Medium List 2 Accent 1" w:uiPriority="66"/>
+    <w:lsdException w:name="Medium Grid 1 Accent 1" w:uiPriority="67"/>
+    <w:lsdException w:name="Medium Grid 2 Accent 1" w:uiPriority="68"/>
+    <w:lsdException w:name="Medium Grid 3 Accent 1" w:uiPriority="69"/>
+    <w:lsdException w:name="Dark List Accent 1" w:uiPriority="70"/>
+    <w:lsdException w:name="Colorful Shading Accent 1" w:uiPriority="71"/>
+    <w:lsdException w:name="Colorful List Accent 1" w:uiPriority="72"/>
+    <w:lsdException w:name="Colorful Grid Accent 1" w:uiPriority="73"/>
+    <w:lsdException w:name="Light Shading Accent 2" w:uiPriority="60"/>
+    <w:lsdException w:name="Light List Accent 2" w:uiPriority="61"/>
+    <w:lsdException w:name="Light Grid Accent 2" w:uiPriority="62"/>
+    <w:lsdException w:name="Medium Shading 1 Accent 2" w:uiPriority="63"/>
+    <w:lsdException w:name="Medium Shading 2 Accent 2" w:uiPriority="64"/>
+    <w:lsdException w:name="Medium List 1 Accent 2" w:uiPriority="65"/>
+    <w:lsdException w:name="Medium List 2 Accent 2" w:uiPriority="66"/>
+    <w:lsdException w:name="Medium Grid 1 Accent 2" w:uiPriority="67"/>
+    <w:lsdException w:name="Medium Grid 2 Accent 2" w:uiPriority="68"/>
+    <w:lsdException w:name="Medium Grid 3 Accent 2" w:uiPriority="69"/>
+    <w:lsdException w:name="Dark List Accent 2" w:uiPriority="70"/>
+    <w:lsdException w:name="Colorful Shading Accent 2" w:uiPriority="71"/>
+    <w:lsdException w:name="Colorful List Accent 2" w:uiPriority="72"/>
+    <w:lsdException w:name="Colorful Grid Accent 2" w:uiPriority="73"/>
+    <w:lsdException w:name="Light Shading Accent 3" w:uiPriority="60"/>
+    <w:lsdException w:name="Light List Accent 3" w:uiPriority="61"/>
+    <w:lsdException w:name="Light Grid Accent 3" w:uiPriority="62"/>
+    <w:lsdException w:name="Medium Shading 1 Accent 3" w:uiPriority="63"/>
+    <w:lsdException w:name="Medium Shading 2 Accent 3" w:uiPriority="64"/>
+    <w:lsdException w:name="Medium List 1 Accent 3" w:uiPriority="65"/>
+    <w:lsdException w:name="Medium List 2 Accent 3" w:uiPriority="66"/>
+    <w:lsdException w:name="Medium Grid 1 Accent 3" w:uiPriority="67"/>
+    <w:lsdException w:name="Medium Grid 2 Accent 3" w:uiPriority="68"/>
+    <w:lsdException w:name="Medium Grid 3 Accent 3" w:uiPriority="69"/>
+    <w:lsdException w:name="Dark List Accent 3" w:uiPriority="70"/>
+    <w:lsdException w:name="Colorful Shading Accent 3" w:uiPriority="71"/>
+    <w:lsdException w:name="Colorful List Accent 3" w:uiPriority="72"/>
+    <w:lsdException w:name="Colorful Grid Accent 3" w:uiPriority="73"/>
+    <w:lsdException w:name="Light Shading Accent 4" w:uiPriority="60"/>
+    <w:lsdException w:name="Light List Accent 4" w:uiPriority="61"/>
+    <w:lsdException w:name="Light Grid Accent 4" w:uiPriority="62"/>
+    <w:lsdException w:name="Medium Shading 1 Accent 4" w:uiPriority="63"/>
+    <w:lsdException w:name="Medium Shading 2 Accent 4" w:uiPriority="64"/>
+    <w:lsdException w:name="Medium List 1 Accent 4" w:uiPriority="65"/>
+    <w:lsdException w:name="Medium List 2 Accent 4" w:uiPriority="66"/>
+    <w:lsdException w:name="Medium Grid 1 Accent 4" w:uiPriority="67"/>
+    <w:lsdException w:name="Medium Grid 2 Accent 4" w:uiPriority="68"/>
+    <w:lsdException w:name="Medium Grid 3 Accent 4" w:uiPriority="69"/>
+    <w:lsdException w:name="Dark List Accent 4" w:uiPriority="70"/>
+    <w:lsdException w:name="Colorful Shading Accent 4" w:uiPriority="71"/>
+    <w:lsdException w:name="Colorful List Accent 4" w:uiPriority="72"/>
+    <w:lsdException w:name="Colorful Grid Accent 4" w:uiPriority="73"/>
+    <w:lsdException w:name="Light Shading Accent 5" w:uiPriority="60"/>
+    <w:lsdException w:name="Light List Accent 5" w:uiPriority="61"/>
+    <w:lsdException w:name="Light Grid Accent 5" w:uiPriority="62"/>
+    <w:lsdException w:name="Medium Shading 1 Accent 5" w:uiPriority="63"/>
+    <w:lsdException w:name="Medium Shading 2 Accent 5" w:uiPriority="64"/>
+    <w:lsdException w:name="Medium List 1 Accent 5" w:uiPriority="65"/>
+    <w:lsdException w:name="Medium List 2 Accent 5" w:uiPriority="66"/>
+    <w:lsdException w:name="Medium Grid 1 Accent 5" w:uiPriority="67"/>
+    <w:lsdException w:name="Medium Grid 2 Accent 5" w:uiPriority="68"/>
+    <w:lsdException w:name="Medium Grid 3 Accent 5" w:uiPriority="69"/>
+    <w:lsdException w:name="Dark List Accent 5" w:uiPriority="70"/>
+    <w:lsdException w:name="Colorful Shading Accent 5" w:uiPriority="71"/>
+    <w:lsdException w:name="Colorful List Accent 5" w:uiPriority="72"/>
+    <w:lsdException w:name="Colorful Grid Accent 5" w:uiPriority="73"/>
+    <w:lsdException w:name="Light Shading Accent 6" w:uiPriority="60"/>
+    <w:lsdException w:name="Light List Accent 6" w:uiPriority="61"/>
+    <w:lsdException w:name="Light Grid Accent 6" w:uiPriority="62"/>
+    <w:lsdException w:name="Medium Shading 1 Accent 6" w:uiPriority="63"/>
+    <w:lsdException w:name="Medium Shading 2 Accent 6" w:uiPriority="64"/>
+    <w:lsdException w:name="Medium List 1 Accent 6" w:uiPriority="65"/>
+    <w:lsdException w:name="Medium List 2 Accent 6" w:uiPriority="66"/>
+    <w:lsdException w:name="Medium Grid 1 Accent 6" w:uiPriority="67"/>
+    <w:lsdException w:name="Medium Grid 2 Accent 6" w:uiPriority="68"/>
+    <w:lsdException w:name="Medium Grid 3 Accent 6" w:uiPriority="69"/>
+    <w:lsdException w:name="Dark List Accent 6" w:uiPriority="70"/>
+    <w:lsdException w:name="Colorful Shading Accent 6" w:uiPriority="71"/>
+    <w:lsdException w:name="Colorful List Accent 6" w:uiPriority="72"/>
+    <w:lsdException w:name="Colorful Grid Accent 6" w:uiPriority="73"/>
+    <w:lsdException w:name="Subtle Emphasis" w:uiPriority="19" w:qFormat="1"/>
+    <w:lsdException w:name="Intense Emphasis" w:uiPriority="21" w:qFormat="1"/>
+    <w:lsdException w:name="Subtle Reference" w:uiPriority="31" w:qFormat="1"/>
+    <w:lsdException w:name="Intense Reference" w:uiPriority="32" w:qFormat="1"/>
+    <w:lsdException w:name="Book Title" w:uiPriority="33" w:qFormat="1"/>
+    <w:lsdException w:name="Bibliography" w:semiHidden="1" w:uiPriority="37" w:unhideWhenUsed="1"/>
+    <w:lsdException w:name="TOC Heading" w:semiHidden="1" w:uiPriority="39" w:unhideWhenUsed="1" w:qFormat="1"/>
+    <w:lsdException w:name="Plain Table 1" w:uiPriority="41"/>
+    <w:lsdException w:name="Plain Table 2" w:uiPriority="42"/>
+    <w:lsdException w:name="Plain Table 3" w:uiPriority="43"/>
+    <w:lsdException w:name="Plain Table 4" w:uiPriority="44"/>
+    <w:lsdException w:name="Plain Table 5" w:uiPriority="45"/>
+    <w:lsdException w:name="Grid Table Light" w:uiPriority="40"/>
+    <w:lsdException w:name="Grid Table 1 Light" w:uiPriority="46"/>
+    <w:lsdException w:name="Grid Table 2" w:uiPriority="47"/>
+    <w:lsdException w:name="Grid Table 3" w:uiPriority="48"/>
+    <w:lsdException w:name="Grid Table 4" w:uiPriority="49"/>
+    <w:lsdException w:name="Grid Table 5 Dark" w:uiPriority="50"/>
+    <w:lsdException w:name="Grid Table 6 Colorful" w:uiPriority="51"/>
+    <w:lsdException w:name="Grid Table 7 Colorful" w:uiPriority="52"/>
+    <w:lsdException w:name="Grid Table 1 Light Accent 1" w:uiPriority="46"/>
+    <w:lsdException w:name="Grid Table 2 Accent 1" w:uiPriority="47"/>
+    <w:lsdException w:name="Grid Table 3 Accent 1" w:uiPriority="48"/>
+    <w:lsdException w:name="Grid Table 4 Accent 1" w:uiPriority="49"/>
+    <w:lsdException w:name="Grid Table 5 Dark Accent 1" w:uiPriority="50"/>
+    <w:lsdException w:name="Grid Table 6 Colorful Accent 1" w:uiPriority="51"/>
+    <w:lsdException w:name="Grid Table 7 Colorful Accent 1" w:uiPriority="52"/>
+    <w:lsdException w:name="Grid Table 1 Light Accent 2" w:uiPriority="46"/>
+    <w:lsdException w:name="Grid Table 2 Accent 2" w:uiPriority="47"/>
+    <w:lsdException w:name="Grid Table 3 Accent 2" w:uiPriority="48"/>
+    <w:lsdException w:name="Grid Table 4 Accent 2" w:uiPriority="49"/>
+    <w:lsdException w:name="Grid Table 5 Dark Accent 2" w:uiPriority="50"/>
+    <w:lsdException w:name="Grid Table 6 Colorful Accent 2" w:uiPriority="51"/>
+    <w:lsdException w:name="Grid Table 7 Colorful Accent 2" w:uiPriority="52"/>
+    <w:lsdException w:name="Grid Table 1 Light Accent 3" w:uiPriority="46"/>
+    <w:lsdException w:name="Grid Table 2 Accent 3" w:uiPriority="47"/>
+    <w:lsdException w:name="Grid Table 3 Accent 3" w:uiPriority="48"/>
+    <w:lsdException w:name="Grid Table 4 Accent 3" w:uiPriority="49"/>
+    <w:lsdException w:name="Grid Table 5 Dark Accent 3" w:uiPriority="50"/>
+    <w:lsdException w:name="Grid Table 6 Colorful Accent 3" w:uiPriority="51"/>
+    <w:lsdException w:name="Grid Table 7 Colorful Accent 3" w:uiPriority="52"/>
+    <w:lsdException w:name="Grid Table 1 Light Accent 4" w:uiPriority="46"/>
+    <w:lsdException w:name="Grid Table 2 Accent 4" w:uiPriority="47"/>
+    <w:lsdException w:name="Grid Table 3 Accent 4" w:uiPriority="48"/>
+    <w:lsdException w:name="Grid Table 4 Accent 4" w:uiPriority="49"/>
+    <w:lsdException w:name="Grid Table 5 Dark Accent 4" w:uiPriority="50"/>
+    <w:lsdException w:name="Grid Table 6 Colorful Accent 4" w:uiPriority="51"/>
+    <w:lsdException w:name="Grid Table 7 Colorful Accent 4" w:uiPriority="52"/>
+    <w:lsdException w:name="Grid Table 1 Light Accent 5" w:uiPriority="46"/>
+    <w:lsdException w:name="Grid Table 2 Accent 5" w:uiPriority="47"/>
+    <w:lsdException w:name="Grid Table 3 Accent 5" w:uiPriority="48"/>
+    <w:lsdException w:name="Grid Table 4 Accent 5" w:uiPriority="49"/>
+    <w:lsdException w:name="Grid Table 5 Dark Accent 5" w:uiPriority="50"/>
+    <w:lsdException w:name="Grid Table 6 Colorful Accent 5" w:uiPriority="51"/>
+    <w:lsdException w:name="Grid Table 7 Colorful Accent 5" w:uiPriority="52"/>
+    <w:lsdException w:name="Grid Table 1 Light Accent 6" w:uiPriority="46"/>
+    <w:lsdException w:name="Grid Table 2 Accent 6" w:uiPriority="47"/>
+    <w:lsdException w:name="Grid Table 3 Accent 6" w:uiPriority="48"/>
+    <w:lsdException w:name="Grid Table 4 Accent 6" w:uiPriority="49"/>
+    <w:lsdException w:name="Grid Table 5 Dark Accent 6" w:uiPriority="50"/>
+    <w:lsdException w:name="Grid Table 6 Colorful Accent 6" w:uiPriority="51"/>
+    <w:lsdException w:name="Grid Table 7 Colorful Accent 6" w:uiPriority="52"/>
+    <w:lsdException w:name="List Table 1 Light" w:uiPriority="46"/>
+    <w:lsdException w:name="List Table 2" w:uiPriority="47"/>
+    <w:lsdException w:name="List Table 3" w:uiPriority="48"/>
+    <w:lsdException w:name="List Table 4" w:uiPriority="49"/>
+    <w:lsdException w:name="List Table 5 Dark" w:uiPriority="50"/>
+    <w:lsdException w:name="List Table 6 Colorful" w:uiPriority="51"/>
+    <w:lsdException w:name="List Table 7 Colorful" w:uiPriority="52"/>
+    <w:lsdException w:name="List Table 1 Light Accent 1" w:uiPriority="46"/>
+    <w:lsdException w:name="List Table 2 Accent 1" w:uiPriority="47"/>
+    <w:lsdException w:name="List Table 3 Accent 1" w:uiPriority="48"/>
+    <w:lsdException w:name="List Table 4 Accent 1" w:uiPriority="49"/>
+    <w:lsdException w:name="List Table 5 Dark Accent 1" w:uiPriority="50"/>
+    <w:lsdException w:name="List Table 6 Colorful Accent 1" w:uiPriority="51"/>
+    <w:lsdException w:name="List Table 7 Colorful Accent 1" w:uiPriority="52"/>
+    <w:lsdException w:name="List Table 1 Light Accent 2" w:uiPriority="46"/>
+    <w:lsdException w:name="List Table 2 Accent 2" w:uiPriority="47"/>
+    <w:lsdException w:name="List Table 3 Accent 2" w:uiPriority="48"/>
+    <w:lsdException w:name="List Table 4 Accent 2" w:uiPriority="49"/>
+    <w:lsdException w:name="List Table 5 Dark Accent 2" w:uiPriority="50"/>
+    <w:lsdException w:name="List Table 6 Colorful Accent 2" w:uiPriority="51"/>
+    <w:lsdException w:name="List Table 7 Colorful Accent 2" w:uiPriority="52"/>
+    <w:lsdException w:name="List Table 1 Light Accent 3" w:uiPriority="46"/>
+    <w:lsdException w:name="List Table 2 Accent 3" w:uiPriority="47"/>
+    <w:lsdException w:name="List Table 3 Accent 3" w:uiPriority="48"/>
+    <w:lsdException w:name="List Table 4 Accent 3" w:uiPriority="49"/>
+    <w:lsdException w:name="List Table 5 Dark Accent 3" w:uiPriority="50"/>
+    <w:lsdException w:name="List Table 6 Colorful Accent 3" w:uiPriority="51"/>
+    <w:lsdException w:name="List Table 7 Colorful Accent 3" w:uiPriority="52"/>
+    <w:lsdException w:name="List Table 1 Light Accent 4" w:uiPriority="46"/>
+    <w:lsdException w:name="List Table 2 Accent 4" w:uiPriority="47"/>
+    <w:lsdException w:name="List Table 3 Accent 4" w:uiPriority="48"/>
+    <w:lsdException w:name="List Table 4 Accent 4" w:uiPriority="49"/>
+    <w:lsdException w:name="List Table 5 Dark Accent 4" w:uiPriority="50"/>
+    <w:lsdException w:name="List Table 6 Colorful Accent 4" w:uiPriority="51"/>
+    <w:lsdException w:name="List Table 7 Colorful Accent 4" w:uiPriority="52"/>
+    <w:lsdException w:name="List Table 1 Light Accent 5" w:uiPriority="46"/>
+    <w:lsdException w:name="List Table 2 Accent 5" w:uiPriority="47"/>
+    <w:lsdException w:name="List Table 3 Accent 5" w:uiPriority="48"/>
+    <w:lsdException w:name="List Table 4 Accent 5" w:uiPriority="49"/>
+    <w:lsdException w:name="List Table 5 Dark Accent 5" w:uiPriority="50"/>
+    <w:lsdException w:name="List Table 6 Colorful Accent 5" w:uiPriority="51"/>
+    <w:lsdException w:name="List Table 7 Colorful Accent 5" w:uiPriority="52"/>
+    <w:lsdException w:name="List Table 1 Light Accent 6" w:uiPriority="46"/>
+    <w:lsdException w:name="List Table 2 Accent 6" w:uiPriority="47"/>
+    <w:lsdException w:name="List Table 3 Accent 6" w:uiPriority="48"/>
+    <w:lsdException w:name="List Table 4 Accent 6" w:uiPriority="49"/>
+    <w:lsdException w:name="List Table 5 Dark Accent 6" w:uiPriority="50"/>
+    <w:lsdException w:name="List Table 6 Colorful Accent 6" w:uiPriority="51"/>
+    <w:lsdException w:name="List Table 7 Colorful Accent 6" w:uiPriority="52"/>
   </w:latentStyles>
   <w:style w:type="paragraph" w:default="1" w:styleId="Normal">
     <w:name w:val="Normal"/>
     <w:qFormat/>
   </w:style>
+  <w:style w:type="paragraph" w:styleId="Heading2">
+    <w:name w:val="heading 2"/>
+    <w:basedOn w:val="Normal"/>
+    <w:link w:val="Heading2Char"/>
+    <w:uiPriority w:val="9"/>
+    <w:qFormat/>
+    <w:rsid w:val="00A32B36"/>
+    <w:pPr>
+      <w:spacing w:before="100" w:beforeAutospacing="1" w:after="100" w:afterAutospacing="1" w:line="240" w:lineRule="auto"/>
+      <w:outlineLvl w:val="1"/>
+    </w:pPr>
+    <w:rPr>
+      <w:rFonts w:ascii="Times New Roman" w:eastAsia="Times New Roman" w:hAnsi="Times New Roman" w:cs="Times New Roman"/>
+      <w:b/>
+      <w:bCs/>
+      <w:sz w:val="36"/>
+      <w:szCs w:val="36"/>
+      <w:lang w:eastAsia="en-PH"/>
+    </w:rPr>
+  </w:style>
   <w:style w:type="character" w:default="1" w:styleId="DefaultParagraphFont">
     <w:name w:val="Default Paragraph Font"/>
     <w:uiPriority w:val="1"/>
-    <w:semiHidden/>
     <w:unhideWhenUsed/>
   </w:style>
   <w:style w:type="table" w:default="1" w:styleId="TableNormal">
@@ -4203,269 +5116,25 @@
       <w:szCs w:val="16"/>
     </w:rPr>
   </w:style>
-</w:styles>
-</file>
-
-<file path=word/stylesWithEffects.xml><?xml version="1.0" encoding="utf-8"?>
-<w:styles xmlns:wpc="http://schemas.microsoft.com/office/word/2010/wordprocessingCanvas" xmlns:mc="http://schemas.openxmlformats.org/markup-compatibility/2006" xmlns:o="urn:schemas-microsoft-com:office:office" xmlns:r="http://schemas.openxmlformats.org/officeDocument/2006/relationships" xmlns:m="http://schemas.openxmlformats.org/officeDocument/2006/math" xmlns:v="urn:schemas-microsoft-com:vml" xmlns:wp14="http://schemas.microsoft.com/office/word/2010/wordprocessingDrawing" xmlns:wp="http://schemas.openxmlformats.org/drawingml/2006/wordprocessingDrawing" xmlns:w10="urn:schemas-microsoft-com:office:word" xmlns:w="http://schemas.openxmlformats.org/wordprocessingml/2006/main" xmlns:w14="http://schemas.microsoft.com/office/word/2010/wordml" xmlns:wpg="http://schemas.microsoft.com/office/word/2010/wordprocessingGroup" xmlns:wpi="http://schemas.microsoft.com/office/word/2010/wordprocessingInk" xmlns:wne="http://schemas.microsoft.com/office/word/2006/wordml" xmlns:wps="http://schemas.microsoft.com/office/word/2010/wordprocessingShape" mc:Ignorable="w14 wp14">
-  <w:docDefaults>
-    <w:rPrDefault>
-      <w:rPr>
-        <w:rFonts w:asciiTheme="minorHAnsi" w:eastAsiaTheme="minorHAnsi" w:hAnsiTheme="minorHAnsi" w:cstheme="minorBidi"/>
-        <w:sz w:val="22"/>
-        <w:szCs w:val="22"/>
-        <w:lang w:val="en-PH" w:eastAsia="en-US" w:bidi="ar-SA"/>
-      </w:rPr>
-    </w:rPrDefault>
-    <w:pPrDefault>
-      <w:pPr>
-        <w:spacing w:after="160" w:line="259" w:lineRule="auto"/>
-      </w:pPr>
-    </w:pPrDefault>
-  </w:docDefaults>
-  <w:latentStyles w:defLockedState="0" w:defUIPriority="99" w:defSemiHidden="1" w:defUnhideWhenUsed="1" w:defQFormat="0" w:count="267">
-    <w:lsdException w:name="Normal" w:semiHidden="0" w:uiPriority="0" w:unhideWhenUsed="0" w:qFormat="1"/>
-    <w:lsdException w:name="heading 1" w:semiHidden="0" w:uiPriority="9" w:unhideWhenUsed="0" w:qFormat="1"/>
-    <w:lsdException w:name="heading 2" w:uiPriority="9" w:qFormat="1"/>
-    <w:lsdException w:name="heading 3" w:uiPriority="9" w:qFormat="1"/>
-    <w:lsdException w:name="heading 4" w:uiPriority="9" w:qFormat="1"/>
-    <w:lsdException w:name="heading 5" w:uiPriority="9" w:qFormat="1"/>
-    <w:lsdException w:name="heading 6" w:uiPriority="9" w:qFormat="1"/>
-    <w:lsdException w:name="heading 7" w:uiPriority="9" w:qFormat="1"/>
-    <w:lsdException w:name="heading 8" w:uiPriority="9" w:qFormat="1"/>
-    <w:lsdException w:name="heading 9" w:uiPriority="9" w:qFormat="1"/>
-    <w:lsdException w:name="toc 1" w:uiPriority="39"/>
-    <w:lsdException w:name="toc 2" w:uiPriority="39"/>
-    <w:lsdException w:name="toc 3" w:uiPriority="39"/>
-    <w:lsdException w:name="toc 4" w:uiPriority="39"/>
-    <w:lsdException w:name="toc 5" w:uiPriority="39"/>
-    <w:lsdException w:name="toc 6" w:uiPriority="39"/>
-    <w:lsdException w:name="toc 7" w:uiPriority="39"/>
-    <w:lsdException w:name="toc 8" w:uiPriority="39"/>
-    <w:lsdException w:name="toc 9" w:uiPriority="39"/>
-    <w:lsdException w:name="caption" w:uiPriority="35" w:qFormat="1"/>
-    <w:lsdException w:name="Title" w:semiHidden="0" w:uiPriority="10" w:unhideWhenUsed="0" w:qFormat="1"/>
-    <w:lsdException w:name="Default Paragraph Font" w:uiPriority="1"/>
-    <w:lsdException w:name="Subtitle" w:semiHidden="0" w:uiPriority="11" w:unhideWhenUsed="0" w:qFormat="1"/>
-    <w:lsdException w:name="Strong" w:semiHidden="0" w:uiPriority="22" w:unhideWhenUsed="0" w:qFormat="1"/>
-    <w:lsdException w:name="Emphasis" w:semiHidden="0" w:uiPriority="20" w:unhideWhenUsed="0" w:qFormat="1"/>
-    <w:lsdException w:name="Table Grid" w:semiHidden="0" w:uiPriority="39" w:unhideWhenUsed="0"/>
-    <w:lsdException w:name="Placeholder Text" w:unhideWhenUsed="0"/>
-    <w:lsdException w:name="No Spacing" w:semiHidden="0" w:uiPriority="1" w:unhideWhenUsed="0" w:qFormat="1"/>
-    <w:lsdException w:name="Light Shading" w:semiHidden="0" w:uiPriority="60" w:unhideWhenUsed="0"/>
-    <w:lsdException w:name="Light List" w:semiHidden="0" w:uiPriority="61" w:unhideWhenUsed="0"/>
-    <w:lsdException w:name="Light Grid" w:semiHidden="0" w:uiPriority="62" w:unhideWhenUsed="0"/>
-    <w:lsdException w:name="Medium Shading 1" w:semiHidden="0" w:uiPriority="63" w:unhideWhenUsed="0"/>
-    <w:lsdException w:name="Medium Shading 2" w:semiHidden="0" w:uiPriority="64" w:unhideWhenUsed="0"/>
-    <w:lsdException w:name="Medium List 1" w:semiHidden="0" w:uiPriority="65" w:unhideWhenUsed="0"/>
-    <w:lsdException w:name="Medium List 2" w:semiHidden="0" w:uiPriority="66" w:unhideWhenUsed="0"/>
-    <w:lsdException w:name="Medium Grid 1" w:semiHidden="0" w:uiPriority="67" w:unhideWhenUsed="0"/>
-    <w:lsdException w:name="Medium Grid 2" w:semiHidden="0" w:uiPriority="68" w:unhideWhenUsed="0"/>
-    <w:lsdException w:name="Medium Grid 3" w:semiHidden="0" w:uiPriority="69" w:unhideWhenUsed="0"/>
-    <w:lsdException w:name="Dark List" w:semiHidden="0" w:uiPriority="70" w:unhideWhenUsed="0"/>
-    <w:lsdException w:name="Colorful Shading" w:semiHidden="0" w:uiPriority="71" w:unhideWhenUsed="0"/>
-    <w:lsdException w:name="Colorful List" w:semiHidden="0" w:uiPriority="72" w:unhideWhenUsed="0"/>
-    <w:lsdException w:name="Colorful Grid" w:semiHidden="0" w:uiPriority="73" w:unhideWhenUsed="0"/>
-    <w:lsdException w:name="Light Shading Accent 1" w:semiHidden="0" w:uiPriority="60" w:unhideWhenUsed="0"/>
-    <w:lsdException w:name="Light List Accent 1" w:semiHidden="0" w:uiPriority="61" w:unhideWhenUsed="0"/>
-    <w:lsdException w:name="Light Grid Accent 1" w:semiHidden="0" w:uiPriority="62" w:unhideWhenUsed="0"/>
-    <w:lsdException w:name="Medium Shading 1 Accent 1" w:semiHidden="0" w:uiPriority="63" w:unhideWhenUsed="0"/>
-    <w:lsdException w:name="Medium Shading 2 Accent 1" w:semiHidden="0" w:uiPriority="64" w:unhideWhenUsed="0"/>
-    <w:lsdException w:name="Medium List 1 Accent 1" w:semiHidden="0" w:uiPriority="65" w:unhideWhenUsed="0"/>
-    <w:lsdException w:name="Revision" w:unhideWhenUsed="0"/>
-    <w:lsdException w:name="List Paragraph" w:semiHidden="0" w:uiPriority="34" w:unhideWhenUsed="0" w:qFormat="1"/>
-    <w:lsdException w:name="Quote" w:semiHidden="0" w:uiPriority="29" w:unhideWhenUsed="0" w:qFormat="1"/>
-    <w:lsdException w:name="Intense Quote" w:semiHidden="0" w:uiPriority="30" w:unhideWhenUsed="0" w:qFormat="1"/>
-    <w:lsdException w:name="Medium List 2 Accent 1" w:semiHidden="0" w:uiPriority="66" w:unhideWhenUsed="0"/>
-    <w:lsdException w:name="Medium Grid 1 Accent 1" w:semiHidden="0" w:uiPriority="67" w:unhideWhenUsed="0"/>
-    <w:lsdException w:name="Medium Grid 2 Accent 1" w:semiHidden="0" w:uiPriority="68" w:unhideWhenUsed="0"/>
-    <w:lsdException w:name="Medium Grid 3 Accent 1" w:semiHidden="0" w:uiPriority="69" w:unhideWhenUsed="0"/>
-    <w:lsdException w:name="Dark List Accent 1" w:semiHidden="0" w:uiPriority="70" w:unhideWhenUsed="0"/>
-    <w:lsdException w:name="Colorful Shading Accent 1" w:semiHidden="0" w:uiPriority="71" w:unhideWhenUsed="0"/>
-    <w:lsdException w:name="Colorful List Accent 1" w:semiHidden="0" w:uiPriority="72" w:unhideWhenUsed="0"/>
-    <w:lsdException w:name="Colorful Grid Accent 1" w:semiHidden="0" w:uiPriority="73" w:unhideWhenUsed="0"/>
-    <w:lsdException w:name="Light Shading Accent 2" w:semiHidden="0" w:uiPriority="60" w:unhideWhenUsed="0"/>
-    <w:lsdException w:name="Light List Accent 2" w:semiHidden="0" w:uiPriority="61" w:unhideWhenUsed="0"/>
-    <w:lsdException w:name="Light Grid Accent 2" w:semiHidden="0" w:uiPriority="62" w:unhideWhenUsed="0"/>
-    <w:lsdException w:name="Medium Shading 1 Accent 2" w:semiHidden="0" w:uiPriority="63" w:unhideWhenUsed="0"/>
-    <w:lsdException w:name="Medium Shading 2 Accent 2" w:semiHidden="0" w:uiPriority="64" w:unhideWhenUsed="0"/>
-    <w:lsdException w:name="Medium List 1 Accent 2" w:semiHidden="0" w:uiPriority="65" w:unhideWhenUsed="0"/>
-    <w:lsdException w:name="Medium List 2 Accent 2" w:semiHidden="0" w:uiPriority="66" w:unhideWhenUsed="0"/>
-    <w:lsdException w:name="Medium Grid 1 Accent 2" w:semiHidden="0" w:uiPriority="67" w:unhideWhenUsed="0"/>
-    <w:lsdException w:name="Medium Grid 2 Accent 2" w:semiHidden="0" w:uiPriority="68" w:unhideWhenUsed="0"/>
-    <w:lsdException w:name="Medium Grid 3 Accent 2" w:semiHidden="0" w:uiPriority="69" w:unhideWhenUsed="0"/>
-    <w:lsdException w:name="Dark List Accent 2" w:semiHidden="0" w:uiPriority="70" w:unhideWhenUsed="0"/>
-    <w:lsdException w:name="Colorful Shading Accent 2" w:semiHidden="0" w:uiPriority="71" w:unhideWhenUsed="0"/>
-    <w:lsdException w:name="Colorful List Accent 2" w:semiHidden="0" w:uiPriority="72" w:unhideWhenUsed="0"/>
-    <w:lsdException w:name="Colorful Grid Accent 2" w:semiHidden="0" w:uiPriority="73" w:unhideWhenUsed="0"/>
-    <w:lsdException w:name="Light Shading Accent 3" w:semiHidden="0" w:uiPriority="60" w:unhideWhenUsed="0"/>
-    <w:lsdException w:name="Light List Accent 3" w:semiHidden="0" w:uiPriority="61" w:unhideWhenUsed="0"/>
-    <w:lsdException w:name="Light Grid Accent 3" w:semiHidden="0" w:uiPriority="62" w:unhideWhenUsed="0"/>
-    <w:lsdException w:name="Medium Shading 1 Accent 3" w:semiHidden="0" w:uiPriority="63" w:unhideWhenUsed="0"/>
-    <w:lsdException w:name="Medium Shading 2 Accent 3" w:semiHidden="0" w:uiPriority="64" w:unhideWhenUsed="0"/>
-    <w:lsdException w:name="Medium List 1 Accent 3" w:semiHidden="0" w:uiPriority="65" w:unhideWhenUsed="0"/>
-    <w:lsdException w:name="Medium List 2 Accent 3" w:semiHidden="0" w:uiPriority="66" w:unhideWhenUsed="0"/>
-    <w:lsdException w:name="Medium Grid 1 Accent 3" w:semiHidden="0" w:uiPriority="67" w:unhideWhenUsed="0"/>
-    <w:lsdException w:name="Medium Grid 2 Accent 3" w:semiHidden="0" w:uiPriority="68" w:unhideWhenUsed="0"/>
-    <w:lsdException w:name="Medium Grid 3 Accent 3" w:semiHidden="0" w:uiPriority="69" w:unhideWhenUsed="0"/>
-    <w:lsdException w:name="Dark List Accent 3" w:semiHidden="0" w:uiPriority="70" w:unhideWhenUsed="0"/>
-    <w:lsdException w:name="Colorful Shading Accent 3" w:semiHidden="0" w:uiPriority="71" w:unhideWhenUsed="0"/>
-    <w:lsdException w:name="Colorful List Accent 3" w:semiHidden="0" w:uiPriority="72" w:unhideWhenUsed="0"/>
-    <w:lsdException w:name="Colorful Grid Accent 3" w:semiHidden="0" w:uiPriority="73" w:unhideWhenUsed="0"/>
-    <w:lsdException w:name="Light Shading Accent 4" w:semiHidden="0" w:uiPriority="60" w:unhideWhenUsed="0"/>
-    <w:lsdException w:name="Light List Accent 4" w:semiHidden="0" w:uiPriority="61" w:unhideWhenUsed="0"/>
-    <w:lsdException w:name="Light Grid Accent 4" w:semiHidden="0" w:uiPriority="62" w:unhideWhenUsed="0"/>
-    <w:lsdException w:name="Medium Shading 1 Accent 4" w:semiHidden="0" w:uiPriority="63" w:unhideWhenUsed="0"/>
-    <w:lsdException w:name="Medium Shading 2 Accent 4" w:semiHidden="0" w:uiPriority="64" w:unhideWhenUsed="0"/>
-    <w:lsdException w:name="Medium List 1 Accent 4" w:semiHidden="0" w:uiPriority="65" w:unhideWhenUsed="0"/>
-    <w:lsdException w:name="Medium List 2 Accent 4" w:semiHidden="0" w:uiPriority="66" w:unhideWhenUsed="0"/>
-    <w:lsdException w:name="Medium Grid 1 Accent 4" w:semiHidden="0" w:uiPriority="67" w:unhideWhenUsed="0"/>
-    <w:lsdException w:name="Medium Grid 2 Accent 4" w:semiHidden="0" w:uiPriority="68" w:unhideWhenUsed="0"/>
-    <w:lsdException w:name="Medium Grid 3 Accent 4" w:semiHidden="0" w:uiPriority="69" w:unhideWhenUsed="0"/>
-    <w:lsdException w:name="Dark List Accent 4" w:semiHidden="0" w:uiPriority="70" w:unhideWhenUsed="0"/>
-    <w:lsdException w:name="Colorful Shading Accent 4" w:semiHidden="0" w:uiPriority="71" w:unhideWhenUsed="0"/>
-    <w:lsdException w:name="Colorful List Accent 4" w:semiHidden="0" w:uiPriority="72" w:unhideWhenUsed="0"/>
-    <w:lsdException w:name="Colorful Grid Accent 4" w:semiHidden="0" w:uiPriority="73" w:unhideWhenUsed="0"/>
-    <w:lsdException w:name="Light Shading Accent 5" w:semiHidden="0" w:uiPriority="60" w:unhideWhenUsed="0"/>
-    <w:lsdException w:name="Light List Accent 5" w:semiHidden="0" w:uiPriority="61" w:unhideWhenUsed="0"/>
-    <w:lsdException w:name="Light Grid Accent 5" w:semiHidden="0" w:uiPriority="62" w:unhideWhenUsed="0"/>
-    <w:lsdException w:name="Medium Shading 1 Accent 5" w:semiHidden="0" w:uiPriority="63" w:unhideWhenUsed="0"/>
-    <w:lsdException w:name="Medium Shading 2 Accent 5" w:semiHidden="0" w:uiPriority="64" w:unhideWhenUsed="0"/>
-    <w:lsdException w:name="Medium List 1 Accent 5" w:semiHidden="0" w:uiPriority="65" w:unhideWhenUsed="0"/>
-    <w:lsdException w:name="Medium List 2 Accent 5" w:semiHidden="0" w:uiPriority="66" w:unhideWhenUsed="0"/>
-    <w:lsdException w:name="Medium Grid 1 Accent 5" w:semiHidden="0" w:uiPriority="67" w:unhideWhenUsed="0"/>
-    <w:lsdException w:name="Medium Grid 2 Accent 5" w:semiHidden="0" w:uiPriority="68" w:unhideWhenUsed="0"/>
-    <w:lsdException w:name="Medium Grid 3 Accent 5" w:semiHidden="0" w:uiPriority="69" w:unhideWhenUsed="0"/>
-    <w:lsdException w:name="Dark List Accent 5" w:semiHidden="0" w:uiPriority="70" w:unhideWhenUsed="0"/>
-    <w:lsdException w:name="Colorful Shading Accent 5" w:semiHidden="0" w:uiPriority="71" w:unhideWhenUsed="0"/>
-    <w:lsdException w:name="Colorful List Accent 5" w:semiHidden="0" w:uiPriority="72" w:unhideWhenUsed="0"/>
-    <w:lsdException w:name="Colorful Grid Accent 5" w:semiHidden="0" w:uiPriority="73" w:unhideWhenUsed="0"/>
-    <w:lsdException w:name="Light Shading Accent 6" w:semiHidden="0" w:uiPriority="60" w:unhideWhenUsed="0"/>
-    <w:lsdException w:name="Light List Accent 6" w:semiHidden="0" w:uiPriority="61" w:unhideWhenUsed="0"/>
-    <w:lsdException w:name="Light Grid Accent 6" w:semiHidden="0" w:uiPriority="62" w:unhideWhenUsed="0"/>
-    <w:lsdException w:name="Medium Shading 1 Accent 6" w:semiHidden="0" w:uiPriority="63" w:unhideWhenUsed="0"/>
-    <w:lsdException w:name="Medium Shading 2 Accent 6" w:semiHidden="0" w:uiPriority="64" w:unhideWhenUsed="0"/>
-    <w:lsdException w:name="Medium List 1 Accent 6" w:semiHidden="0" w:uiPriority="65" w:unhideWhenUsed="0"/>
-    <w:lsdException w:name="Medium List 2 Accent 6" w:semiHidden="0" w:uiPriority="66" w:unhideWhenUsed="0"/>
-    <w:lsdException w:name="Medium Grid 1 Accent 6" w:semiHidden="0" w:uiPriority="67" w:unhideWhenUsed="0"/>
-    <w:lsdException w:name="Medium Grid 2 Accent 6" w:semiHidden="0" w:uiPriority="68" w:unhideWhenUsed="0"/>
-    <w:lsdException w:name="Medium Grid 3 Accent 6" w:semiHidden="0" w:uiPriority="69" w:unhideWhenUsed="0"/>
-    <w:lsdException w:name="Dark List Accent 6" w:semiHidden="0" w:uiPriority="70" w:unhideWhenUsed="0"/>
-    <w:lsdException w:name="Colorful Shading Accent 6" w:semiHidden="0" w:uiPriority="71" w:unhideWhenUsed="0"/>
-    <w:lsdException w:name="Colorful List Accent 6" w:semiHidden="0" w:uiPriority="72" w:unhideWhenUsed="0"/>
-    <w:lsdException w:name="Colorful Grid Accent 6" w:semiHidden="0" w:uiPriority="73" w:unhideWhenUsed="0"/>
-    <w:lsdException w:name="Subtle Emphasis" w:semiHidden="0" w:uiPriority="19" w:unhideWhenUsed="0" w:qFormat="1"/>
-    <w:lsdException w:name="Intense Emphasis" w:semiHidden="0" w:uiPriority="21" w:unhideWhenUsed="0" w:qFormat="1"/>
-    <w:lsdException w:name="Subtle Reference" w:semiHidden="0" w:uiPriority="31" w:unhideWhenUsed="0" w:qFormat="1"/>
-    <w:lsdException w:name="Intense Reference" w:semiHidden="0" w:uiPriority="32" w:unhideWhenUsed="0" w:qFormat="1"/>
-    <w:lsdException w:name="Book Title" w:semiHidden="0" w:uiPriority="33" w:unhideWhenUsed="0" w:qFormat="1"/>
-    <w:lsdException w:name="Bibliography" w:uiPriority="37"/>
-    <w:lsdException w:name="TOC Heading" w:uiPriority="39" w:qFormat="1"/>
-  </w:latentStyles>
-  <w:style w:type="paragraph" w:default="1" w:styleId="Normal">
-    <w:name w:val="Normal"/>
-    <w:qFormat/>
-  </w:style>
-  <w:style w:type="character" w:default="1" w:styleId="DefaultParagraphFont">
-    <w:name w:val="Default Paragraph Font"/>
-    <w:uiPriority w:val="1"/>
-    <w:semiHidden/>
-    <w:unhideWhenUsed/>
-  </w:style>
-  <w:style w:type="table" w:default="1" w:styleId="TableNormal">
-    <w:name w:val="Normal Table"/>
-    <w:uiPriority w:val="99"/>
-    <w:semiHidden/>
-    <w:unhideWhenUsed/>
-    <w:tblPr>
-      <w:tblInd w:w="0" w:type="dxa"/>
-      <w:tblCellMar>
-        <w:top w:w="0" w:type="dxa"/>
-        <w:left w:w="108" w:type="dxa"/>
-        <w:bottom w:w="0" w:type="dxa"/>
-        <w:right w:w="108" w:type="dxa"/>
-      </w:tblCellMar>
-    </w:tblPr>
-  </w:style>
-  <w:style w:type="numbering" w:default="1" w:styleId="NoList">
-    <w:name w:val="No List"/>
-    <w:uiPriority w:val="99"/>
-    <w:semiHidden/>
-    <w:unhideWhenUsed/>
-  </w:style>
-  <w:style w:type="character" w:styleId="Hyperlink">
-    <w:name w:val="Hyperlink"/>
+  <w:style w:type="character" w:customStyle="1" w:styleId="Heading2Char">
+    <w:name w:val="Heading 2 Char"/>
     <w:basedOn w:val="DefaultParagraphFont"/>
-    <w:uiPriority w:val="99"/>
-    <w:semiHidden/>
-    <w:unhideWhenUsed/>
-    <w:rsid w:val="0048568D"/>
+    <w:link w:val="Heading2"/>
+    <w:uiPriority w:val="9"/>
+    <w:rsid w:val="00A32B36"/>
     <w:rPr>
-      <w:color w:val="0000FF"/>
-      <w:u w:val="single"/>
+      <w:rFonts w:ascii="Times New Roman" w:eastAsia="Times New Roman" w:hAnsi="Times New Roman" w:cs="Times New Roman"/>
+      <w:b/>
+      <w:bCs/>
+      <w:sz w:val="36"/>
+      <w:szCs w:val="36"/>
+      <w:lang w:eastAsia="en-PH"/>
     </w:rPr>
   </w:style>
-  <w:style w:type="paragraph" w:styleId="NormalWeb">
-    <w:name w:val="Normal (Web)"/>
-    <w:basedOn w:val="Normal"/>
-    <w:uiPriority w:val="99"/>
-    <w:semiHidden/>
-    <w:unhideWhenUsed/>
-    <w:rsid w:val="0048568D"/>
-    <w:pPr>
-      <w:spacing w:before="100" w:beforeAutospacing="1" w:after="100" w:afterAutospacing="1" w:line="240" w:lineRule="auto"/>
-    </w:pPr>
-    <w:rPr>
-      <w:rFonts w:ascii="Times New Roman" w:eastAsia="Times New Roman" w:hAnsi="Times New Roman" w:cs="Times New Roman"/>
-      <w:sz w:val="24"/>
-      <w:szCs w:val="24"/>
-      <w:lang w:val="en-US"/>
-    </w:rPr>
-  </w:style>
-  <w:style w:type="paragraph" w:styleId="ListParagraph">
-    <w:name w:val="List Paragraph"/>
-    <w:basedOn w:val="Normal"/>
-    <w:uiPriority w:val="34"/>
-    <w:qFormat/>
-    <w:rsid w:val="0048568D"/>
-    <w:pPr>
-      <w:spacing w:after="200" w:line="276" w:lineRule="auto"/>
-      <w:ind w:left="720"/>
-      <w:contextualSpacing/>
-    </w:pPr>
-    <w:rPr>
-      <w:lang w:val="en-US"/>
-    </w:rPr>
-  </w:style>
-  <w:style w:type="paragraph" w:styleId="BalloonText">
-    <w:name w:val="Balloon Text"/>
-    <w:basedOn w:val="Normal"/>
-    <w:link w:val="BalloonTextChar"/>
-    <w:uiPriority w:val="99"/>
-    <w:semiHidden/>
-    <w:unhideWhenUsed/>
-    <w:rsid w:val="00420BC2"/>
-    <w:pPr>
-      <w:spacing w:after="0" w:line="240" w:lineRule="auto"/>
-    </w:pPr>
-    <w:rPr>
-      <w:rFonts w:ascii="Tahoma" w:hAnsi="Tahoma" w:cs="Tahoma"/>
-      <w:sz w:val="16"/>
-      <w:szCs w:val="16"/>
-    </w:rPr>
-  </w:style>
-  <w:style w:type="character" w:customStyle="1" w:styleId="BalloonTextChar">
-    <w:name w:val="Balloon Text Char"/>
+  <w:style w:type="character" w:customStyle="1" w:styleId="itemprop">
+    <w:name w:val="itemprop"/>
     <w:basedOn w:val="DefaultParagraphFont"/>
-    <w:link w:val="BalloonText"/>
-    <w:uiPriority w:val="99"/>
-    <w:semiHidden/>
-    <w:rsid w:val="00420BC2"/>
-    <w:rPr>
-      <w:rFonts w:ascii="Tahoma" w:hAnsi="Tahoma" w:cs="Tahoma"/>
-      <w:sz w:val="16"/>
-      <w:szCs w:val="16"/>
-    </w:rPr>
+    <w:rsid w:val="00A32B36"/>
   </w:style>
 </w:styles>
 </file>
@@ -4759,7 +5428,7 @@
   <a:extraClrSchemeLst/>
   <a:extLst>
     <a:ext uri="{05A4C25C-085E-4340-85A3-A5531E510DB2}">
-      <thm15:themeFamily xmlns:thm15="http://schemas.microsoft.com/office/thememl/2012/main" xmlns="" name="Office Theme" id="{62F939B6-93AF-4DB8-9C6B-D6C7DFDC589F}" vid="{4A3C46E8-61CC-4603-A589-7422A47A8E4A}"/>
+      <thm15:themeFamily xmlns:thm15="http://schemas.microsoft.com/office/thememl/2012/main" name="Office Theme" id="{62F939B6-93AF-4DB8-9C6B-D6C7DFDC589F}" vid="{4A3C46E8-61CC-4603-A589-7422A47A8E4A}"/>
     </a:ext>
   </a:extLst>
 </a:theme>

</xml_diff>

<commit_message>
Captain America The First Avenger
</commit_message>
<xml_diff>
--- a/Marvel Movie Information.docx
+++ b/Marvel Movie Information.docx
@@ -18,8 +18,8 @@
         </w:rPr>
       </w:pPr>
       <w:r>
-        <w:object w:dxaOrig="2626" w:dyaOrig="3859">
-          <v:rect xmlns:o="urn:schemas-microsoft-com:office:office" xmlns:v="urn:schemas-microsoft-com:vml" id="rectole0000000000" style="width:131.300000pt;height:192.950000pt" o:preferrelative="t" o:ole="">
+        <w:object w:dxaOrig="2652" w:dyaOrig="3907">
+          <v:rect xmlns:o="urn:schemas-microsoft-com:office:office" xmlns:v="urn:schemas-microsoft-com:vml" id="rectole0000000000" style="width:132.600000pt;height:195.350000pt" o:preferrelative="t" o:ole="">
             <o:lock v:ext="edit"/>
             <v:imagedata xmlns:r="http://schemas.openxmlformats.org/officeDocument/2006/relationships" r:id="docRId1" o:title=""/>
           </v:rect>
@@ -318,8 +318,8 @@
         </w:rPr>
       </w:pPr>
       <w:r>
-        <w:object w:dxaOrig="475" w:dyaOrig="648">
-          <v:rect xmlns:o="urn:schemas-microsoft-com:office:office" xmlns:v="urn:schemas-microsoft-com:vml" id="rectole0000000003" style="width:23.750000pt;height:32.400000pt" o:preferrelative="t" o:ole="">
+        <w:object w:dxaOrig="485" w:dyaOrig="648">
+          <v:rect xmlns:o="urn:schemas-microsoft-com:office:office" xmlns:v="urn:schemas-microsoft-com:vml" id="rectole0000000003" style="width:24.250000pt;height:32.400000pt" o:preferrelative="t" o:ole="">
             <o:lock v:ext="edit"/>
             <v:imagedata xmlns:r="http://schemas.openxmlformats.org/officeDocument/2006/relationships" r:id="docRId7" o:title=""/>
           </v:rect>
@@ -498,8 +498,8 @@
         </w:rPr>
       </w:pPr>
       <w:r>
-        <w:object w:dxaOrig="2626" w:dyaOrig="3859">
-          <v:rect xmlns:o="urn:schemas-microsoft-com:office:office" xmlns:v="urn:schemas-microsoft-com:vml" id="rectole0000000005" style="width:131.300000pt;height:192.950000pt" o:preferrelative="t" o:ole="">
+        <w:object w:dxaOrig="2652" w:dyaOrig="3907">
+          <v:rect xmlns:o="urn:schemas-microsoft-com:office:office" xmlns:v="urn:schemas-microsoft-com:vml" id="rectole0000000005" style="width:132.600000pt;height:195.350000pt" o:preferrelative="t" o:ole="">
             <o:lock v:ext="edit"/>
             <v:imagedata xmlns:r="http://schemas.openxmlformats.org/officeDocument/2006/relationships" r:id="docRId11" o:title=""/>
           </v:rect>
@@ -696,8 +696,8 @@
         </w:rPr>
       </w:pPr>
       <w:r>
-        <w:object w:dxaOrig="460" w:dyaOrig="633">
-          <v:rect xmlns:o="urn:schemas-microsoft-com:office:office" xmlns:v="urn:schemas-microsoft-com:vml" id="rectole0000000006" style="width:23.000000pt;height:31.650000pt" o:preferrelative="t" o:ole="">
+        <w:object w:dxaOrig="465" w:dyaOrig="648">
+          <v:rect xmlns:o="urn:schemas-microsoft-com:office:office" xmlns:v="urn:schemas-microsoft-com:vml" id="rectole0000000006" style="width:23.250000pt;height:32.400000pt" o:preferrelative="t" o:ole="">
             <o:lock v:ext="edit"/>
             <v:imagedata xmlns:r="http://schemas.openxmlformats.org/officeDocument/2006/relationships" r:id="docRId13" o:title=""/>
           </v:rect>
@@ -757,8 +757,8 @@
         </w:rPr>
       </w:pPr>
       <w:r>
-        <w:object w:dxaOrig="460" w:dyaOrig="633">
-          <v:rect xmlns:o="urn:schemas-microsoft-com:office:office" xmlns:v="urn:schemas-microsoft-com:vml" id="rectole0000000007" style="width:23.000000pt;height:31.650000pt" o:preferrelative="t" o:ole="">
+        <w:object w:dxaOrig="465" w:dyaOrig="648">
+          <v:rect xmlns:o="urn:schemas-microsoft-com:office:office" xmlns:v="urn:schemas-microsoft-com:vml" id="rectole0000000007" style="width:23.250000pt;height:32.400000pt" o:preferrelative="t" o:ole="">
             <o:lock v:ext="edit"/>
             <v:imagedata xmlns:r="http://schemas.openxmlformats.org/officeDocument/2006/relationships" r:id="docRId15" o:title=""/>
           </v:rect>
@@ -818,8 +818,8 @@
         </w:rPr>
       </w:pPr>
       <w:r>
-        <w:object w:dxaOrig="460" w:dyaOrig="633">
-          <v:rect xmlns:o="urn:schemas-microsoft-com:office:office" xmlns:v="urn:schemas-microsoft-com:vml" id="rectole0000000008" style="width:23.000000pt;height:31.650000pt" o:preferrelative="t" o:ole="">
+        <w:object w:dxaOrig="465" w:dyaOrig="648">
+          <v:rect xmlns:o="urn:schemas-microsoft-com:office:office" xmlns:v="urn:schemas-microsoft-com:vml" id="rectole0000000008" style="width:23.250000pt;height:32.400000pt" o:preferrelative="t" o:ole="">
             <o:lock v:ext="edit"/>
             <v:imagedata xmlns:r="http://schemas.openxmlformats.org/officeDocument/2006/relationships" r:id="docRId17" o:title=""/>
           </v:rect>
@@ -853,8 +853,8 @@
         </w:rPr>
       </w:pPr>
       <w:r>
-        <w:object w:dxaOrig="460" w:dyaOrig="633">
-          <v:rect xmlns:o="urn:schemas-microsoft-com:office:office" xmlns:v="urn:schemas-microsoft-com:vml" id="rectole0000000009" style="width:23.000000pt;height:31.650000pt" o:preferrelative="t" o:ole="">
+        <w:object w:dxaOrig="465" w:dyaOrig="648">
+          <v:rect xmlns:o="urn:schemas-microsoft-com:office:office" xmlns:v="urn:schemas-microsoft-com:vml" id="rectole0000000009" style="width:23.250000pt;height:32.400000pt" o:preferrelative="t" o:ole="">
             <o:lock v:ext="edit"/>
             <v:imagedata xmlns:r="http://schemas.openxmlformats.org/officeDocument/2006/relationships" r:id="docRId19" o:title=""/>
           </v:rect>
@@ -1599,29 +1599,7 @@
           <w:sz w:val="24"/>
           <w:shd w:fill="FFFFFF" w:val="clear"/>
         </w:rPr>
-        <w:t xml:space="preserve"> James </w:t>
-      </w:r>
-      <w:r>
-        <w:rPr>
-          <w:rFonts w:ascii="Calibri" w:hAnsi="Calibri" w:cs="Calibri" w:eastAsia="Calibri"/>
-          <w:color w:val="222222"/>
-          <w:spacing w:val="0"/>
-          <w:position w:val="0"/>
-          <w:sz w:val="24"/>
-          <w:shd w:fill="FFFFFF" w:val="clear"/>
-        </w:rPr>
-        <w:t xml:space="preserve">“</w:t>
-      </w:r>
-      <w:r>
-        <w:rPr>
-          <w:rFonts w:ascii="Calibri" w:hAnsi="Calibri" w:cs="Calibri" w:eastAsia="Calibri"/>
-          <w:color w:val="222222"/>
-          <w:spacing w:val="0"/>
-          <w:position w:val="0"/>
-          <w:sz w:val="24"/>
-          <w:shd w:fill="FFFFFF" w:val="clear"/>
-        </w:rPr>
-        <w:t xml:space="preserve">Rhodey” Rhodes.</w:t>
+        <w:t xml:space="preserve"> James “Rhodey” Rhodes.</w:t>
       </w:r>
     </w:p>
     <w:p>
@@ -2142,8 +2120,8 @@
         </w:rPr>
       </w:pPr>
       <w:r>
-        <w:object w:dxaOrig="3168" w:dyaOrig="4694">
-          <v:rect xmlns:o="urn:schemas-microsoft-com:office:office" xmlns:v="urn:schemas-microsoft-com:vml" id="rectole0000000010" style="width:158.400000pt;height:234.700000pt" o:preferrelative="t" o:ole="">
+        <w:object w:dxaOrig="3199" w:dyaOrig="4758">
+          <v:rect xmlns:o="urn:schemas-microsoft-com:office:office" xmlns:v="urn:schemas-microsoft-com:vml" id="rectole0000000010" style="width:159.950000pt;height:237.900000pt" o:preferrelative="t" o:ole="">
             <o:lock v:ext="edit"/>
             <v:imagedata xmlns:r="http://schemas.openxmlformats.org/officeDocument/2006/relationships" r:id="docRId26" o:title=""/>
           </v:rect>
@@ -2258,8 +2236,8 @@
         </w:rPr>
       </w:pPr>
       <w:r>
-        <w:object w:dxaOrig="561" w:dyaOrig="772">
-          <v:rect xmlns:o="urn:schemas-microsoft-com:office:office" xmlns:v="urn:schemas-microsoft-com:vml" id="rectole0000000011" style="width:28.050000pt;height:38.600000pt" o:preferrelative="t" o:ole="">
+        <w:object w:dxaOrig="566" w:dyaOrig="789">
+          <v:rect xmlns:o="urn:schemas-microsoft-com:office:office" xmlns:v="urn:schemas-microsoft-com:vml" id="rectole0000000011" style="width:28.300000pt;height:39.450000pt" o:preferrelative="t" o:ole="">
             <o:lock v:ext="edit"/>
             <v:imagedata xmlns:r="http://schemas.openxmlformats.org/officeDocument/2006/relationships" r:id="docRId28" o:title=""/>
           </v:rect>
@@ -2297,8 +2275,8 @@
         </w:rPr>
       </w:pPr>
       <w:r>
-        <w:object w:dxaOrig="561" w:dyaOrig="772">
-          <v:rect xmlns:o="urn:schemas-microsoft-com:office:office" xmlns:v="urn:schemas-microsoft-com:vml" id="rectole0000000012" style="width:28.050000pt;height:38.600000pt" o:preferrelative="t" o:ole="">
+        <w:object w:dxaOrig="566" w:dyaOrig="789">
+          <v:rect xmlns:o="urn:schemas-microsoft-com:office:office" xmlns:v="urn:schemas-microsoft-com:vml" id="rectole0000000012" style="width:28.300000pt;height:39.450000pt" o:preferrelative="t" o:ole="">
             <o:lock v:ext="edit"/>
             <v:imagedata xmlns:r="http://schemas.openxmlformats.org/officeDocument/2006/relationships" r:id="docRId30" o:title=""/>
           </v:rect>
@@ -2349,8 +2327,8 @@
         </w:rPr>
       </w:pPr>
       <w:r>
-        <w:object w:dxaOrig="561" w:dyaOrig="772">
-          <v:rect xmlns:o="urn:schemas-microsoft-com:office:office" xmlns:v="urn:schemas-microsoft-com:vml" id="rectole0000000013" style="width:28.050000pt;height:38.600000pt" o:preferrelative="t" o:ole="">
+        <w:object w:dxaOrig="566" w:dyaOrig="789">
+          <v:rect xmlns:o="urn:schemas-microsoft-com:office:office" xmlns:v="urn:schemas-microsoft-com:vml" id="rectole0000000013" style="width:28.300000pt;height:39.450000pt" o:preferrelative="t" o:ole="">
             <o:lock v:ext="edit"/>
             <v:imagedata xmlns:r="http://schemas.openxmlformats.org/officeDocument/2006/relationships" r:id="docRId32" o:title=""/>
           </v:rect>
@@ -2375,8 +2353,8 @@
         <w:br/>
       </w:r>
       <w:r>
-        <w:object w:dxaOrig="561" w:dyaOrig="771">
-          <v:rect xmlns:o="urn:schemas-microsoft-com:office:office" xmlns:v="urn:schemas-microsoft-com:vml" id="rectole0000000014" style="width:28.050000pt;height:38.550000pt" o:preferrelative="t" o:ole="">
+        <w:object w:dxaOrig="566" w:dyaOrig="789">
+          <v:rect xmlns:o="urn:schemas-microsoft-com:office:office" xmlns:v="urn:schemas-microsoft-com:vml" id="rectole0000000014" style="width:28.300000pt;height:39.450000pt" o:preferrelative="t" o:ole="">
             <o:lock v:ext="edit"/>
             <v:imagedata xmlns:r="http://schemas.openxmlformats.org/officeDocument/2006/relationships" r:id="docRId34" o:title=""/>
           </v:rect>
@@ -2427,8 +2405,8 @@
         </w:rPr>
       </w:pPr>
       <w:r>
-        <w:object w:dxaOrig="596" w:dyaOrig="820">
-          <v:rect xmlns:o="urn:schemas-microsoft-com:office:office" xmlns:v="urn:schemas-microsoft-com:vml" id="rectole0000000015" style="width:29.800000pt;height:41.000000pt" o:preferrelative="t" o:ole="">
+        <w:object w:dxaOrig="607" w:dyaOrig="829">
+          <v:rect xmlns:o="urn:schemas-microsoft-com:office:office" xmlns:v="urn:schemas-microsoft-com:vml" id="rectole0000000015" style="width:30.350000pt;height:41.450000pt" o:preferrelative="t" o:ole="">
             <o:lock v:ext="edit"/>
             <v:imagedata xmlns:r="http://schemas.openxmlformats.org/officeDocument/2006/relationships" r:id="docRId36" o:title=""/>
           </v:rect>
@@ -2479,8 +2457,8 @@
         </w:rPr>
       </w:pPr>
       <w:r>
-        <w:object w:dxaOrig="606" w:dyaOrig="835">
-          <v:rect xmlns:o="urn:schemas-microsoft-com:office:office" xmlns:v="urn:schemas-microsoft-com:vml" id="rectole0000000016" style="width:30.300000pt;height:41.750000pt" o:preferrelative="t" o:ole="">
+        <w:object w:dxaOrig="607" w:dyaOrig="850">
+          <v:rect xmlns:o="urn:schemas-microsoft-com:office:office" xmlns:v="urn:schemas-microsoft-com:vml" id="rectole0000000016" style="width:30.350000pt;height:42.500000pt" o:preferrelative="t" o:ole="">
             <o:lock v:ext="edit"/>
             <v:imagedata xmlns:r="http://schemas.openxmlformats.org/officeDocument/2006/relationships" r:id="docRId38" o:title=""/>
           </v:rect>
@@ -2516,8 +2494,8 @@
         </w:rPr>
       </w:pPr>
       <w:r>
-        <w:object w:dxaOrig="3168" w:dyaOrig="4694">
-          <v:rect xmlns:o="urn:schemas-microsoft-com:office:office" xmlns:v="urn:schemas-microsoft-com:vml" id="rectole0000000017" style="width:158.400000pt;height:234.700000pt" o:preferrelative="t" o:ole="">
+        <w:object w:dxaOrig="3199" w:dyaOrig="4758">
+          <v:rect xmlns:o="urn:schemas-microsoft-com:office:office" xmlns:v="urn:schemas-microsoft-com:vml" id="rectole0000000017" style="width:159.950000pt;height:237.900000pt" o:preferrelative="t" o:ole="">
             <o:lock v:ext="edit"/>
             <v:imagedata xmlns:r="http://schemas.openxmlformats.org/officeDocument/2006/relationships" r:id="docRId40" o:title=""/>
           </v:rect>
@@ -2661,8 +2639,8 @@
         </w:rPr>
       </w:pPr>
       <w:r>
-        <w:object w:dxaOrig="460" w:dyaOrig="633">
-          <v:rect xmlns:o="urn:schemas-microsoft-com:office:office" xmlns:v="urn:schemas-microsoft-com:vml" id="rectole0000000018" style="width:23.000000pt;height:31.650000pt" o:preferrelative="t" o:ole="">
+        <w:object w:dxaOrig="465" w:dyaOrig="648">
+          <v:rect xmlns:o="urn:schemas-microsoft-com:office:office" xmlns:v="urn:schemas-microsoft-com:vml" id="rectole0000000018" style="width:23.250000pt;height:32.400000pt" o:preferrelative="t" o:ole="">
             <o:lock v:ext="edit"/>
             <v:imagedata xmlns:r="http://schemas.openxmlformats.org/officeDocument/2006/relationships" r:id="docRId42" o:title=""/>
           </v:rect>
@@ -2713,8 +2691,8 @@
         </w:rPr>
       </w:pPr>
       <w:r>
-        <w:object w:dxaOrig="460" w:dyaOrig="633">
-          <v:rect xmlns:o="urn:schemas-microsoft-com:office:office" xmlns:v="urn:schemas-microsoft-com:vml" id="rectole0000000019" style="width:23.000000pt;height:31.650000pt" o:preferrelative="t" o:ole="">
+        <w:object w:dxaOrig="465" w:dyaOrig="648">
+          <v:rect xmlns:o="urn:schemas-microsoft-com:office:office" xmlns:v="urn:schemas-microsoft-com:vml" id="rectole0000000019" style="width:23.250000pt;height:32.400000pt" o:preferrelative="t" o:ole="">
             <o:lock v:ext="edit"/>
             <v:imagedata xmlns:r="http://schemas.openxmlformats.org/officeDocument/2006/relationships" r:id="docRId44" o:title=""/>
           </v:rect>
@@ -2765,8 +2743,8 @@
         </w:rPr>
       </w:pPr>
       <w:r>
-        <w:object w:dxaOrig="460" w:dyaOrig="633">
-          <v:rect xmlns:o="urn:schemas-microsoft-com:office:office" xmlns:v="urn:schemas-microsoft-com:vml" id="rectole0000000020" style="width:23.000000pt;height:31.650000pt" o:preferrelative="t" o:ole="">
+        <w:object w:dxaOrig="465" w:dyaOrig="648">
+          <v:rect xmlns:o="urn:schemas-microsoft-com:office:office" xmlns:v="urn:schemas-microsoft-com:vml" id="rectole0000000020" style="width:23.250000pt;height:32.400000pt" o:preferrelative="t" o:ole="">
             <o:lock v:ext="edit"/>
             <v:imagedata xmlns:r="http://schemas.openxmlformats.org/officeDocument/2006/relationships" r:id="docRId46" o:title=""/>
           </v:rect>
@@ -2790,8 +2768,8 @@
         <w:br/>
       </w:r>
       <w:r>
-        <w:object w:dxaOrig="460" w:dyaOrig="633">
-          <v:rect xmlns:o="urn:schemas-microsoft-com:office:office" xmlns:v="urn:schemas-microsoft-com:vml" id="rectole0000000021" style="width:23.000000pt;height:31.650000pt" o:preferrelative="t" o:ole="">
+        <w:object w:dxaOrig="465" w:dyaOrig="648">
+          <v:rect xmlns:o="urn:schemas-microsoft-com:office:office" xmlns:v="urn:schemas-microsoft-com:vml" id="rectole0000000021" style="width:23.250000pt;height:32.400000pt" o:preferrelative="t" o:ole="">
             <o:lock v:ext="edit"/>
             <v:imagedata xmlns:r="http://schemas.openxmlformats.org/officeDocument/2006/relationships" r:id="docRId48" o:title=""/>
           </v:rect>
@@ -2842,8 +2820,8 @@
         </w:rPr>
       </w:pPr>
       <w:r>
-        <w:object w:dxaOrig="460" w:dyaOrig="633">
-          <v:rect xmlns:o="urn:schemas-microsoft-com:office:office" xmlns:v="urn:schemas-microsoft-com:vml" id="rectole0000000022" style="width:23.000000pt;height:31.650000pt" o:preferrelative="t" o:ole="">
+        <w:object w:dxaOrig="465" w:dyaOrig="648">
+          <v:rect xmlns:o="urn:schemas-microsoft-com:office:office" xmlns:v="urn:schemas-microsoft-com:vml" id="rectole0000000022" style="width:23.250000pt;height:32.400000pt" o:preferrelative="t" o:ole="">
             <o:lock v:ext="edit"/>
             <v:imagedata xmlns:r="http://schemas.openxmlformats.org/officeDocument/2006/relationships" r:id="docRId50" o:title=""/>
           </v:rect>
@@ -2894,8 +2872,8 @@
         </w:rPr>
       </w:pPr>
       <w:r>
-        <w:object w:dxaOrig="460" w:dyaOrig="633">
-          <v:rect xmlns:o="urn:schemas-microsoft-com:office:office" xmlns:v="urn:schemas-microsoft-com:vml" id="rectole0000000023" style="width:23.000000pt;height:31.650000pt" o:preferrelative="t" o:ole="">
+        <w:object w:dxaOrig="465" w:dyaOrig="648">
+          <v:rect xmlns:o="urn:schemas-microsoft-com:office:office" xmlns:v="urn:schemas-microsoft-com:vml" id="rectole0000000023" style="width:23.250000pt;height:32.400000pt" o:preferrelative="t" o:ole="">
             <o:lock v:ext="edit"/>
             <v:imagedata xmlns:r="http://schemas.openxmlformats.org/officeDocument/2006/relationships" r:id="docRId52" o:title=""/>
           </v:rect>
@@ -2946,8 +2924,8 @@
         </w:rPr>
       </w:pPr>
       <w:r>
-        <w:object w:dxaOrig="460" w:dyaOrig="633">
-          <v:rect xmlns:o="urn:schemas-microsoft-com:office:office" xmlns:v="urn:schemas-microsoft-com:vml" id="rectole0000000024" style="width:23.000000pt;height:31.650000pt" o:preferrelative="t" o:ole="">
+        <w:object w:dxaOrig="465" w:dyaOrig="648">
+          <v:rect xmlns:o="urn:schemas-microsoft-com:office:office" xmlns:v="urn:schemas-microsoft-com:vml" id="rectole0000000024" style="width:23.250000pt;height:32.400000pt" o:preferrelative="t" o:ole="">
             <o:lock v:ext="edit"/>
             <v:imagedata xmlns:r="http://schemas.openxmlformats.org/officeDocument/2006/relationships" r:id="docRId54" o:title=""/>
           </v:rect>
@@ -3303,8 +3281,8 @@
         </w:rPr>
       </w:pPr>
       <w:r>
-        <w:object w:dxaOrig="561" w:dyaOrig="772">
-          <v:rect xmlns:o="urn:schemas-microsoft-com:office:office" xmlns:v="urn:schemas-microsoft-com:vml" id="rectole0000000025" style="width:28.050000pt;height:38.600000pt" o:preferrelative="t" o:ole="">
+        <w:object w:dxaOrig="566" w:dyaOrig="789">
+          <v:rect xmlns:o="urn:schemas-microsoft-com:office:office" xmlns:v="urn:schemas-microsoft-com:vml" id="rectole0000000025" style="width:28.300000pt;height:39.450000pt" o:preferrelative="t" o:ole="">
             <o:lock v:ext="edit"/>
             <v:imagedata xmlns:r="http://schemas.openxmlformats.org/officeDocument/2006/relationships" r:id="docRId56" o:title=""/>
           </v:rect>
@@ -3341,8 +3319,8 @@
         </w:rPr>
       </w:pPr>
       <w:r>
-        <w:object w:dxaOrig="561" w:dyaOrig="772">
-          <v:rect xmlns:o="urn:schemas-microsoft-com:office:office" xmlns:v="urn:schemas-microsoft-com:vml" id="rectole0000000026" style="width:28.050000pt;height:38.600000pt" o:preferrelative="t" o:ole="">
+        <w:object w:dxaOrig="566" w:dyaOrig="789">
+          <v:rect xmlns:o="urn:schemas-microsoft-com:office:office" xmlns:v="urn:schemas-microsoft-com:vml" id="rectole0000000026" style="width:28.300000pt;height:39.450000pt" o:preferrelative="t" o:ole="">
             <o:lock v:ext="edit"/>
             <v:imagedata xmlns:r="http://schemas.openxmlformats.org/officeDocument/2006/relationships" r:id="docRId58" o:title=""/>
           </v:rect>
@@ -3393,8 +3371,8 @@
         </w:rPr>
       </w:pPr>
       <w:r>
-        <w:object w:dxaOrig="561" w:dyaOrig="772">
-          <v:rect xmlns:o="urn:schemas-microsoft-com:office:office" xmlns:v="urn:schemas-microsoft-com:vml" id="rectole0000000027" style="width:28.050000pt;height:38.600000pt" o:preferrelative="t" o:ole="">
+        <w:object w:dxaOrig="566" w:dyaOrig="789">
+          <v:rect xmlns:o="urn:schemas-microsoft-com:office:office" xmlns:v="urn:schemas-microsoft-com:vml" id="rectole0000000027" style="width:28.300000pt;height:39.450000pt" o:preferrelative="t" o:ole="">
             <o:lock v:ext="edit"/>
             <v:imagedata xmlns:r="http://schemas.openxmlformats.org/officeDocument/2006/relationships" r:id="docRId60" o:title=""/>
           </v:rect>
@@ -3419,8 +3397,8 @@
         <w:br/>
       </w:r>
       <w:r>
-        <w:object w:dxaOrig="561" w:dyaOrig="771">
-          <v:rect xmlns:o="urn:schemas-microsoft-com:office:office" xmlns:v="urn:schemas-microsoft-com:vml" id="rectole0000000028" style="width:28.050000pt;height:38.550000pt" o:preferrelative="t" o:ole="">
+        <w:object w:dxaOrig="566" w:dyaOrig="789">
+          <v:rect xmlns:o="urn:schemas-microsoft-com:office:office" xmlns:v="urn:schemas-microsoft-com:vml" id="rectole0000000028" style="width:28.300000pt;height:39.450000pt" o:preferrelative="t" o:ole="">
             <o:lock v:ext="edit"/>
             <v:imagedata xmlns:r="http://schemas.openxmlformats.org/officeDocument/2006/relationships" r:id="docRId62" o:title=""/>
           </v:rect>
@@ -3471,8 +3449,8 @@
         </w:rPr>
       </w:pPr>
       <w:r>
-        <w:object w:dxaOrig="596" w:dyaOrig="820">
-          <v:rect xmlns:o="urn:schemas-microsoft-com:office:office" xmlns:v="urn:schemas-microsoft-com:vml" id="rectole0000000029" style="width:29.800000pt;height:41.000000pt" o:preferrelative="t" o:ole="">
+        <w:object w:dxaOrig="607" w:dyaOrig="829">
+          <v:rect xmlns:o="urn:schemas-microsoft-com:office:office" xmlns:v="urn:schemas-microsoft-com:vml" id="rectole0000000029" style="width:30.350000pt;height:41.450000pt" o:preferrelative="t" o:ole="">
             <o:lock v:ext="edit"/>
             <v:imagedata xmlns:r="http://schemas.openxmlformats.org/officeDocument/2006/relationships" r:id="docRId64" o:title=""/>
           </v:rect>
@@ -3511,8 +3489,8 @@
         </w:rPr>
       </w:pPr>
       <w:r>
-        <w:object w:dxaOrig="607" w:dyaOrig="794">
-          <v:rect xmlns:o="urn:schemas-microsoft-com:office:office" xmlns:v="urn:schemas-microsoft-com:vml" id="rectole0000000030" style="width:30.350000pt;height:39.700000pt" o:preferrelative="t" o:ole="">
+        <w:object w:dxaOrig="607" w:dyaOrig="810">
+          <v:rect xmlns:o="urn:schemas-microsoft-com:office:office" xmlns:v="urn:schemas-microsoft-com:vml" id="rectole0000000030" style="width:30.350000pt;height:40.500000pt" o:preferrelative="t" o:ole="">
             <o:lock v:ext="edit"/>
             <v:imagedata xmlns:r="http://schemas.openxmlformats.org/officeDocument/2006/relationships" r:id="docRId66" o:title=""/>
           </v:rect>
@@ -3589,8 +3567,8 @@
         </w:rPr>
       </w:pPr>
       <w:r>
-        <w:object w:dxaOrig="579" w:dyaOrig="860">
-          <v:rect xmlns:o="urn:schemas-microsoft-com:office:office" xmlns:v="urn:schemas-microsoft-com:vml" id="rectole0000000031" style="width:28.950000pt;height:43.000000pt" o:preferrelative="t" o:ole="">
+        <w:object w:dxaOrig="587" w:dyaOrig="870">
+          <v:rect xmlns:o="urn:schemas-microsoft-com:office:office" xmlns:v="urn:schemas-microsoft-com:vml" id="rectole0000000031" style="width:29.350000pt;height:43.500000pt" o:preferrelative="t" o:ole="">
             <o:lock v:ext="edit"/>
             <v:imagedata xmlns:r="http://schemas.openxmlformats.org/officeDocument/2006/relationships" r:id="docRId68" o:title=""/>
           </v:rect>
@@ -4054,8 +4032,8 @@
         </w:rPr>
       </w:pPr>
       <w:r>
-        <w:object w:dxaOrig="485" w:dyaOrig="667">
-          <v:rect xmlns:o="urn:schemas-microsoft-com:office:office" xmlns:v="urn:schemas-microsoft-com:vml" id="rectole0000000032" style="width:24.250000pt;height:33.350000pt" o:preferrelative="t" o:ole="">
+        <w:object w:dxaOrig="485" w:dyaOrig="668">
+          <v:rect xmlns:o="urn:schemas-microsoft-com:office:office" xmlns:v="urn:schemas-microsoft-com:vml" id="rectole0000000032" style="width:24.250000pt;height:33.400000pt" o:preferrelative="t" o:ole="">
             <o:lock v:ext="edit"/>
             <v:imagedata xmlns:r="http://schemas.openxmlformats.org/officeDocument/2006/relationships" r:id="docRId70" o:title=""/>
           </v:rect>
@@ -4130,8 +4108,8 @@
         </w:rPr>
       </w:pPr>
       <w:r>
-        <w:object w:dxaOrig="485" w:dyaOrig="667">
-          <v:rect xmlns:o="urn:schemas-microsoft-com:office:office" xmlns:v="urn:schemas-microsoft-com:vml" id="rectole0000000033" style="width:24.250000pt;height:33.350000pt" o:preferrelative="t" o:ole="">
+        <w:object w:dxaOrig="485" w:dyaOrig="668">
+          <v:rect xmlns:o="urn:schemas-microsoft-com:office:office" xmlns:v="urn:schemas-microsoft-com:vml" id="rectole0000000033" style="width:24.250000pt;height:33.400000pt" o:preferrelative="t" o:ole="">
             <o:lock v:ext="edit"/>
             <v:imagedata xmlns:r="http://schemas.openxmlformats.org/officeDocument/2006/relationships" r:id="docRId72" o:title=""/>
           </v:rect>
@@ -4206,8 +4184,8 @@
         </w:rPr>
       </w:pPr>
       <w:r>
-        <w:object w:dxaOrig="485" w:dyaOrig="667">
-          <v:rect xmlns:o="urn:schemas-microsoft-com:office:office" xmlns:v="urn:schemas-microsoft-com:vml" id="rectole0000000034" style="width:24.250000pt;height:33.350000pt" o:preferrelative="t" o:ole="">
+        <w:object w:dxaOrig="485" w:dyaOrig="668">
+          <v:rect xmlns:o="urn:schemas-microsoft-com:office:office" xmlns:v="urn:schemas-microsoft-com:vml" id="rectole0000000034" style="width:24.250000pt;height:33.400000pt" o:preferrelative="t" o:ole="">
             <o:lock v:ext="edit"/>
             <v:imagedata xmlns:r="http://schemas.openxmlformats.org/officeDocument/2006/relationships" r:id="docRId74" o:title=""/>
           </v:rect>
@@ -4282,8 +4260,8 @@
         </w:rPr>
       </w:pPr>
       <w:r>
-        <w:object w:dxaOrig="485" w:dyaOrig="667">
-          <v:rect xmlns:o="urn:schemas-microsoft-com:office:office" xmlns:v="urn:schemas-microsoft-com:vml" id="rectole0000000035" style="width:24.250000pt;height:33.350000pt" o:preferrelative="t" o:ole="">
+        <w:object w:dxaOrig="485" w:dyaOrig="668">
+          <v:rect xmlns:o="urn:schemas-microsoft-com:office:office" xmlns:v="urn:schemas-microsoft-com:vml" id="rectole0000000035" style="width:24.250000pt;height:33.400000pt" o:preferrelative="t" o:ole="">
             <o:lock v:ext="edit"/>
             <v:imagedata xmlns:r="http://schemas.openxmlformats.org/officeDocument/2006/relationships" r:id="docRId76" o:title=""/>
           </v:rect>
@@ -4358,8 +4336,8 @@
         </w:rPr>
       </w:pPr>
       <w:r>
-        <w:object w:dxaOrig="485" w:dyaOrig="667">
-          <v:rect xmlns:o="urn:schemas-microsoft-com:office:office" xmlns:v="urn:schemas-microsoft-com:vml" id="rectole0000000036" style="width:24.250000pt;height:33.350000pt" o:preferrelative="t" o:ole="">
+        <w:object w:dxaOrig="485" w:dyaOrig="668">
+          <v:rect xmlns:o="urn:schemas-microsoft-com:office:office" xmlns:v="urn:schemas-microsoft-com:vml" id="rectole0000000036" style="width:24.250000pt;height:33.400000pt" o:preferrelative="t" o:ole="">
             <o:lock v:ext="edit"/>
             <v:imagedata xmlns:r="http://schemas.openxmlformats.org/officeDocument/2006/relationships" r:id="docRId78" o:title=""/>
           </v:rect>
@@ -4434,8 +4412,8 @@
         </w:rPr>
       </w:pPr>
       <w:r>
-        <w:object w:dxaOrig="485" w:dyaOrig="667">
-          <v:rect xmlns:o="urn:schemas-microsoft-com:office:office" xmlns:v="urn:schemas-microsoft-com:vml" id="rectole0000000037" style="width:24.250000pt;height:33.350000pt" o:preferrelative="t" o:ole="">
+        <w:object w:dxaOrig="485" w:dyaOrig="668">
+          <v:rect xmlns:o="urn:schemas-microsoft-com:office:office" xmlns:v="urn:schemas-microsoft-com:vml" id="rectole0000000037" style="width:24.250000pt;height:33.400000pt" o:preferrelative="t" o:ole="">
             <o:lock v:ext="edit"/>
             <v:imagedata xmlns:r="http://schemas.openxmlformats.org/officeDocument/2006/relationships" r:id="docRId80" o:title=""/>
           </v:rect>
@@ -4510,8 +4488,8 @@
         </w:rPr>
       </w:pPr>
       <w:r>
-        <w:object w:dxaOrig="485" w:dyaOrig="667">
-          <v:rect xmlns:o="urn:schemas-microsoft-com:office:office" xmlns:v="urn:schemas-microsoft-com:vml" id="rectole0000000038" style="width:24.250000pt;height:33.350000pt" o:preferrelative="t" o:ole="">
+        <w:object w:dxaOrig="485" w:dyaOrig="668">
+          <v:rect xmlns:o="urn:schemas-microsoft-com:office:office" xmlns:v="urn:schemas-microsoft-com:vml" id="rectole0000000038" style="width:24.250000pt;height:33.400000pt" o:preferrelative="t" o:ole="">
             <o:lock v:ext="edit"/>
             <v:imagedata xmlns:r="http://schemas.openxmlformats.org/officeDocument/2006/relationships" r:id="docRId82" o:title=""/>
           </v:rect>
@@ -4574,6 +4552,939 @@
     <w:p>
       <w:pPr>
         <w:spacing w:before="0" w:after="160" w:line="259"/>
+        <w:ind w:right="0" w:left="0" w:firstLine="0"/>
+        <w:jc w:val="left"/>
+        <w:rPr>
+          <w:rFonts w:ascii="Calibri" w:hAnsi="Calibri" w:cs="Calibri" w:eastAsia="Calibri"/>
+          <w:color w:val="auto"/>
+          <w:spacing w:val="0"/>
+          <w:position w:val="0"/>
+          <w:sz w:val="22"/>
+          <w:shd w:fill="auto" w:val="clear"/>
+        </w:rPr>
+      </w:pPr>
+    </w:p>
+    <w:p>
+      <w:pPr>
+        <w:spacing w:before="0" w:after="160" w:line="259"/>
+        <w:ind w:right="0" w:left="0" w:firstLine="0"/>
+        <w:jc w:val="left"/>
+        <w:rPr>
+          <w:rFonts w:ascii="Calibri" w:hAnsi="Calibri" w:cs="Calibri" w:eastAsia="Calibri"/>
+          <w:color w:val="auto"/>
+          <w:spacing w:val="0"/>
+          <w:position w:val="0"/>
+          <w:sz w:val="22"/>
+          <w:shd w:fill="auto" w:val="clear"/>
+        </w:rPr>
+      </w:pPr>
+    </w:p>
+    <w:p>
+      <w:pPr>
+        <w:spacing w:before="0" w:after="160" w:line="259"/>
+        <w:ind w:right="0" w:left="0" w:firstLine="0"/>
+        <w:jc w:val="left"/>
+        <w:rPr>
+          <w:rFonts w:ascii="Calibri" w:hAnsi="Calibri" w:cs="Calibri" w:eastAsia="Calibri"/>
+          <w:color w:val="auto"/>
+          <w:spacing w:val="0"/>
+          <w:position w:val="0"/>
+          <w:sz w:val="22"/>
+          <w:shd w:fill="auto" w:val="clear"/>
+        </w:rPr>
+      </w:pPr>
+    </w:p>
+    <w:p>
+      <w:pPr>
+        <w:spacing w:before="0" w:after="160" w:line="259"/>
+        <w:ind w:right="0" w:left="0" w:firstLine="0"/>
+        <w:jc w:val="left"/>
+        <w:rPr>
+          <w:rFonts w:ascii="Calibri" w:hAnsi="Calibri" w:cs="Calibri" w:eastAsia="Calibri"/>
+          <w:color w:val="auto"/>
+          <w:spacing w:val="0"/>
+          <w:position w:val="0"/>
+          <w:sz w:val="22"/>
+          <w:shd w:fill="auto" w:val="clear"/>
+        </w:rPr>
+      </w:pPr>
+    </w:p>
+    <w:p>
+      <w:pPr>
+        <w:spacing w:before="0" w:after="160" w:line="259"/>
+        <w:ind w:right="0" w:left="0" w:firstLine="0"/>
+        <w:jc w:val="left"/>
+        <w:rPr>
+          <w:rFonts w:ascii="Calibri" w:hAnsi="Calibri" w:cs="Calibri" w:eastAsia="Calibri"/>
+          <w:color w:val="auto"/>
+          <w:spacing w:val="0"/>
+          <w:position w:val="0"/>
+          <w:sz w:val="22"/>
+          <w:shd w:fill="auto" w:val="clear"/>
+        </w:rPr>
+      </w:pPr>
+    </w:p>
+    <w:p>
+      <w:pPr>
+        <w:spacing w:before="0" w:after="160" w:line="259"/>
+        <w:ind w:right="0" w:left="0" w:firstLine="0"/>
+        <w:jc w:val="center"/>
+        <w:rPr>
+          <w:rFonts w:ascii="Calibri" w:hAnsi="Calibri" w:cs="Calibri" w:eastAsia="Calibri"/>
+          <w:b/>
+          <w:color w:val="auto"/>
+          <w:spacing w:val="0"/>
+          <w:position w:val="0"/>
+          <w:sz w:val="28"/>
+          <w:shd w:fill="auto" w:val="clear"/>
+        </w:rPr>
+      </w:pPr>
+      <w:r>
+        <w:rPr>
+          <w:rFonts w:ascii="Calibri" w:hAnsi="Calibri" w:cs="Calibri" w:eastAsia="Calibri"/>
+          <w:b/>
+          <w:color w:val="auto"/>
+          <w:spacing w:val="0"/>
+          <w:position w:val="0"/>
+          <w:sz w:val="28"/>
+          <w:shd w:fill="auto" w:val="clear"/>
+        </w:rPr>
+        <w:t xml:space="preserve">Captain America: The First Avenger(2011)</w:t>
+      </w:r>
+    </w:p>
+    <w:p>
+      <w:pPr>
+        <w:spacing w:before="0" w:after="160" w:line="259"/>
+        <w:ind w:right="0" w:left="0" w:firstLine="0"/>
+        <w:jc w:val="center"/>
+        <w:rPr>
+          <w:rFonts w:ascii="Calibri" w:hAnsi="Calibri" w:cs="Calibri" w:eastAsia="Calibri"/>
+          <w:b/>
+          <w:color w:val="auto"/>
+          <w:spacing w:val="0"/>
+          <w:position w:val="0"/>
+          <w:sz w:val="28"/>
+          <w:shd w:fill="auto" w:val="clear"/>
+        </w:rPr>
+      </w:pPr>
+    </w:p>
+    <w:p>
+      <w:pPr>
+        <w:spacing w:before="0" w:after="160" w:line="259"/>
+        <w:ind w:right="0" w:left="0" w:firstLine="0"/>
+        <w:jc w:val="center"/>
+        <w:rPr>
+          <w:rFonts w:ascii="Calibri" w:hAnsi="Calibri" w:cs="Calibri" w:eastAsia="Calibri"/>
+          <w:b/>
+          <w:color w:val="auto"/>
+          <w:spacing w:val="0"/>
+          <w:position w:val="0"/>
+          <w:sz w:val="28"/>
+          <w:shd w:fill="auto" w:val="clear"/>
+        </w:rPr>
+      </w:pPr>
+      <w:r>
+        <w:rPr>
+          <w:rFonts w:ascii="Calibri" w:hAnsi="Calibri" w:cs="Calibri" w:eastAsia="Calibri"/>
+          <w:b/>
+          <w:color w:val="auto"/>
+          <w:spacing w:val="0"/>
+          <w:position w:val="0"/>
+          <w:sz w:val="28"/>
+          <w:shd w:fill="auto" w:val="clear"/>
+        </w:rPr>
+        <w:t xml:space="preserve">BUDGET:</w:t>
+      </w:r>
+    </w:p>
+    <w:p>
+      <w:pPr>
+        <w:spacing w:before="0" w:after="160" w:line="259"/>
+        <w:ind w:right="0" w:left="0" w:firstLine="0"/>
+        <w:jc w:val="center"/>
+        <w:rPr>
+          <w:rFonts w:ascii="Calibri" w:hAnsi="Calibri" w:cs="Calibri" w:eastAsia="Calibri"/>
+          <w:color w:val="auto"/>
+          <w:spacing w:val="0"/>
+          <w:position w:val="0"/>
+          <w:sz w:val="28"/>
+          <w:shd w:fill="auto" w:val="clear"/>
+        </w:rPr>
+      </w:pPr>
+      <w:r>
+        <w:rPr>
+          <w:rFonts w:ascii="Calibri" w:hAnsi="Calibri" w:cs="Calibri" w:eastAsia="Calibri"/>
+          <w:color w:val="auto"/>
+          <w:spacing w:val="0"/>
+          <w:position w:val="0"/>
+          <w:sz w:val="28"/>
+          <w:shd w:fill="auto" w:val="clear"/>
+        </w:rPr>
+        <w:t xml:space="preserve">$140-$217 Million</w:t>
+      </w:r>
+    </w:p>
+    <w:p>
+      <w:pPr>
+        <w:spacing w:before="0" w:after="160" w:line="259"/>
+        <w:ind w:right="0" w:left="0" w:firstLine="0"/>
+        <w:jc w:val="center"/>
+        <w:rPr>
+          <w:rFonts w:ascii="Calibri" w:hAnsi="Calibri" w:cs="Calibri" w:eastAsia="Calibri"/>
+          <w:b/>
+          <w:color w:val="auto"/>
+          <w:spacing w:val="0"/>
+          <w:position w:val="0"/>
+          <w:sz w:val="28"/>
+          <w:shd w:fill="auto" w:val="clear"/>
+        </w:rPr>
+      </w:pPr>
+      <w:r>
+        <w:rPr>
+          <w:rFonts w:ascii="Calibri" w:hAnsi="Calibri" w:cs="Calibri" w:eastAsia="Calibri"/>
+          <w:b/>
+          <w:color w:val="auto"/>
+          <w:spacing w:val="0"/>
+          <w:position w:val="0"/>
+          <w:sz w:val="28"/>
+          <w:shd w:fill="auto" w:val="clear"/>
+        </w:rPr>
+        <w:t xml:space="preserve">BOX OFFICE:</w:t>
+      </w:r>
+    </w:p>
+    <w:p>
+      <w:pPr>
+        <w:spacing w:before="0" w:after="160" w:line="259"/>
+        <w:ind w:right="0" w:left="0" w:firstLine="0"/>
+        <w:jc w:val="center"/>
+        <w:rPr>
+          <w:rFonts w:ascii="Calibri" w:hAnsi="Calibri" w:cs="Calibri" w:eastAsia="Calibri"/>
+          <w:color w:val="auto"/>
+          <w:spacing w:val="0"/>
+          <w:position w:val="0"/>
+          <w:sz w:val="28"/>
+          <w:shd w:fill="auto" w:val="clear"/>
+        </w:rPr>
+      </w:pPr>
+      <w:r>
+        <w:rPr>
+          <w:rFonts w:ascii="Calibri" w:hAnsi="Calibri" w:cs="Calibri" w:eastAsia="Calibri"/>
+          <w:color w:val="auto"/>
+          <w:spacing w:val="0"/>
+          <w:position w:val="0"/>
+          <w:sz w:val="28"/>
+          <w:shd w:fill="auto" w:val="clear"/>
+        </w:rPr>
+        <w:t xml:space="preserve">$370.6 Million</w:t>
+      </w:r>
+    </w:p>
+    <w:p>
+      <w:pPr>
+        <w:spacing w:before="0" w:after="160" w:line="259"/>
+        <w:ind w:right="0" w:left="0" w:firstLine="0"/>
+        <w:jc w:val="center"/>
+        <w:rPr>
+          <w:rFonts w:ascii="Calibri" w:hAnsi="Calibri" w:cs="Calibri" w:eastAsia="Calibri"/>
+          <w:b/>
+          <w:color w:val="auto"/>
+          <w:spacing w:val="0"/>
+          <w:position w:val="0"/>
+          <w:sz w:val="28"/>
+          <w:shd w:fill="auto" w:val="clear"/>
+        </w:rPr>
+      </w:pPr>
+      <w:r>
+        <w:rPr>
+          <w:rFonts w:ascii="Calibri" w:hAnsi="Calibri" w:cs="Calibri" w:eastAsia="Calibri"/>
+          <w:b/>
+          <w:color w:val="auto"/>
+          <w:spacing w:val="0"/>
+          <w:position w:val="0"/>
+          <w:sz w:val="28"/>
+          <w:shd w:fill="auto" w:val="clear"/>
+        </w:rPr>
+        <w:t xml:space="preserve">SUMMARY:</w:t>
+      </w:r>
+    </w:p>
+    <w:p>
+      <w:pPr>
+        <w:spacing w:before="0" w:after="160" w:line="259"/>
+        <w:ind w:right="0" w:left="0" w:firstLine="0"/>
+        <w:jc w:val="center"/>
+        <w:rPr>
+          <w:rFonts w:ascii="Calibri" w:hAnsi="Calibri" w:cs="Calibri" w:eastAsia="Calibri"/>
+          <w:b/>
+          <w:color w:val="auto"/>
+          <w:spacing w:val="0"/>
+          <w:position w:val="0"/>
+          <w:sz w:val="28"/>
+          <w:shd w:fill="auto" w:val="clear"/>
+        </w:rPr>
+      </w:pPr>
+    </w:p>
+    <w:p>
+      <w:pPr>
+        <w:spacing w:before="0" w:after="160" w:line="259"/>
+        <w:ind w:right="0" w:left="0" w:firstLine="0"/>
+        <w:jc w:val="both"/>
+        <w:rPr>
+          <w:rFonts w:ascii="Calibri" w:hAnsi="Calibri" w:cs="Calibri" w:eastAsia="Calibri"/>
+          <w:color w:val="auto"/>
+          <w:spacing w:val="0"/>
+          <w:position w:val="0"/>
+          <w:sz w:val="28"/>
+          <w:shd w:fill="auto" w:val="clear"/>
+        </w:rPr>
+      </w:pPr>
+      <w:r>
+        <w:rPr>
+          <w:rFonts w:ascii="Calibri" w:hAnsi="Calibri" w:cs="Calibri" w:eastAsia="Calibri"/>
+          <w:color w:val="auto"/>
+          <w:spacing w:val="0"/>
+          <w:position w:val="0"/>
+          <w:sz w:val="28"/>
+          <w:shd w:fill="auto" w:val="clear"/>
+        </w:rPr>
+        <w:t xml:space="preserve">In the present day, scientists in the Arctic uncover an old, frozen aircraft. In March 1942, Nazi officer Johann Schmidt and his men steal a mysterious relic called the Tesseract, which possesses untold powers, from the town of Tønsberg in German-occupied Norway. In New York City, Steve Rogers is rejected for World War II military recruitment because of various health and physical problems. While attending an exhibition of future technologies with his friend, Sgt. James "Bucky" Barnes, Rogers again attempts to enlist. Overhearing Rogers' conversation with Barnes about wanting to help in the war, Dr. Abraham Erskine allows Rogers to enlist. He is recruited into the Strategic Scientific Reserve as part of a "super-soldier" experiment under Erskine, Col. Chester Phillips, and British agent Peggy Carter. Phillips is unconvinced by Erskine's claims that Rogers is the right person for the procedure but relents after seeing Rogers commit an act of self-sacrificing bravery. The night before the treatment, Erskine reveals to Rogers that Schmidt underwent an imperfect version of the procedure and suffered permanent side-effects. Schmidt and Dr. Arnim Zola harness the energies of the Tesseract, intending to use the power to fuel Zola's inventions, mounting an offensive that will change the world. Schmidt discovers Erskine's location and dispatches assassin Heinz Kruger to kill him. Erskine subjects Rogers to the super-soldier treatment, injecting him with a special serum and dosing him with "vita-rays". After Rogers emerges from the experiment taller and more muscular, an undercover Kruger kills Erskine and flees. Rogers pursues and captures Kruger, but the assassin avoids interrogation by committing suicide with a cyanide capsule. With Erskine dead and his super-soldier formula lost, U.S. Senator Brandt has Rogers tour the nation in a colorful costume as "Captain America" to promote war bonds while scientists study him and attempt to reverse-engineer the formula. In 1943, while on tour in Italy performing for active servicemen, Rogers learns that Barnes' unit was MIA in a battle against Schmidt's forces. Refusing to believe that Barnes is dead, Rogers has Carter and engineer Howard Stark fly him behind enemy lines to mount a solo rescue attempt. Rogers infiltrates the fortress of Schmidt's Nazi division Hydra, freeing Barnes and the other prisoners. Rogers confronts Schmidt, who removes a mask to reveal a red, skull-like visage that earned him the sobriquet "the Red Skull". Schmidt escapes and Rogers returns to base with the freed soldiers. Rogers recruits Barnes, Dum Dum Dugan, Gabe Jones, Jim Morita, James Montgomery Falsworth, and Jacques Dernier to attack other known Hydra bases. Stark outfits Rogers with advanced equipment, most notably a circular shield made of vibranium, a rare, nearly indestructible metal. Rogers and his team sabotage various Hydra operations. The team later assaults a train carrying Zola. Rogers and Jones succeed in capturing Zola, but Barnes falls from the train to his assumed death. Using information extracted from Zola, the final Hydra stronghold is located, and Rogers leads an attack to stop Schmidt from using weapons of mass destruction on major American cities. Rogers climbs aboard Schmidt's aircraft as it takes off. During the subsequent fight, the Tesseract's container is damaged. Schmidt physically handles the Tesseract, which opens a wormhole into space, sucking him into it. The Tesseract burns through the plane and is lost in the ocean. Seeing no way to land the plane without the risk of detonating its weapons, Rogers crashes it in the Arctic. Stark later recovers the Tesseract from the ocean floor but is unable to locate Rogers or the aircraft, presuming him dead. Rogers awakens in a 1940s-style hospital room. Deducing from an anachronistic radio broadcast that something is wrong, he flees outside and finds himself in present-day Times Square, where S.H.I.E.L.D. director Nick Fury informs him that he has been "asleep" for nearly 70 years. In a post-credits scene, Fury approaches Rogers and proposes a mission with worldwide ramifications.</w:t>
+      </w:r>
+    </w:p>
+    <w:p>
+      <w:pPr>
+        <w:spacing w:before="0" w:after="160" w:line="259"/>
+        <w:ind w:right="0" w:left="0" w:firstLine="0"/>
+        <w:jc w:val="both"/>
+        <w:rPr>
+          <w:rFonts w:ascii="Calibri" w:hAnsi="Calibri" w:cs="Calibri" w:eastAsia="Calibri"/>
+          <w:color w:val="auto"/>
+          <w:spacing w:val="0"/>
+          <w:position w:val="0"/>
+          <w:sz w:val="28"/>
+          <w:shd w:fill="auto" w:val="clear"/>
+        </w:rPr>
+      </w:pPr>
+    </w:p>
+    <w:p>
+      <w:pPr>
+        <w:spacing w:before="0" w:after="160" w:line="259"/>
+        <w:ind w:right="0" w:left="0" w:firstLine="0"/>
+        <w:jc w:val="center"/>
+        <w:rPr>
+          <w:rFonts w:ascii="Calibri" w:hAnsi="Calibri" w:cs="Calibri" w:eastAsia="Calibri"/>
+          <w:b/>
+          <w:color w:val="auto"/>
+          <w:spacing w:val="0"/>
+          <w:position w:val="0"/>
+          <w:sz w:val="28"/>
+          <w:shd w:fill="auto" w:val="clear"/>
+        </w:rPr>
+      </w:pPr>
+      <w:r>
+        <w:rPr>
+          <w:rFonts w:ascii="Calibri" w:hAnsi="Calibri" w:cs="Calibri" w:eastAsia="Calibri"/>
+          <w:b/>
+          <w:color w:val="auto"/>
+          <w:spacing w:val="0"/>
+          <w:position w:val="0"/>
+          <w:sz w:val="28"/>
+          <w:shd w:fill="auto" w:val="clear"/>
+        </w:rPr>
+        <w:t xml:space="preserve">CAST:</w:t>
+        <w:br/>
+      </w:r>
+    </w:p>
+    <w:p>
+      <w:pPr>
+        <w:spacing w:before="0" w:after="160" w:line="240"/>
+        <w:ind w:right="0" w:left="0" w:firstLine="0"/>
+        <w:jc w:val="left"/>
+        <w:rPr>
+          <w:rFonts w:ascii="Calibri" w:hAnsi="Calibri" w:cs="Calibri" w:eastAsia="Calibri"/>
+          <w:color w:val="auto"/>
+          <w:spacing w:val="0"/>
+          <w:position w:val="0"/>
+          <w:sz w:val="22"/>
+          <w:shd w:fill="auto" w:val="clear"/>
+        </w:rPr>
+      </w:pPr>
+      <w:r>
+        <w:object w:dxaOrig="480" w:dyaOrig="659">
+          <v:rect xmlns:o="urn:schemas-microsoft-com:office:office" xmlns:v="urn:schemas-microsoft-com:vml" id="rectole0000000039" style="width:24.000000pt;height:32.950000pt" o:preferrelative="t" o:ole="">
+            <o:lock v:ext="edit"/>
+            <v:imagedata xmlns:r="http://schemas.openxmlformats.org/officeDocument/2006/relationships" r:id="docRId84" o:title=""/>
+          </v:rect>
+          <o:OLEObject xmlns:r="http://schemas.openxmlformats.org/officeDocument/2006/relationships" xmlns:o="urn:schemas-microsoft-com:office:office" Type="Embed" ProgID="StaticMetafile" DrawAspect="Content" ObjectID="0000000039" ShapeID="rectole0000000039" r:id="docRId83"/>
+        </w:object>
+      </w:r>
+    </w:p>
+    <w:p>
+      <w:pPr>
+        <w:spacing w:before="0" w:after="160" w:line="240"/>
+        <w:ind w:right="0" w:left="0" w:firstLine="0"/>
+        <w:jc w:val="left"/>
+        <w:rPr>
+          <w:rFonts w:ascii="Calibri" w:hAnsi="Calibri" w:cs="Calibri" w:eastAsia="Calibri"/>
+          <w:color w:val="auto"/>
+          <w:spacing w:val="0"/>
+          <w:position w:val="0"/>
+          <w:sz w:val="22"/>
+          <w:shd w:fill="auto" w:val="clear"/>
+        </w:rPr>
+      </w:pPr>
+      <w:r>
+        <w:rPr>
+          <w:rFonts w:ascii="Calibri" w:hAnsi="Calibri" w:cs="Calibri" w:eastAsia="Calibri"/>
+          <w:color w:val="auto"/>
+          <w:spacing w:val="0"/>
+          <w:position w:val="0"/>
+          <w:sz w:val="22"/>
+          <w:shd w:fill="auto" w:val="clear"/>
+        </w:rPr>
+        <w:t xml:space="preserve">Name: Chris Evans</w:t>
+      </w:r>
+    </w:p>
+    <w:p>
+      <w:pPr>
+        <w:spacing w:before="0" w:after="160" w:line="240"/>
+        <w:ind w:right="0" w:left="0" w:firstLine="0"/>
+        <w:jc w:val="left"/>
+        <w:rPr>
+          <w:rFonts w:ascii="Calibri" w:hAnsi="Calibri" w:cs="Calibri" w:eastAsia="Calibri"/>
+          <w:color w:val="auto"/>
+          <w:spacing w:val="0"/>
+          <w:position w:val="0"/>
+          <w:sz w:val="22"/>
+          <w:shd w:fill="auto" w:val="clear"/>
+        </w:rPr>
+      </w:pPr>
+      <w:r>
+        <w:rPr>
+          <w:rFonts w:ascii="Calibri" w:hAnsi="Calibri" w:cs="Calibri" w:eastAsia="Calibri"/>
+          <w:color w:val="auto"/>
+          <w:spacing w:val="0"/>
+          <w:position w:val="0"/>
+          <w:sz w:val="22"/>
+          <w:shd w:fill="auto" w:val="clear"/>
+        </w:rPr>
+        <w:t xml:space="preserve">Character: Captain America / Steve Rogers</w:t>
+      </w:r>
+    </w:p>
+    <w:p>
+      <w:pPr>
+        <w:spacing w:before="0" w:after="160" w:line="240"/>
+        <w:ind w:right="0" w:left="0" w:firstLine="0"/>
+        <w:jc w:val="left"/>
+        <w:rPr>
+          <w:rFonts w:ascii="Calibri" w:hAnsi="Calibri" w:cs="Calibri" w:eastAsia="Calibri"/>
+          <w:color w:val="auto"/>
+          <w:spacing w:val="0"/>
+          <w:position w:val="0"/>
+          <w:sz w:val="22"/>
+          <w:shd w:fill="auto" w:val="clear"/>
+        </w:rPr>
+      </w:pPr>
+      <w:r>
+        <w:object w:dxaOrig="480" w:dyaOrig="659">
+          <v:rect xmlns:o="urn:schemas-microsoft-com:office:office" xmlns:v="urn:schemas-microsoft-com:vml" id="rectole0000000040" style="width:24.000000pt;height:32.950000pt" o:preferrelative="t" o:ole="">
+            <o:lock v:ext="edit"/>
+            <v:imagedata xmlns:r="http://schemas.openxmlformats.org/officeDocument/2006/relationships" r:id="docRId86" o:title=""/>
+          </v:rect>
+          <o:OLEObject xmlns:r="http://schemas.openxmlformats.org/officeDocument/2006/relationships" xmlns:o="urn:schemas-microsoft-com:office:office" Type="Embed" ProgID="StaticMetafile" DrawAspect="Content" ObjectID="0000000040" ShapeID="rectole0000000040" r:id="docRId85"/>
+        </w:object>
+      </w:r>
+    </w:p>
+    <w:p>
+      <w:pPr>
+        <w:spacing w:before="0" w:after="160" w:line="240"/>
+        <w:ind w:right="0" w:left="0" w:firstLine="0"/>
+        <w:jc w:val="left"/>
+        <w:rPr>
+          <w:rFonts w:ascii="Calibri" w:hAnsi="Calibri" w:cs="Calibri" w:eastAsia="Calibri"/>
+          <w:color w:val="auto"/>
+          <w:spacing w:val="0"/>
+          <w:position w:val="0"/>
+          <w:sz w:val="22"/>
+          <w:shd w:fill="auto" w:val="clear"/>
+        </w:rPr>
+      </w:pPr>
+      <w:r>
+        <w:rPr>
+          <w:rFonts w:ascii="Calibri" w:hAnsi="Calibri" w:cs="Calibri" w:eastAsia="Calibri"/>
+          <w:color w:val="auto"/>
+          <w:spacing w:val="0"/>
+          <w:position w:val="0"/>
+          <w:sz w:val="22"/>
+          <w:shd w:fill="auto" w:val="clear"/>
+        </w:rPr>
+        <w:t xml:space="preserve">Name: Hayley Atwell</w:t>
+      </w:r>
+    </w:p>
+    <w:p>
+      <w:pPr>
+        <w:spacing w:before="0" w:after="160" w:line="240"/>
+        <w:ind w:right="0" w:left="0" w:firstLine="0"/>
+        <w:jc w:val="left"/>
+        <w:rPr>
+          <w:rFonts w:ascii="Calibri" w:hAnsi="Calibri" w:cs="Calibri" w:eastAsia="Calibri"/>
+          <w:color w:val="auto"/>
+          <w:spacing w:val="0"/>
+          <w:position w:val="0"/>
+          <w:sz w:val="22"/>
+          <w:shd w:fill="auto" w:val="clear"/>
+        </w:rPr>
+      </w:pPr>
+      <w:r>
+        <w:rPr>
+          <w:rFonts w:ascii="Calibri" w:hAnsi="Calibri" w:cs="Calibri" w:eastAsia="Calibri"/>
+          <w:color w:val="auto"/>
+          <w:spacing w:val="0"/>
+          <w:position w:val="0"/>
+          <w:sz w:val="22"/>
+          <w:shd w:fill="auto" w:val="clear"/>
+        </w:rPr>
+        <w:t xml:space="preserve">Character: Peggy Carter</w:t>
+      </w:r>
+    </w:p>
+    <w:p>
+      <w:pPr>
+        <w:spacing w:before="0" w:after="160" w:line="240"/>
+        <w:ind w:right="0" w:left="0" w:firstLine="0"/>
+        <w:jc w:val="left"/>
+        <w:rPr>
+          <w:rFonts w:ascii="Calibri" w:hAnsi="Calibri" w:cs="Calibri" w:eastAsia="Calibri"/>
+          <w:color w:val="auto"/>
+          <w:spacing w:val="0"/>
+          <w:position w:val="0"/>
+          <w:sz w:val="22"/>
+          <w:shd w:fill="auto" w:val="clear"/>
+        </w:rPr>
+      </w:pPr>
+      <w:r>
+        <w:object w:dxaOrig="480" w:dyaOrig="659">
+          <v:rect xmlns:o="urn:schemas-microsoft-com:office:office" xmlns:v="urn:schemas-microsoft-com:vml" id="rectole0000000041" style="width:24.000000pt;height:32.950000pt" o:preferrelative="t" o:ole="">
+            <o:lock v:ext="edit"/>
+            <v:imagedata xmlns:r="http://schemas.openxmlformats.org/officeDocument/2006/relationships" r:id="docRId88" o:title=""/>
+          </v:rect>
+          <o:OLEObject xmlns:r="http://schemas.openxmlformats.org/officeDocument/2006/relationships" xmlns:o="urn:schemas-microsoft-com:office:office" Type="Embed" ProgID="StaticMetafile" DrawAspect="Content" ObjectID="0000000041" ShapeID="rectole0000000041" r:id="docRId87"/>
+        </w:object>
+      </w:r>
+    </w:p>
+    <w:p>
+      <w:pPr>
+        <w:spacing w:before="0" w:after="160" w:line="240"/>
+        <w:ind w:right="0" w:left="0" w:firstLine="0"/>
+        <w:jc w:val="left"/>
+        <w:rPr>
+          <w:rFonts w:ascii="Calibri" w:hAnsi="Calibri" w:cs="Calibri" w:eastAsia="Calibri"/>
+          <w:color w:val="auto"/>
+          <w:spacing w:val="0"/>
+          <w:position w:val="0"/>
+          <w:sz w:val="22"/>
+          <w:shd w:fill="auto" w:val="clear"/>
+        </w:rPr>
+      </w:pPr>
+      <w:r>
+        <w:rPr>
+          <w:rFonts w:ascii="Calibri" w:hAnsi="Calibri" w:cs="Calibri" w:eastAsia="Calibri"/>
+          <w:color w:val="auto"/>
+          <w:spacing w:val="0"/>
+          <w:position w:val="0"/>
+          <w:sz w:val="22"/>
+          <w:shd w:fill="auto" w:val="clear"/>
+        </w:rPr>
+        <w:t xml:space="preserve">Name: Sebastian Stan</w:t>
+      </w:r>
+    </w:p>
+    <w:p>
+      <w:pPr>
+        <w:spacing w:before="0" w:after="160" w:line="240"/>
+        <w:ind w:right="0" w:left="0" w:firstLine="0"/>
+        <w:jc w:val="left"/>
+        <w:rPr>
+          <w:rFonts w:ascii="Calibri" w:hAnsi="Calibri" w:cs="Calibri" w:eastAsia="Calibri"/>
+          <w:color w:val="auto"/>
+          <w:spacing w:val="0"/>
+          <w:position w:val="0"/>
+          <w:sz w:val="22"/>
+          <w:shd w:fill="auto" w:val="clear"/>
+        </w:rPr>
+      </w:pPr>
+      <w:r>
+        <w:rPr>
+          <w:rFonts w:ascii="Calibri" w:hAnsi="Calibri" w:cs="Calibri" w:eastAsia="Calibri"/>
+          <w:color w:val="auto"/>
+          <w:spacing w:val="0"/>
+          <w:position w:val="0"/>
+          <w:sz w:val="22"/>
+          <w:shd w:fill="auto" w:val="clear"/>
+        </w:rPr>
+        <w:t xml:space="preserve">Character: James Buchanan "Bucky" Barnes</w:t>
+      </w:r>
+    </w:p>
+    <w:p>
+      <w:pPr>
+        <w:spacing w:before="0" w:after="160" w:line="240"/>
+        <w:ind w:right="0" w:left="0" w:firstLine="0"/>
+        <w:jc w:val="left"/>
+        <w:rPr>
+          <w:rFonts w:ascii="Calibri" w:hAnsi="Calibri" w:cs="Calibri" w:eastAsia="Calibri"/>
+          <w:color w:val="auto"/>
+          <w:spacing w:val="0"/>
+          <w:position w:val="0"/>
+          <w:sz w:val="22"/>
+          <w:shd w:fill="auto" w:val="clear"/>
+        </w:rPr>
+      </w:pPr>
+      <w:r>
+        <w:object w:dxaOrig="480" w:dyaOrig="659">
+          <v:rect xmlns:o="urn:schemas-microsoft-com:office:office" xmlns:v="urn:schemas-microsoft-com:vml" id="rectole0000000042" style="width:24.000000pt;height:32.950000pt" o:preferrelative="t" o:ole="">
+            <o:lock v:ext="edit"/>
+            <v:imagedata xmlns:r="http://schemas.openxmlformats.org/officeDocument/2006/relationships" r:id="docRId90" o:title=""/>
+          </v:rect>
+          <o:OLEObject xmlns:r="http://schemas.openxmlformats.org/officeDocument/2006/relationships" xmlns:o="urn:schemas-microsoft-com:office:office" Type="Embed" ProgID="StaticMetafile" DrawAspect="Content" ObjectID="0000000042" ShapeID="rectole0000000042" r:id="docRId89"/>
+        </w:object>
+      </w:r>
+    </w:p>
+    <w:p>
+      <w:pPr>
+        <w:spacing w:before="0" w:after="160" w:line="240"/>
+        <w:ind w:right="0" w:left="0" w:firstLine="0"/>
+        <w:jc w:val="left"/>
+        <w:rPr>
+          <w:rFonts w:ascii="Calibri" w:hAnsi="Calibri" w:cs="Calibri" w:eastAsia="Calibri"/>
+          <w:color w:val="auto"/>
+          <w:spacing w:val="0"/>
+          <w:position w:val="0"/>
+          <w:sz w:val="22"/>
+          <w:shd w:fill="auto" w:val="clear"/>
+        </w:rPr>
+      </w:pPr>
+      <w:r>
+        <w:rPr>
+          <w:rFonts w:ascii="Calibri" w:hAnsi="Calibri" w:cs="Calibri" w:eastAsia="Calibri"/>
+          <w:color w:val="auto"/>
+          <w:spacing w:val="0"/>
+          <w:position w:val="0"/>
+          <w:sz w:val="22"/>
+          <w:shd w:fill="auto" w:val="clear"/>
+        </w:rPr>
+        <w:t xml:space="preserve">Name: Tommy Lee Jones</w:t>
+      </w:r>
+    </w:p>
+    <w:p>
+      <w:pPr>
+        <w:spacing w:before="0" w:after="160" w:line="240"/>
+        <w:ind w:right="0" w:left="0" w:firstLine="0"/>
+        <w:jc w:val="left"/>
+        <w:rPr>
+          <w:rFonts w:ascii="Calibri" w:hAnsi="Calibri" w:cs="Calibri" w:eastAsia="Calibri"/>
+          <w:color w:val="auto"/>
+          <w:spacing w:val="0"/>
+          <w:position w:val="0"/>
+          <w:sz w:val="22"/>
+          <w:shd w:fill="auto" w:val="clear"/>
+        </w:rPr>
+      </w:pPr>
+      <w:r>
+        <w:rPr>
+          <w:rFonts w:ascii="Calibri" w:hAnsi="Calibri" w:cs="Calibri" w:eastAsia="Calibri"/>
+          <w:color w:val="auto"/>
+          <w:spacing w:val="0"/>
+          <w:position w:val="0"/>
+          <w:sz w:val="22"/>
+          <w:shd w:fill="auto" w:val="clear"/>
+        </w:rPr>
+        <w:t xml:space="preserve">Character: Colonel Chester Phillips</w:t>
+      </w:r>
+    </w:p>
+    <w:p>
+      <w:pPr>
+        <w:spacing w:before="0" w:after="160" w:line="240"/>
+        <w:ind w:right="0" w:left="0" w:firstLine="0"/>
+        <w:jc w:val="left"/>
+        <w:rPr>
+          <w:rFonts w:ascii="Calibri" w:hAnsi="Calibri" w:cs="Calibri" w:eastAsia="Calibri"/>
+          <w:color w:val="auto"/>
+          <w:spacing w:val="0"/>
+          <w:position w:val="0"/>
+          <w:sz w:val="22"/>
+          <w:shd w:fill="auto" w:val="clear"/>
+        </w:rPr>
+      </w:pPr>
+      <w:r>
+        <w:object w:dxaOrig="480" w:dyaOrig="659">
+          <v:rect xmlns:o="urn:schemas-microsoft-com:office:office" xmlns:v="urn:schemas-microsoft-com:vml" id="rectole0000000043" style="width:24.000000pt;height:32.950000pt" o:preferrelative="t" o:ole="">
+            <o:lock v:ext="edit"/>
+            <v:imagedata xmlns:r="http://schemas.openxmlformats.org/officeDocument/2006/relationships" r:id="docRId92" o:title=""/>
+          </v:rect>
+          <o:OLEObject xmlns:r="http://schemas.openxmlformats.org/officeDocument/2006/relationships" xmlns:o="urn:schemas-microsoft-com:office:office" Type="Embed" ProgID="StaticMetafile" DrawAspect="Content" ObjectID="0000000043" ShapeID="rectole0000000043" r:id="docRId91"/>
+        </w:object>
+      </w:r>
+    </w:p>
+    <w:p>
+      <w:pPr>
+        <w:spacing w:before="0" w:after="160" w:line="240"/>
+        <w:ind w:right="0" w:left="0" w:firstLine="0"/>
+        <w:jc w:val="left"/>
+        <w:rPr>
+          <w:rFonts w:ascii="Calibri" w:hAnsi="Calibri" w:cs="Calibri" w:eastAsia="Calibri"/>
+          <w:color w:val="auto"/>
+          <w:spacing w:val="0"/>
+          <w:position w:val="0"/>
+          <w:sz w:val="22"/>
+          <w:shd w:fill="auto" w:val="clear"/>
+        </w:rPr>
+      </w:pPr>
+      <w:r>
+        <w:rPr>
+          <w:rFonts w:ascii="Calibri" w:hAnsi="Calibri" w:cs="Calibri" w:eastAsia="Calibri"/>
+          <w:color w:val="auto"/>
+          <w:spacing w:val="0"/>
+          <w:position w:val="0"/>
+          <w:sz w:val="22"/>
+          <w:shd w:fill="auto" w:val="clear"/>
+        </w:rPr>
+        <w:t xml:space="preserve">Name: Dominic Cooper</w:t>
+      </w:r>
+    </w:p>
+    <w:p>
+      <w:pPr>
+        <w:spacing w:before="0" w:after="160" w:line="240"/>
+        <w:ind w:right="0" w:left="0" w:firstLine="0"/>
+        <w:jc w:val="left"/>
+        <w:rPr>
+          <w:rFonts w:ascii="Calibri" w:hAnsi="Calibri" w:cs="Calibri" w:eastAsia="Calibri"/>
+          <w:color w:val="auto"/>
+          <w:spacing w:val="0"/>
+          <w:position w:val="0"/>
+          <w:sz w:val="22"/>
+          <w:shd w:fill="auto" w:val="clear"/>
+        </w:rPr>
+      </w:pPr>
+      <w:r>
+        <w:rPr>
+          <w:rFonts w:ascii="Calibri" w:hAnsi="Calibri" w:cs="Calibri" w:eastAsia="Calibri"/>
+          <w:color w:val="auto"/>
+          <w:spacing w:val="0"/>
+          <w:position w:val="0"/>
+          <w:sz w:val="22"/>
+          <w:shd w:fill="auto" w:val="clear"/>
+        </w:rPr>
+        <w:t xml:space="preserve">Character: Howard Stark</w:t>
+      </w:r>
+    </w:p>
+    <w:p>
+      <w:pPr>
+        <w:spacing w:before="0" w:after="160" w:line="240"/>
+        <w:ind w:right="0" w:left="0" w:firstLine="0"/>
+        <w:jc w:val="left"/>
+        <w:rPr>
+          <w:rFonts w:ascii="Calibri" w:hAnsi="Calibri" w:cs="Calibri" w:eastAsia="Calibri"/>
+          <w:color w:val="auto"/>
+          <w:spacing w:val="0"/>
+          <w:position w:val="0"/>
+          <w:sz w:val="22"/>
+          <w:shd w:fill="auto" w:val="clear"/>
+        </w:rPr>
+      </w:pPr>
+      <w:r>
+        <w:object w:dxaOrig="480" w:dyaOrig="659">
+          <v:rect xmlns:o="urn:schemas-microsoft-com:office:office" xmlns:v="urn:schemas-microsoft-com:vml" id="rectole0000000044" style="width:24.000000pt;height:32.950000pt" o:preferrelative="t" o:ole="">
+            <o:lock v:ext="edit"/>
+            <v:imagedata xmlns:r="http://schemas.openxmlformats.org/officeDocument/2006/relationships" r:id="docRId94" o:title=""/>
+          </v:rect>
+          <o:OLEObject xmlns:r="http://schemas.openxmlformats.org/officeDocument/2006/relationships" xmlns:o="urn:schemas-microsoft-com:office:office" Type="Embed" ProgID="StaticMetafile" DrawAspect="Content" ObjectID="0000000044" ShapeID="rectole0000000044" r:id="docRId93"/>
+        </w:object>
+      </w:r>
+    </w:p>
+    <w:p>
+      <w:pPr>
+        <w:spacing w:before="0" w:after="160" w:line="240"/>
+        <w:ind w:right="0" w:left="0" w:firstLine="0"/>
+        <w:jc w:val="left"/>
+        <w:rPr>
+          <w:rFonts w:ascii="Calibri" w:hAnsi="Calibri" w:cs="Calibri" w:eastAsia="Calibri"/>
+          <w:color w:val="auto"/>
+          <w:spacing w:val="0"/>
+          <w:position w:val="0"/>
+          <w:sz w:val="22"/>
+          <w:shd w:fill="auto" w:val="clear"/>
+        </w:rPr>
+      </w:pPr>
+      <w:r>
+        <w:rPr>
+          <w:rFonts w:ascii="Calibri" w:hAnsi="Calibri" w:cs="Calibri" w:eastAsia="Calibri"/>
+          <w:color w:val="auto"/>
+          <w:spacing w:val="0"/>
+          <w:position w:val="0"/>
+          <w:sz w:val="22"/>
+          <w:shd w:fill="auto" w:val="clear"/>
+        </w:rPr>
+        <w:t xml:space="preserve">Name: Neal McDonough</w:t>
+      </w:r>
+    </w:p>
+    <w:p>
+      <w:pPr>
+        <w:spacing w:before="0" w:after="160" w:line="240"/>
+        <w:ind w:right="0" w:left="0" w:firstLine="0"/>
+        <w:jc w:val="left"/>
+        <w:rPr>
+          <w:rFonts w:ascii="Calibri" w:hAnsi="Calibri" w:cs="Calibri" w:eastAsia="Calibri"/>
+          <w:color w:val="auto"/>
+          <w:spacing w:val="0"/>
+          <w:position w:val="0"/>
+          <w:sz w:val="22"/>
+          <w:shd w:fill="auto" w:val="clear"/>
+        </w:rPr>
+      </w:pPr>
+      <w:r>
+        <w:rPr>
+          <w:rFonts w:ascii="Calibri" w:hAnsi="Calibri" w:cs="Calibri" w:eastAsia="Calibri"/>
+          <w:color w:val="auto"/>
+          <w:spacing w:val="0"/>
+          <w:position w:val="0"/>
+          <w:sz w:val="22"/>
+          <w:shd w:fill="auto" w:val="clear"/>
+        </w:rPr>
+        <w:t xml:space="preserve">Character: Timothy 'Dum Dum' Dugan</w:t>
+      </w:r>
+    </w:p>
+    <w:p>
+      <w:pPr>
+        <w:spacing w:before="0" w:after="160" w:line="240"/>
+        <w:ind w:right="0" w:left="0" w:firstLine="0"/>
+        <w:jc w:val="left"/>
+        <w:rPr>
+          <w:rFonts w:ascii="Calibri" w:hAnsi="Calibri" w:cs="Calibri" w:eastAsia="Calibri"/>
+          <w:color w:val="auto"/>
+          <w:spacing w:val="0"/>
+          <w:position w:val="0"/>
+          <w:sz w:val="22"/>
+          <w:shd w:fill="auto" w:val="clear"/>
+        </w:rPr>
+      </w:pPr>
+      <w:r>
+        <w:object w:dxaOrig="480" w:dyaOrig="659">
+          <v:rect xmlns:o="urn:schemas-microsoft-com:office:office" xmlns:v="urn:schemas-microsoft-com:vml" id="rectole0000000045" style="width:24.000000pt;height:32.950000pt" o:preferrelative="t" o:ole="">
+            <o:lock v:ext="edit"/>
+            <v:imagedata xmlns:r="http://schemas.openxmlformats.org/officeDocument/2006/relationships" r:id="docRId96" o:title=""/>
+          </v:rect>
+          <o:OLEObject xmlns:r="http://schemas.openxmlformats.org/officeDocument/2006/relationships" xmlns:o="urn:schemas-microsoft-com:office:office" Type="Embed" ProgID="StaticMetafile" DrawAspect="Content" ObjectID="0000000045" ShapeID="rectole0000000045" r:id="docRId95"/>
+        </w:object>
+      </w:r>
+    </w:p>
+    <w:p>
+      <w:pPr>
+        <w:spacing w:before="0" w:after="160" w:line="240"/>
+        <w:ind w:right="0" w:left="0" w:firstLine="0"/>
+        <w:jc w:val="left"/>
+        <w:rPr>
+          <w:rFonts w:ascii="Calibri" w:hAnsi="Calibri" w:cs="Calibri" w:eastAsia="Calibri"/>
+          <w:color w:val="auto"/>
+          <w:spacing w:val="0"/>
+          <w:position w:val="0"/>
+          <w:sz w:val="22"/>
+          <w:shd w:fill="auto" w:val="clear"/>
+        </w:rPr>
+      </w:pPr>
+      <w:r>
+        <w:rPr>
+          <w:rFonts w:ascii="Calibri" w:hAnsi="Calibri" w:cs="Calibri" w:eastAsia="Calibri"/>
+          <w:color w:val="auto"/>
+          <w:spacing w:val="0"/>
+          <w:position w:val="0"/>
+          <w:sz w:val="22"/>
+          <w:shd w:fill="auto" w:val="clear"/>
+        </w:rPr>
+        <w:t xml:space="preserve">Name: Stanley Tucci</w:t>
+      </w:r>
+    </w:p>
+    <w:p>
+      <w:pPr>
+        <w:spacing w:before="0" w:after="160" w:line="240"/>
+        <w:ind w:right="0" w:left="0" w:firstLine="0"/>
+        <w:jc w:val="left"/>
+        <w:rPr>
+          <w:rFonts w:ascii="Calibri" w:hAnsi="Calibri" w:cs="Calibri" w:eastAsia="Calibri"/>
+          <w:color w:val="auto"/>
+          <w:spacing w:val="0"/>
+          <w:position w:val="0"/>
+          <w:sz w:val="22"/>
+          <w:shd w:fill="auto" w:val="clear"/>
+        </w:rPr>
+      </w:pPr>
+      <w:r>
+        <w:rPr>
+          <w:rFonts w:ascii="Calibri" w:hAnsi="Calibri" w:cs="Calibri" w:eastAsia="Calibri"/>
+          <w:color w:val="auto"/>
+          <w:spacing w:val="0"/>
+          <w:position w:val="0"/>
+          <w:sz w:val="22"/>
+          <w:shd w:fill="auto" w:val="clear"/>
+        </w:rPr>
+        <w:t xml:space="preserve">Character: Dr. Abraham Erskine</w:t>
+      </w:r>
+    </w:p>
+    <w:p>
+      <w:pPr>
+        <w:spacing w:before="0" w:after="160" w:line="240"/>
+        <w:ind w:right="0" w:left="0" w:firstLine="0"/>
+        <w:jc w:val="left"/>
+        <w:rPr>
+          <w:rFonts w:ascii="Calibri" w:hAnsi="Calibri" w:cs="Calibri" w:eastAsia="Calibri"/>
+          <w:color w:val="auto"/>
+          <w:spacing w:val="0"/>
+          <w:position w:val="0"/>
+          <w:sz w:val="22"/>
+          <w:shd w:fill="auto" w:val="clear"/>
+        </w:rPr>
+      </w:pPr>
+    </w:p>
+    <w:p>
+      <w:pPr>
+        <w:spacing w:before="0" w:after="160" w:line="240"/>
+        <w:ind w:right="0" w:left="0" w:firstLine="0"/>
+        <w:jc w:val="left"/>
+        <w:rPr>
+          <w:rFonts w:ascii="Calibri" w:hAnsi="Calibri" w:cs="Calibri" w:eastAsia="Calibri"/>
+          <w:color w:val="auto"/>
+          <w:spacing w:val="0"/>
+          <w:position w:val="0"/>
+          <w:sz w:val="22"/>
+          <w:shd w:fill="auto" w:val="clear"/>
+        </w:rPr>
+      </w:pPr>
+    </w:p>
+    <w:p>
+      <w:pPr>
+        <w:spacing w:before="0" w:after="160" w:line="240"/>
+        <w:ind w:right="0" w:left="0" w:firstLine="0"/>
+        <w:jc w:val="left"/>
+        <w:rPr>
+          <w:rFonts w:ascii="Calibri" w:hAnsi="Calibri" w:cs="Calibri" w:eastAsia="Calibri"/>
+          <w:color w:val="auto"/>
+          <w:spacing w:val="0"/>
+          <w:position w:val="0"/>
+          <w:sz w:val="22"/>
+          <w:shd w:fill="auto" w:val="clear"/>
+        </w:rPr>
+      </w:pPr>
+    </w:p>
+    <w:p>
+      <w:pPr>
+        <w:spacing w:before="0" w:after="160" w:line="240"/>
+        <w:ind w:right="0" w:left="0" w:firstLine="0"/>
+        <w:jc w:val="left"/>
+        <w:rPr>
+          <w:rFonts w:ascii="Calibri" w:hAnsi="Calibri" w:cs="Calibri" w:eastAsia="Calibri"/>
+          <w:color w:val="auto"/>
+          <w:spacing w:val="0"/>
+          <w:position w:val="0"/>
+          <w:sz w:val="22"/>
+          <w:shd w:fill="auto" w:val="clear"/>
+        </w:rPr>
+      </w:pPr>
+    </w:p>
+    <w:p>
+      <w:pPr>
+        <w:spacing w:before="0" w:after="160" w:line="240"/>
         <w:ind w:right="0" w:left="0" w:firstLine="0"/>
         <w:jc w:val="left"/>
         <w:rPr>

</xml_diff>